<commit_message>
Ajout - Documentation utilisateur Client
</commit_message>
<xml_diff>
--- a/Documentation/DocumentationUtilisateur.docx
+++ b/Documentation/DocumentationUtilisateur.docx
@@ -3511,13 +3511,7 @@
     </w:p>
     <w:p>
       <w:r>
-        <w:t xml:space="preserve">Si vous rencontrez des difficultés avec </w:t>
-      </w:r>
-      <w:r>
-        <w:t xml:space="preserve">l’utilisation de GymExpress </w:t>
-      </w:r>
-      <w:r>
-        <w:t>ou si vous avez besoin d'aide pour interpréter les données:</w:t>
+        <w:t>Si vous rencontrez des difficultés avec l’utilisation de GymExpress ou si vous avez besoin d'aide pour interpréter les données:</w:t>
       </w:r>
     </w:p>
     <w:p>
@@ -4017,6 +4011,9 @@
     </w:p>
     <w:p>
       <w:r>
+        <w:rPr>
+          <w:noProof/>
+        </w:rPr>
         <w:drawing>
           <wp:inline distT="0" distB="0" distL="0" distR="0" wp14:anchorId="41454C23" wp14:editId="42A31477">
             <wp:extent cx="5486400" cy="3395345"/>
@@ -4066,13 +4063,7 @@
     </w:p>
     <w:p>
       <w:r>
-        <w:t>L</w:t>
-      </w:r>
-      <w:r>
-        <w:t xml:space="preserve">a page Finances </w:t>
-      </w:r>
-      <w:r>
-        <w:t>de GymExpress est une interface de gestion qui permet aux administrateurs de visualiser les statistiques des abonnements de la salle de sport. Cette page présente un graphique circulaire détaillant la répartition des différents types d'abonnements.</w:t>
+        <w:t>La page Finances de GymExpress est une interface de gestion qui permet aux administrateurs de visualiser les statistiques des abonnements de la salle de sport. Cette page présente un graphique circulaire détaillant la répartition des différents types d'abonnements.</w:t>
       </w:r>
     </w:p>
     <w:p>
@@ -4223,6 +4214,7 @@
         <w:rPr>
           <w:rFonts w:asciiTheme="majorHAnsi" w:eastAsiaTheme="majorEastAsia" w:hAnsiTheme="majorHAnsi" w:cstheme="majorBidi"/>
           <w:b/>
+          <w:noProof/>
           <w:color w:val="000000" w:themeColor="text1"/>
           <w:sz w:val="26"/>
           <w:szCs w:val="26"/>
@@ -4288,22 +4280,7 @@
     </w:p>
     <w:p>
       <w:r>
-        <w:t xml:space="preserve">La page </w:t>
-      </w:r>
-      <w:r>
-        <w:t>Employés</w:t>
-      </w:r>
-      <w:r>
-        <w:t xml:space="preserve"> de GymExpress est une interface de gestion qui permet aux administrateurs de visualiser les </w:t>
-      </w:r>
-      <w:r>
-        <w:t xml:space="preserve">employés </w:t>
-      </w:r>
-      <w:r>
-        <w:t xml:space="preserve">de la salle de sport. </w:t>
-      </w:r>
-      <w:r>
-        <w:t>Il peut ajouter, modifier ou supprimer un employé et filtrer leur affichage.</w:t>
+        <w:t>La page Employés de GymExpress est une interface de gestion qui permet aux administrateurs de visualiser les employés de la salle de sport. Il peut ajouter, modifier ou supprimer un employé et filtrer leur affichage.</w:t>
       </w:r>
     </w:p>
     <w:p>
@@ -4513,6 +4490,7 @@
         <w:rPr>
           <w:rFonts w:asciiTheme="majorHAnsi" w:eastAsiaTheme="majorEastAsia" w:hAnsiTheme="majorHAnsi" w:cstheme="majorBidi"/>
           <w:b/>
+          <w:noProof/>
           <w:color w:val="000000" w:themeColor="text1"/>
           <w:sz w:val="26"/>
           <w:szCs w:val="26"/>
@@ -4620,6 +4598,7 @@
         <w:rPr>
           <w:rFonts w:asciiTheme="majorHAnsi" w:eastAsiaTheme="majorEastAsia" w:hAnsiTheme="majorHAnsi" w:cstheme="majorBidi"/>
           <w:b/>
+          <w:noProof/>
           <w:color w:val="000000" w:themeColor="text1"/>
           <w:sz w:val="26"/>
           <w:szCs w:val="26"/>
@@ -4680,6 +4659,9 @@
     </w:p>
     <w:p>
       <w:r>
+        <w:rPr>
+          <w:noProof/>
+        </w:rPr>
         <w:drawing>
           <wp:inline distT="0" distB="0" distL="0" distR="0" wp14:anchorId="70EE1D78" wp14:editId="67B2B037">
             <wp:extent cx="5486400" cy="3371215"/>
@@ -4729,31 +4711,7 @@
     </w:p>
     <w:p>
       <w:r>
-        <w:t xml:space="preserve">La page </w:t>
-      </w:r>
-      <w:r>
-        <w:t>« Gérer abonnements »</w:t>
-      </w:r>
-      <w:r>
-        <w:t xml:space="preserve"> de GymExpress est une interface de gestion qui permet aux administrateurs de </w:t>
-      </w:r>
-      <w:r>
-        <w:t>gérer</w:t>
-      </w:r>
-      <w:r>
-        <w:t xml:space="preserve"> les </w:t>
-      </w:r>
-      <w:r>
-        <w:t>différents types d’abonnement</w:t>
-      </w:r>
-      <w:r>
-        <w:t xml:space="preserve"> de la salle de sport. Il peut</w:t>
-      </w:r>
-      <w:r>
-        <w:t xml:space="preserve"> seulement</w:t>
-      </w:r>
-      <w:r>
-        <w:t xml:space="preserve"> modifier</w:t>
+        <w:t>La page « Gérer abonnements » de GymExpress est une interface de gestion qui permet aux administrateurs de gérer les différents types d’abonnement de la salle de sport. Il peut seulement modifier</w:t>
       </w:r>
       <w:r>
         <w:t xml:space="preserve"> le prix ou la description de ceux-ci.</w:t>
@@ -4886,8 +4844,959 @@
       </w:r>
       <w:bookmarkEnd w:id="40"/>
     </w:p>
+    <w:p>
+      <w:pPr>
+        <w:pStyle w:val="Titre2"/>
+      </w:pPr>
+      <w:r>
+        <w:t>Page accueil</w:t>
+      </w:r>
+    </w:p>
+    <w:p>
+      <w:r>
+        <w:drawing>
+          <wp:inline distT="0" distB="0" distL="0" distR="0" wp14:anchorId="4BD8BE46" wp14:editId="371F4AFA">
+            <wp:extent cx="5486400" cy="3484245"/>
+            <wp:effectExtent l="0" t="0" r="0" b="0"/>
+            <wp:docPr id="827727120" name="Image 1"/>
+            <wp:cNvGraphicFramePr>
+              <a:graphicFrameLocks xmlns:a="http://schemas.openxmlformats.org/drawingml/2006/main" noChangeAspect="1"/>
+            </wp:cNvGraphicFramePr>
+            <a:graphic xmlns:a="http://schemas.openxmlformats.org/drawingml/2006/main">
+              <a:graphicData uri="http://schemas.openxmlformats.org/drawingml/2006/picture">
+                <pic:pic xmlns:pic="http://schemas.openxmlformats.org/drawingml/2006/picture">
+                  <pic:nvPicPr>
+                    <pic:cNvPr id="827727120" name=""/>
+                    <pic:cNvPicPr/>
+                  </pic:nvPicPr>
+                  <pic:blipFill>
+                    <a:blip r:embed="rId17"/>
+                    <a:stretch>
+                      <a:fillRect/>
+                    </a:stretch>
+                  </pic:blipFill>
+                  <pic:spPr>
+                    <a:xfrm>
+                      <a:off x="0" y="0"/>
+                      <a:ext cx="5486400" cy="3484245"/>
+                    </a:xfrm>
+                    <a:prstGeom prst="rect">
+                      <a:avLst/>
+                    </a:prstGeom>
+                  </pic:spPr>
+                </pic:pic>
+              </a:graphicData>
+            </a:graphic>
+          </wp:inline>
+        </w:drawing>
+      </w:r>
+    </w:p>
+    <w:p>
+      <w:pPr>
+        <w:pStyle w:val="Titre2"/>
+      </w:pPr>
+      <w:r>
+        <w:t>Présentation de la page</w:t>
+      </w:r>
+    </w:p>
+    <w:p>
+      <w:r>
+        <w:t>La page « accueil » de GymExpress est une interface qui offre au client des informations rapide d’accès. Elle offre la possibilité à l’utilisateur de cliquer sur les différentes boites afin d’accéder au menu voulu.</w:t>
+      </w:r>
+    </w:p>
+    <w:p>
+      <w:pPr>
+        <w:pStyle w:val="Titre2"/>
+      </w:pPr>
+      <w:r>
+        <w:t>Élément de la page</w:t>
+      </w:r>
+    </w:p>
+    <w:p>
+      <w:pPr>
+        <w:pStyle w:val="Titre3"/>
+      </w:pPr>
+      <w:r>
+        <w:t>Différentes boites</w:t>
+      </w:r>
+    </w:p>
+    <w:p>
+      <w:pPr>
+        <w:pStyle w:val="Paragraphedeliste"/>
+        <w:numPr>
+          <w:ilvl w:val="0"/>
+          <w:numId w:val="96"/>
+        </w:numPr>
+      </w:pPr>
+      <w:r>
+        <w:t>Les différentes interfaces disponibles, avec des informations. Dans la boite « Gérer mon abonnement », la couleur de l’image signifie la couleur de l’abonnement du client. La boite « Plan d’entraînement », affiche les exercices du jours à faire. La boite « Fréquence d’entraînement », affiche la présence à la salle de sport pour la semaine</w:t>
+      </w:r>
+      <w:r>
+        <w:t xml:space="preserve"> actuelle.</w:t>
+      </w:r>
+    </w:p>
+    <w:p>
+      <w:pPr>
+        <w:pStyle w:val="Titre2"/>
+      </w:pPr>
+      <w:r>
+        <w:lastRenderedPageBreak/>
+        <w:t>Fonctionnalités principales</w:t>
+      </w:r>
+    </w:p>
+    <w:p>
+      <w:pPr>
+        <w:pStyle w:val="Titre3"/>
+      </w:pPr>
+      <w:r>
+        <w:t>Navigation</w:t>
+      </w:r>
+    </w:p>
+    <w:p>
+      <w:pPr>
+        <w:pStyle w:val="Paragraphedeliste"/>
+        <w:numPr>
+          <w:ilvl w:val="0"/>
+          <w:numId w:val="96"/>
+        </w:numPr>
+      </w:pPr>
+      <w:r>
+        <w:t xml:space="preserve">Cliquer sur une boite permet à l’utilisateur d’être rediriger vers </w:t>
+      </w:r>
+      <w:r>
+        <w:t>la page souhaitée</w:t>
+      </w:r>
+    </w:p>
+    <w:p/>
+    <w:p>
+      <w:pPr>
+        <w:spacing w:line="240" w:lineRule="auto"/>
+      </w:pPr>
+      <w:r>
+        <w:br w:type="page"/>
+      </w:r>
+    </w:p>
+    <w:p>
+      <w:pPr>
+        <w:pStyle w:val="Titre2"/>
+      </w:pPr>
+      <w:r>
+        <w:lastRenderedPageBreak/>
+        <w:t xml:space="preserve">Page </w:t>
+      </w:r>
+      <w:r>
+        <w:t>Rendez-vous</w:t>
+      </w:r>
+    </w:p>
+    <w:p>
+      <w:r>
+        <w:drawing>
+          <wp:inline distT="0" distB="0" distL="0" distR="0" wp14:anchorId="0C6B0C05" wp14:editId="692B1350">
+            <wp:extent cx="5486400" cy="3498215"/>
+            <wp:effectExtent l="0" t="0" r="0" b="0"/>
+            <wp:docPr id="2129832408" name="Image 1"/>
+            <wp:cNvGraphicFramePr>
+              <a:graphicFrameLocks xmlns:a="http://schemas.openxmlformats.org/drawingml/2006/main" noChangeAspect="1"/>
+            </wp:cNvGraphicFramePr>
+            <a:graphic xmlns:a="http://schemas.openxmlformats.org/drawingml/2006/main">
+              <a:graphicData uri="http://schemas.openxmlformats.org/drawingml/2006/picture">
+                <pic:pic xmlns:pic="http://schemas.openxmlformats.org/drawingml/2006/picture">
+                  <pic:nvPicPr>
+                    <pic:cNvPr id="2129832408" name=""/>
+                    <pic:cNvPicPr/>
+                  </pic:nvPicPr>
+                  <pic:blipFill>
+                    <a:blip r:embed="rId18"/>
+                    <a:stretch>
+                      <a:fillRect/>
+                    </a:stretch>
+                  </pic:blipFill>
+                  <pic:spPr>
+                    <a:xfrm>
+                      <a:off x="0" y="0"/>
+                      <a:ext cx="5486400" cy="3498215"/>
+                    </a:xfrm>
+                    <a:prstGeom prst="rect">
+                      <a:avLst/>
+                    </a:prstGeom>
+                  </pic:spPr>
+                </pic:pic>
+              </a:graphicData>
+            </a:graphic>
+          </wp:inline>
+        </w:drawing>
+      </w:r>
+    </w:p>
+    <w:p>
+      <w:pPr>
+        <w:pStyle w:val="Titre2"/>
+      </w:pPr>
+      <w:r>
+        <w:t>Présentation de la page</w:t>
+      </w:r>
+    </w:p>
+    <w:p>
+      <w:r>
+        <w:t>La page « Rendez-vous » de GymExpress permet aux clients de consulter leurs rendez-vous, ils peuvent aussi le modifier en appuyant sur le petit crayon en vert ou le supprimer en appuyant sur la petite poubelle rouge. Cette interface affiche seulement les rendez-vous qui sont dans le futur ou aujourd’hui.</w:t>
+      </w:r>
+    </w:p>
+    <w:p/>
+    <w:p>
+      <w:pPr>
+        <w:pStyle w:val="Titre2"/>
+      </w:pPr>
+      <w:r>
+        <w:t>Élément</w:t>
+      </w:r>
+      <w:r>
+        <w:t>s</w:t>
+      </w:r>
+      <w:r>
+        <w:t xml:space="preserve"> de la page</w:t>
+      </w:r>
+    </w:p>
+    <w:p>
+      <w:pPr>
+        <w:pStyle w:val="Titre3"/>
+      </w:pPr>
+      <w:r>
+        <w:t>Rendez-vous</w:t>
+      </w:r>
+    </w:p>
+    <w:p>
+      <w:pPr>
+        <w:pStyle w:val="Paragraphedeliste"/>
+        <w:numPr>
+          <w:ilvl w:val="0"/>
+          <w:numId w:val="96"/>
+        </w:numPr>
+      </w:pPr>
+      <w:r>
+        <w:t>Les informations du rendez-vous, commençant par l’heure de début et de fin, suivi de la date du rendez-vous, suivi d’une description et finalement le nom de l’entraîneur.</w:t>
+      </w:r>
+    </w:p>
+    <w:p>
+      <w:pPr>
+        <w:pStyle w:val="Titre3"/>
+      </w:pPr>
+      <w:r>
+        <w:lastRenderedPageBreak/>
+        <w:t xml:space="preserve">Modification </w:t>
+      </w:r>
+      <w:r>
+        <w:t>d’un rendez-vous</w:t>
+      </w:r>
+    </w:p>
+    <w:p>
+      <w:r>
+        <w:drawing>
+          <wp:inline distT="0" distB="0" distL="0" distR="0" wp14:anchorId="103CB679" wp14:editId="04310844">
+            <wp:extent cx="4051300" cy="4787900"/>
+            <wp:effectExtent l="0" t="0" r="0" b="0"/>
+            <wp:docPr id="1702708697" name="Image 1"/>
+            <wp:cNvGraphicFramePr>
+              <a:graphicFrameLocks xmlns:a="http://schemas.openxmlformats.org/drawingml/2006/main" noChangeAspect="1"/>
+            </wp:cNvGraphicFramePr>
+            <a:graphic xmlns:a="http://schemas.openxmlformats.org/drawingml/2006/main">
+              <a:graphicData uri="http://schemas.openxmlformats.org/drawingml/2006/picture">
+                <pic:pic xmlns:pic="http://schemas.openxmlformats.org/drawingml/2006/picture">
+                  <pic:nvPicPr>
+                    <pic:cNvPr id="1702708697" name=""/>
+                    <pic:cNvPicPr/>
+                  </pic:nvPicPr>
+                  <pic:blipFill>
+                    <a:blip r:embed="rId19"/>
+                    <a:stretch>
+                      <a:fillRect/>
+                    </a:stretch>
+                  </pic:blipFill>
+                  <pic:spPr>
+                    <a:xfrm>
+                      <a:off x="0" y="0"/>
+                      <a:ext cx="4051300" cy="4787900"/>
+                    </a:xfrm>
+                    <a:prstGeom prst="rect">
+                      <a:avLst/>
+                    </a:prstGeom>
+                  </pic:spPr>
+                </pic:pic>
+              </a:graphicData>
+            </a:graphic>
+          </wp:inline>
+        </w:drawing>
+      </w:r>
+    </w:p>
+    <w:p>
+      <w:pPr>
+        <w:pStyle w:val="Paragraphedeliste"/>
+        <w:numPr>
+          <w:ilvl w:val="0"/>
+          <w:numId w:val="96"/>
+        </w:numPr>
+      </w:pPr>
+      <w:r>
+        <w:t>Permet de modifier la date et/ou l’heure d’un rendez-vous</w:t>
+      </w:r>
+      <w:r>
+        <w:t>.</w:t>
+      </w:r>
+    </w:p>
+    <w:p/>
+    <w:p>
+      <w:pPr>
+        <w:pStyle w:val="Titre3"/>
+      </w:pPr>
+      <w:r>
+        <w:t>Annulation d’un rendez-vous</w:t>
+      </w:r>
+    </w:p>
+    <w:p>
+      <w:r>
+        <w:drawing>
+          <wp:inline distT="0" distB="0" distL="0" distR="0" wp14:anchorId="4A1DF207" wp14:editId="79DAC6A3">
+            <wp:extent cx="4013200" cy="1790700"/>
+            <wp:effectExtent l="0" t="0" r="0" b="0"/>
+            <wp:docPr id="111243084" name="Image 1"/>
+            <wp:cNvGraphicFramePr>
+              <a:graphicFrameLocks xmlns:a="http://schemas.openxmlformats.org/drawingml/2006/main" noChangeAspect="1"/>
+            </wp:cNvGraphicFramePr>
+            <a:graphic xmlns:a="http://schemas.openxmlformats.org/drawingml/2006/main">
+              <a:graphicData uri="http://schemas.openxmlformats.org/drawingml/2006/picture">
+                <pic:pic xmlns:pic="http://schemas.openxmlformats.org/drawingml/2006/picture">
+                  <pic:nvPicPr>
+                    <pic:cNvPr id="111243084" name=""/>
+                    <pic:cNvPicPr/>
+                  </pic:nvPicPr>
+                  <pic:blipFill>
+                    <a:blip r:embed="rId20"/>
+                    <a:stretch>
+                      <a:fillRect/>
+                    </a:stretch>
+                  </pic:blipFill>
+                  <pic:spPr>
+                    <a:xfrm>
+                      <a:off x="0" y="0"/>
+                      <a:ext cx="4013200" cy="1790700"/>
+                    </a:xfrm>
+                    <a:prstGeom prst="rect">
+                      <a:avLst/>
+                    </a:prstGeom>
+                  </pic:spPr>
+                </pic:pic>
+              </a:graphicData>
+            </a:graphic>
+          </wp:inline>
+        </w:drawing>
+      </w:r>
+    </w:p>
+    <w:p>
+      <w:pPr>
+        <w:pStyle w:val="Paragraphedeliste"/>
+        <w:numPr>
+          <w:ilvl w:val="0"/>
+          <w:numId w:val="96"/>
+        </w:numPr>
+      </w:pPr>
+      <w:r>
+        <w:t>Permet d’annuler un rendez-vous.</w:t>
+      </w:r>
+    </w:p>
+    <w:p>
+      <w:pPr>
+        <w:pStyle w:val="Titre3"/>
+      </w:pPr>
+      <w:r>
+        <w:lastRenderedPageBreak/>
+        <w:t>Rafraichissement</w:t>
+      </w:r>
+    </w:p>
+    <w:p>
+      <w:pPr>
+        <w:pStyle w:val="Paragraphedeliste"/>
+        <w:numPr>
+          <w:ilvl w:val="0"/>
+          <w:numId w:val="96"/>
+        </w:numPr>
+      </w:pPr>
+      <w:r>
+        <w:t>Bouton au haut de l’écran permet de rafraîchir les rendez-vous et afficher les nouveaux rendez-vous s’il y en a.</w:t>
+      </w:r>
+    </w:p>
+    <w:p>
+      <w:pPr>
+        <w:spacing w:line="240" w:lineRule="auto"/>
+      </w:pPr>
+      <w:r>
+        <w:br w:type="page"/>
+      </w:r>
+    </w:p>
     <w:p/>
     <w:p/>
+    <w:p>
+      <w:pPr>
+        <w:pStyle w:val="Titre2"/>
+      </w:pPr>
+      <w:r>
+        <w:t>Page Progrès</w:t>
+      </w:r>
+    </w:p>
+    <w:p>
+      <w:r>
+        <w:drawing>
+          <wp:inline distT="0" distB="0" distL="0" distR="0" wp14:anchorId="09E9DF80" wp14:editId="71957FCB">
+            <wp:extent cx="5486400" cy="3491865"/>
+            <wp:effectExtent l="0" t="0" r="0" b="635"/>
+            <wp:docPr id="610910618" name="Image 1"/>
+            <wp:cNvGraphicFramePr>
+              <a:graphicFrameLocks xmlns:a="http://schemas.openxmlformats.org/drawingml/2006/main" noChangeAspect="1"/>
+            </wp:cNvGraphicFramePr>
+            <a:graphic xmlns:a="http://schemas.openxmlformats.org/drawingml/2006/main">
+              <a:graphicData uri="http://schemas.openxmlformats.org/drawingml/2006/picture">
+                <pic:pic xmlns:pic="http://schemas.openxmlformats.org/drawingml/2006/picture">
+                  <pic:nvPicPr>
+                    <pic:cNvPr id="610910618" name=""/>
+                    <pic:cNvPicPr/>
+                  </pic:nvPicPr>
+                  <pic:blipFill>
+                    <a:blip r:embed="rId21"/>
+                    <a:stretch>
+                      <a:fillRect/>
+                    </a:stretch>
+                  </pic:blipFill>
+                  <pic:spPr>
+                    <a:xfrm>
+                      <a:off x="0" y="0"/>
+                      <a:ext cx="5486400" cy="3491865"/>
+                    </a:xfrm>
+                    <a:prstGeom prst="rect">
+                      <a:avLst/>
+                    </a:prstGeom>
+                  </pic:spPr>
+                </pic:pic>
+              </a:graphicData>
+            </a:graphic>
+          </wp:inline>
+        </w:drawing>
+      </w:r>
+    </w:p>
+    <w:p>
+      <w:pPr>
+        <w:pStyle w:val="Titre2"/>
+      </w:pPr>
+      <w:r>
+        <w:t>Présentation de la page</w:t>
+      </w:r>
+    </w:p>
+    <w:p>
+      <w:r>
+        <w:t xml:space="preserve">L’interface « Progrès » de GymExpress permet de se fixer des objectifs </w:t>
+      </w:r>
+      <w:r>
+        <w:t>et de les consultés.</w:t>
+      </w:r>
+      <w:r>
+        <w:t xml:space="preserve"> Le bouton « Ajouter un objectif » sert à ajouter un nouvel objectif. Le bouton « + » sert à ajouter des données à un objectif, finalement, le bouton rouge sert à supprimer un objectif.</w:t>
+      </w:r>
+    </w:p>
+    <w:p/>
+    <w:p>
+      <w:pPr>
+        <w:pStyle w:val="Titre2"/>
+      </w:pPr>
+      <w:r>
+        <w:t>Éléments de la page</w:t>
+      </w:r>
+    </w:p>
+    <w:p>
+      <w:pPr>
+        <w:pStyle w:val="Titre3"/>
+      </w:pPr>
+      <w:r>
+        <w:t>Objectif</w:t>
+      </w:r>
+    </w:p>
+    <w:p>
+      <w:pPr>
+        <w:pStyle w:val="Paragraphedeliste"/>
+        <w:numPr>
+          <w:ilvl w:val="0"/>
+          <w:numId w:val="96"/>
+        </w:numPr>
+      </w:pPr>
+      <w:r>
+        <w:t>Un graphique par objectif qui affiche les avancements</w:t>
+      </w:r>
+    </w:p>
+    <w:p>
+      <w:pPr>
+        <w:pStyle w:val="Titre3"/>
+      </w:pPr>
+      <w:r>
+        <w:lastRenderedPageBreak/>
+        <w:t>Création d’un objectif</w:t>
+      </w:r>
+    </w:p>
+    <w:p>
+      <w:r>
+        <w:drawing>
+          <wp:inline distT="0" distB="0" distL="0" distR="0" wp14:anchorId="0C9D79B1" wp14:editId="626E8432">
+            <wp:extent cx="5486400" cy="3700145"/>
+            <wp:effectExtent l="0" t="0" r="0" b="0"/>
+            <wp:docPr id="1854193252" name="Image 1"/>
+            <wp:cNvGraphicFramePr>
+              <a:graphicFrameLocks xmlns:a="http://schemas.openxmlformats.org/drawingml/2006/main" noChangeAspect="1"/>
+            </wp:cNvGraphicFramePr>
+            <a:graphic xmlns:a="http://schemas.openxmlformats.org/drawingml/2006/main">
+              <a:graphicData uri="http://schemas.openxmlformats.org/drawingml/2006/picture">
+                <pic:pic xmlns:pic="http://schemas.openxmlformats.org/drawingml/2006/picture">
+                  <pic:nvPicPr>
+                    <pic:cNvPr id="1854193252" name=""/>
+                    <pic:cNvPicPr/>
+                  </pic:nvPicPr>
+                  <pic:blipFill>
+                    <a:blip r:embed="rId22"/>
+                    <a:stretch>
+                      <a:fillRect/>
+                    </a:stretch>
+                  </pic:blipFill>
+                  <pic:spPr>
+                    <a:xfrm>
+                      <a:off x="0" y="0"/>
+                      <a:ext cx="5486400" cy="3700145"/>
+                    </a:xfrm>
+                    <a:prstGeom prst="rect">
+                      <a:avLst/>
+                    </a:prstGeom>
+                  </pic:spPr>
+                </pic:pic>
+              </a:graphicData>
+            </a:graphic>
+          </wp:inline>
+        </w:drawing>
+      </w:r>
+    </w:p>
+    <w:p>
+      <w:pPr>
+        <w:pStyle w:val="Paragraphedeliste"/>
+        <w:numPr>
+          <w:ilvl w:val="0"/>
+          <w:numId w:val="96"/>
+        </w:numPr>
+      </w:pPr>
+      <w:r>
+        <w:t xml:space="preserve">Permet </w:t>
+      </w:r>
+      <w:r>
+        <w:t>d’ajouter un nouvel objectif, avec une date de début, une date de fin, une valeur initiale et un objectif.</w:t>
+      </w:r>
+    </w:p>
+    <w:p/>
+    <w:p>
+      <w:pPr>
+        <w:pStyle w:val="Titre3"/>
+      </w:pPr>
+      <w:r>
+        <w:t>Ajout de donnée</w:t>
+      </w:r>
+    </w:p>
+    <w:p>
+      <w:r>
+        <w:drawing>
+          <wp:inline distT="0" distB="0" distL="0" distR="0" wp14:anchorId="359F0976" wp14:editId="313AB641">
+            <wp:extent cx="4889500" cy="2603500"/>
+            <wp:effectExtent l="0" t="0" r="0" b="0"/>
+            <wp:docPr id="1996842400" name="Image 1"/>
+            <wp:cNvGraphicFramePr>
+              <a:graphicFrameLocks xmlns:a="http://schemas.openxmlformats.org/drawingml/2006/main" noChangeAspect="1"/>
+            </wp:cNvGraphicFramePr>
+            <a:graphic xmlns:a="http://schemas.openxmlformats.org/drawingml/2006/main">
+              <a:graphicData uri="http://schemas.openxmlformats.org/drawingml/2006/picture">
+                <pic:pic xmlns:pic="http://schemas.openxmlformats.org/drawingml/2006/picture">
+                  <pic:nvPicPr>
+                    <pic:cNvPr id="1996842400" name=""/>
+                    <pic:cNvPicPr/>
+                  </pic:nvPicPr>
+                  <pic:blipFill>
+                    <a:blip r:embed="rId23"/>
+                    <a:stretch>
+                      <a:fillRect/>
+                    </a:stretch>
+                  </pic:blipFill>
+                  <pic:spPr>
+                    <a:xfrm>
+                      <a:off x="0" y="0"/>
+                      <a:ext cx="4889500" cy="2603500"/>
+                    </a:xfrm>
+                    <a:prstGeom prst="rect">
+                      <a:avLst/>
+                    </a:prstGeom>
+                  </pic:spPr>
+                </pic:pic>
+              </a:graphicData>
+            </a:graphic>
+          </wp:inline>
+        </w:drawing>
+      </w:r>
+    </w:p>
+    <w:p>
+      <w:pPr>
+        <w:pStyle w:val="Paragraphedeliste"/>
+        <w:numPr>
+          <w:ilvl w:val="0"/>
+          <w:numId w:val="96"/>
+        </w:numPr>
+      </w:pPr>
+      <w:r>
+        <w:t>Permet d’ajouter une donnée pour un objectif</w:t>
+      </w:r>
+    </w:p>
+    <w:p>
+      <w:pPr>
+        <w:pStyle w:val="Titre2"/>
+      </w:pPr>
+      <w:r>
+        <w:br w:type="page"/>
+      </w:r>
+      <w:r>
+        <w:lastRenderedPageBreak/>
+        <w:t>Page abonnement</w:t>
+      </w:r>
+    </w:p>
+    <w:p>
+      <w:r>
+        <w:drawing>
+          <wp:inline distT="0" distB="0" distL="0" distR="0" wp14:anchorId="5D5C6452" wp14:editId="4556C5AF">
+            <wp:extent cx="5486400" cy="3493135"/>
+            <wp:effectExtent l="0" t="0" r="0" b="0"/>
+            <wp:docPr id="1116469727" name="Image 1"/>
+            <wp:cNvGraphicFramePr>
+              <a:graphicFrameLocks xmlns:a="http://schemas.openxmlformats.org/drawingml/2006/main" noChangeAspect="1"/>
+            </wp:cNvGraphicFramePr>
+            <a:graphic xmlns:a="http://schemas.openxmlformats.org/drawingml/2006/main">
+              <a:graphicData uri="http://schemas.openxmlformats.org/drawingml/2006/picture">
+                <pic:pic xmlns:pic="http://schemas.openxmlformats.org/drawingml/2006/picture">
+                  <pic:nvPicPr>
+                    <pic:cNvPr id="1116469727" name=""/>
+                    <pic:cNvPicPr/>
+                  </pic:nvPicPr>
+                  <pic:blipFill>
+                    <a:blip r:embed="rId24"/>
+                    <a:stretch>
+                      <a:fillRect/>
+                    </a:stretch>
+                  </pic:blipFill>
+                  <pic:spPr>
+                    <a:xfrm>
+                      <a:off x="0" y="0"/>
+                      <a:ext cx="5486400" cy="3493135"/>
+                    </a:xfrm>
+                    <a:prstGeom prst="rect">
+                      <a:avLst/>
+                    </a:prstGeom>
+                  </pic:spPr>
+                </pic:pic>
+              </a:graphicData>
+            </a:graphic>
+          </wp:inline>
+        </w:drawing>
+      </w:r>
+    </w:p>
+    <w:p>
+      <w:pPr>
+        <w:pStyle w:val="Titre2"/>
+      </w:pPr>
+      <w:r>
+        <w:t>Présentation de la page</w:t>
+      </w:r>
+    </w:p>
+    <w:p>
+      <w:r>
+        <w:t xml:space="preserve">L’interface « abonnement » sert à changer son abonnement à la salle de sport. L’utilisateur peut </w:t>
+      </w:r>
+      <w:r>
+        <w:t>consulter</w:t>
+      </w:r>
+      <w:r>
+        <w:t xml:space="preserve"> la description des abonnements en appuyant sur le nom de l’abonnement.</w:t>
+      </w:r>
+      <w:r>
+        <w:t xml:space="preserve"> L’abonnement actuel du client est la carte qui ne peux pas être fermer, ni acheté. Dans l’exemple, l’abonnement actuel est « Or ».</w:t>
+      </w:r>
+    </w:p>
+    <w:p/>
+    <w:p>
+      <w:pPr>
+        <w:pStyle w:val="Titre2"/>
+      </w:pPr>
+      <w:r>
+        <w:t xml:space="preserve">Éléments de la page  </w:t>
+      </w:r>
+    </w:p>
+    <w:p>
+      <w:pPr>
+        <w:pStyle w:val="Titre3"/>
+      </w:pPr>
+      <w:r>
+        <w:t>Abonnement</w:t>
+      </w:r>
+    </w:p>
+    <w:p>
+      <w:pPr>
+        <w:pStyle w:val="Paragraphedeliste"/>
+        <w:numPr>
+          <w:ilvl w:val="0"/>
+          <w:numId w:val="96"/>
+        </w:numPr>
+      </w:pPr>
+      <w:r>
+        <w:t xml:space="preserve">Les abonnements sont </w:t>
+      </w:r>
+      <w:r>
+        <w:t>affichés</w:t>
+      </w:r>
+      <w:r>
+        <w:t xml:space="preserve"> avec leurs prix et les avantages qu’ils apportent.</w:t>
+      </w:r>
+    </w:p>
+    <w:p>
+      <w:pPr>
+        <w:pStyle w:val="Titre3"/>
+      </w:pPr>
+      <w:r>
+        <w:lastRenderedPageBreak/>
+        <w:t>Changement d’abonnement</w:t>
+      </w:r>
+    </w:p>
+    <w:p>
+      <w:r>
+        <w:drawing>
+          <wp:inline distT="0" distB="0" distL="0" distR="0" wp14:anchorId="23E8A5D5" wp14:editId="2F2E9D31">
+            <wp:extent cx="4889500" cy="1727200"/>
+            <wp:effectExtent l="0" t="0" r="0" b="0"/>
+            <wp:docPr id="1507557809" name="Image 1"/>
+            <wp:cNvGraphicFramePr>
+              <a:graphicFrameLocks xmlns:a="http://schemas.openxmlformats.org/drawingml/2006/main" noChangeAspect="1"/>
+            </wp:cNvGraphicFramePr>
+            <a:graphic xmlns:a="http://schemas.openxmlformats.org/drawingml/2006/main">
+              <a:graphicData uri="http://schemas.openxmlformats.org/drawingml/2006/picture">
+                <pic:pic xmlns:pic="http://schemas.openxmlformats.org/drawingml/2006/picture">
+                  <pic:nvPicPr>
+                    <pic:cNvPr id="1507557809" name=""/>
+                    <pic:cNvPicPr/>
+                  </pic:nvPicPr>
+                  <pic:blipFill>
+                    <a:blip r:embed="rId25"/>
+                    <a:stretch>
+                      <a:fillRect/>
+                    </a:stretch>
+                  </pic:blipFill>
+                  <pic:spPr>
+                    <a:xfrm>
+                      <a:off x="0" y="0"/>
+                      <a:ext cx="4889500" cy="1727200"/>
+                    </a:xfrm>
+                    <a:prstGeom prst="rect">
+                      <a:avLst/>
+                    </a:prstGeom>
+                  </pic:spPr>
+                </pic:pic>
+              </a:graphicData>
+            </a:graphic>
+          </wp:inline>
+        </w:drawing>
+      </w:r>
+    </w:p>
+    <w:p>
+      <w:pPr>
+        <w:pStyle w:val="Paragraphedeliste"/>
+        <w:numPr>
+          <w:ilvl w:val="0"/>
+          <w:numId w:val="96"/>
+        </w:numPr>
+      </w:pPr>
+      <w:r>
+        <w:t>Sert à changer son abonnement.</w:t>
+      </w:r>
+    </w:p>
+    <w:p>
+      <w:pPr>
+        <w:spacing w:line="240" w:lineRule="auto"/>
+      </w:pPr>
+      <w:r>
+        <w:br w:type="page"/>
+      </w:r>
+    </w:p>
+    <w:p>
+      <w:pPr>
+        <w:pStyle w:val="Titre2"/>
+      </w:pPr>
+      <w:r>
+        <w:lastRenderedPageBreak/>
+        <w:t>Page</w:t>
+      </w:r>
+      <w:r>
+        <w:t xml:space="preserve"> plan d’entraînement</w:t>
+      </w:r>
+    </w:p>
+    <w:p>
+      <w:r>
+        <w:drawing>
+          <wp:inline distT="0" distB="0" distL="0" distR="0" wp14:anchorId="136BB68F" wp14:editId="7BE80E98">
+            <wp:extent cx="5486400" cy="3501390"/>
+            <wp:effectExtent l="0" t="0" r="0" b="3810"/>
+            <wp:docPr id="318566448" name="Image 1"/>
+            <wp:cNvGraphicFramePr>
+              <a:graphicFrameLocks xmlns:a="http://schemas.openxmlformats.org/drawingml/2006/main" noChangeAspect="1"/>
+            </wp:cNvGraphicFramePr>
+            <a:graphic xmlns:a="http://schemas.openxmlformats.org/drawingml/2006/main">
+              <a:graphicData uri="http://schemas.openxmlformats.org/drawingml/2006/picture">
+                <pic:pic xmlns:pic="http://schemas.openxmlformats.org/drawingml/2006/picture">
+                  <pic:nvPicPr>
+                    <pic:cNvPr id="318566448" name=""/>
+                    <pic:cNvPicPr/>
+                  </pic:nvPicPr>
+                  <pic:blipFill>
+                    <a:blip r:embed="rId26"/>
+                    <a:stretch>
+                      <a:fillRect/>
+                    </a:stretch>
+                  </pic:blipFill>
+                  <pic:spPr>
+                    <a:xfrm>
+                      <a:off x="0" y="0"/>
+                      <a:ext cx="5486400" cy="3501390"/>
+                    </a:xfrm>
+                    <a:prstGeom prst="rect">
+                      <a:avLst/>
+                    </a:prstGeom>
+                  </pic:spPr>
+                </pic:pic>
+              </a:graphicData>
+            </a:graphic>
+          </wp:inline>
+        </w:drawing>
+      </w:r>
+    </w:p>
+    <w:p>
+      <w:pPr>
+        <w:pStyle w:val="Titre2"/>
+      </w:pPr>
+      <w:r>
+        <w:t>Présentation de la page</w:t>
+      </w:r>
+    </w:p>
+    <w:p>
+      <w:r>
+        <w:t>L’interface « Plan d’entraînement » montre les différents plan d’entraînement que l’utilisateur possède ainsi que les exercices qui sont à faire dans le plan d’entraînement.</w:t>
+      </w:r>
+    </w:p>
+    <w:p/>
+    <w:p>
+      <w:pPr>
+        <w:pStyle w:val="Titre2"/>
+      </w:pPr>
+      <w:r>
+        <w:t>Éléments de la page</w:t>
+      </w:r>
+    </w:p>
+    <w:p>
+      <w:pPr>
+        <w:pStyle w:val="Titre3"/>
+      </w:pPr>
+      <w:r>
+        <w:t>Plan d’entrainement</w:t>
+      </w:r>
+    </w:p>
+    <w:p>
+      <w:pPr>
+        <w:pStyle w:val="Paragraphedeliste"/>
+        <w:numPr>
+          <w:ilvl w:val="0"/>
+          <w:numId w:val="96"/>
+        </w:numPr>
+      </w:pPr>
+      <w:r>
+        <w:t xml:space="preserve">Chaque plan d’entraînement possède un nom </w:t>
+      </w:r>
+      <w:r>
+        <w:t xml:space="preserve">puis on </w:t>
+      </w:r>
+      <w:r>
+        <w:t>peut consulter les exercices qui sont ajouté dans le plan d’entraînement.</w:t>
+      </w:r>
+    </w:p>
+    <w:p>
+      <w:pPr>
+        <w:pStyle w:val="Titre3"/>
+      </w:pPr>
+      <w:r>
+        <w:lastRenderedPageBreak/>
+        <w:t>Exercices</w:t>
+      </w:r>
+    </w:p>
+    <w:p>
+      <w:r>
+        <w:drawing>
+          <wp:inline distT="0" distB="0" distL="0" distR="0" wp14:anchorId="2CDF5299" wp14:editId="442CC867">
+            <wp:extent cx="5486400" cy="5508625"/>
+            <wp:effectExtent l="0" t="0" r="0" b="3175"/>
+            <wp:docPr id="2069473467" name="Image 1"/>
+            <wp:cNvGraphicFramePr>
+              <a:graphicFrameLocks xmlns:a="http://schemas.openxmlformats.org/drawingml/2006/main" noChangeAspect="1"/>
+            </wp:cNvGraphicFramePr>
+            <a:graphic xmlns:a="http://schemas.openxmlformats.org/drawingml/2006/main">
+              <a:graphicData uri="http://schemas.openxmlformats.org/drawingml/2006/picture">
+                <pic:pic xmlns:pic="http://schemas.openxmlformats.org/drawingml/2006/picture">
+                  <pic:nvPicPr>
+                    <pic:cNvPr id="2069473467" name=""/>
+                    <pic:cNvPicPr/>
+                  </pic:nvPicPr>
+                  <pic:blipFill>
+                    <a:blip r:embed="rId27"/>
+                    <a:stretch>
+                      <a:fillRect/>
+                    </a:stretch>
+                  </pic:blipFill>
+                  <pic:spPr>
+                    <a:xfrm>
+                      <a:off x="0" y="0"/>
+                      <a:ext cx="5486400" cy="5508625"/>
+                    </a:xfrm>
+                    <a:prstGeom prst="rect">
+                      <a:avLst/>
+                    </a:prstGeom>
+                  </pic:spPr>
+                </pic:pic>
+              </a:graphicData>
+            </a:graphic>
+          </wp:inline>
+        </w:drawing>
+      </w:r>
+    </w:p>
+    <w:p>
+      <w:pPr>
+        <w:pStyle w:val="Paragraphedeliste"/>
+        <w:numPr>
+          <w:ilvl w:val="0"/>
+          <w:numId w:val="96"/>
+        </w:numPr>
+      </w:pPr>
+      <w:r>
+        <w:t>L’utilisateur peut consulter les informations pour chacun des exercices, comme le nombre de séries, répétitions, charge, etc…</w:t>
+      </w:r>
+    </w:p>
+    <w:p>
+      <w:pPr>
+        <w:pStyle w:val="Paragraphedeliste"/>
+        <w:numPr>
+          <w:ilvl w:val="0"/>
+          <w:numId w:val="96"/>
+        </w:numPr>
+      </w:pPr>
+      <w:r>
+        <w:t>L’utilisateur a aussi accès un a GIF animer qui démontre l’exercice (Dans l’exemple, l’API est devenu non fonctionnel).</w:t>
+      </w:r>
+    </w:p>
     <w:sectPr>
       <w:pgSz w:w="12240" w:h="15840"/>
       <w:pgMar w:top="1440" w:right="1800" w:bottom="1440" w:left="1800" w:header="708" w:footer="708" w:gutter="0"/>
@@ -12310,7 +13219,7 @@
   <w:abstractNum w:abstractNumId="55" w15:restartNumberingAfterBreak="0">
     <w:nsid w:val="466149FF"/>
     <w:multiLevelType w:val="hybridMultilevel"/>
-    <w:tmpl w:val="F7E00B1C"/>
+    <w:tmpl w:val="7EEC8A52"/>
     <w:lvl w:ilvl="0" w:tplc="0C0C0001">
       <w:start w:val="1"/>
       <w:numFmt w:val="bullet"/>
@@ -18561,7 +19470,6 @@
     <w:next w:val="Normal"/>
     <w:link w:val="Titre4Car"/>
     <w:uiPriority w:val="9"/>
-    <w:semiHidden/>
     <w:unhideWhenUsed/>
     <w:qFormat/>
     <w:rsid w:val="00532F64"/>
@@ -19001,7 +19909,6 @@
     <w:basedOn w:val="Policepardfaut"/>
     <w:link w:val="Titre4"/>
     <w:uiPriority w:val="9"/>
-    <w:semiHidden/>
     <w:rsid w:val="00532F64"/>
     <w:rPr>
       <w:rFonts w:asciiTheme="majorHAnsi" w:eastAsiaTheme="majorEastAsia" w:hAnsiTheme="majorHAnsi" w:cstheme="majorBidi"/>

</xml_diff>

<commit_message>
Ajout du document pour le sprint 3
</commit_message>
<xml_diff>
--- a/Documentation/DocumentationUtilisateur.docx
+++ b/Documentation/DocumentationUtilisateur.docx
@@ -506,7 +506,7 @@
             </w:rPr>
             <w:fldChar w:fldCharType="separate"/>
           </w:r>
-          <w:hyperlink w:anchor="_Toc192492844" w:history="1">
+          <w:hyperlink w:anchor="_Toc192757665" w:history="1">
             <w:r>
               <w:rPr>
                 <w:rStyle w:val="Hyperlien"/>
@@ -533,7 +533,7 @@
                 <w:noProof/>
                 <w:webHidden/>
               </w:rPr>
-              <w:instrText xml:space="preserve"> PAGEREF _Toc192492844 \h </w:instrText>
+              <w:instrText xml:space="preserve"> PAGEREF _Toc192757665 \h </w:instrText>
             </w:r>
             <w:r>
               <w:rPr>
@@ -553,7 +553,7 @@
                 <w:noProof/>
                 <w:webHidden/>
               </w:rPr>
-              <w:t>4</w:t>
+              <w:t>5</w:t>
             </w:r>
             <w:r>
               <w:rPr>
@@ -577,7 +577,7 @@
               <w:lang w:eastAsia="fr-CA"/>
             </w:rPr>
           </w:pPr>
-          <w:hyperlink w:anchor="_Toc192492845" w:history="1">
+          <w:hyperlink w:anchor="_Toc192757666" w:history="1">
             <w:r>
               <w:rPr>
                 <w:rStyle w:val="Hyperlien"/>
@@ -604,7 +604,7 @@
                 <w:noProof/>
                 <w:webHidden/>
               </w:rPr>
-              <w:instrText xml:space="preserve"> PAGEREF _Toc192492845 \h </w:instrText>
+              <w:instrText xml:space="preserve"> PAGEREF _Toc192757666 \h </w:instrText>
             </w:r>
             <w:r>
               <w:rPr>
@@ -624,7 +624,7 @@
                 <w:noProof/>
                 <w:webHidden/>
               </w:rPr>
-              <w:t>5</w:t>
+              <w:t>6</w:t>
             </w:r>
             <w:r>
               <w:rPr>
@@ -651,13 +651,28 @@
               <w:lang w:eastAsia="fr-CA"/>
             </w:rPr>
           </w:pPr>
-          <w:hyperlink w:anchor="_Toc192492846" w:history="1">
+          <w:hyperlink w:anchor="_Toc192757667" w:history="1">
             <w:r>
               <w:rPr>
                 <w:rStyle w:val="Hyperlien"/>
                 <w:noProof/>
               </w:rPr>
-              <w:t>Présentation de la page</w:t>
+              <w:t>Pr</w:t>
+            </w:r>
+            <w:r>
+              <w:rPr>
+                <w:rStyle w:val="Hyperlien"/>
+                <w:rFonts w:hint="eastAsia"/>
+                <w:noProof/>
+              </w:rPr>
+              <w:t>é</w:t>
+            </w:r>
+            <w:r>
+              <w:rPr>
+                <w:rStyle w:val="Hyperlien"/>
+                <w:noProof/>
+              </w:rPr>
+              <w:t>sentation de la page</w:t>
             </w:r>
             <w:r>
               <w:rPr>
@@ -678,7 +693,7 @@
                 <w:noProof/>
                 <w:webHidden/>
               </w:rPr>
-              <w:instrText xml:space="preserve"> PAGEREF _Toc192492846 \h </w:instrText>
+              <w:instrText xml:space="preserve"> PAGEREF _Toc192757667 \h </w:instrText>
             </w:r>
             <w:r>
               <w:rPr>
@@ -698,7 +713,7 @@
                 <w:noProof/>
                 <w:webHidden/>
               </w:rPr>
-              <w:t>5</w:t>
+              <w:t>6</w:t>
             </w:r>
             <w:r>
               <w:rPr>
@@ -725,13 +740,36 @@
               <w:lang w:eastAsia="fr-CA"/>
             </w:rPr>
           </w:pPr>
-          <w:hyperlink w:anchor="_Toc192492847" w:history="1">
+          <w:hyperlink w:anchor="_Toc192757668" w:history="1">
             <w:r>
               <w:rPr>
                 <w:rStyle w:val="Hyperlien"/>
-                <w:noProof/>
-              </w:rPr>
-              <w:t>Éléments de la page</w:t>
+                <w:rFonts w:hint="eastAsia"/>
+                <w:noProof/>
+              </w:rPr>
+              <w:t>É</w:t>
+            </w:r>
+            <w:r>
+              <w:rPr>
+                <w:rStyle w:val="Hyperlien"/>
+                <w:noProof/>
+              </w:rPr>
+              <w:t>l</w:t>
+            </w:r>
+            <w:r>
+              <w:rPr>
+                <w:rStyle w:val="Hyperlien"/>
+                <w:rFonts w:hint="eastAsia"/>
+                <w:noProof/>
+              </w:rPr>
+              <w:t>é</w:t>
+            </w:r>
+            <w:r>
+              <w:rPr>
+                <w:rStyle w:val="Hyperlien"/>
+                <w:noProof/>
+              </w:rPr>
+              <w:t>ments de la page</w:t>
             </w:r>
             <w:r>
               <w:rPr>
@@ -752,7 +790,7 @@
                 <w:noProof/>
                 <w:webHidden/>
               </w:rPr>
-              <w:instrText xml:space="preserve"> PAGEREF _Toc192492847 \h </w:instrText>
+              <w:instrText xml:space="preserve"> PAGEREF _Toc192757668 \h </w:instrText>
             </w:r>
             <w:r>
               <w:rPr>
@@ -772,7 +810,7 @@
                 <w:noProof/>
                 <w:webHidden/>
               </w:rPr>
-              <w:t>5</w:t>
+              <w:t>6</w:t>
             </w:r>
             <w:r>
               <w:rPr>
@@ -797,13 +835,28 @@
               <w:lang w:eastAsia="fr-CA"/>
             </w:rPr>
           </w:pPr>
-          <w:hyperlink w:anchor="_Toc192492848" w:history="1">
+          <w:hyperlink w:anchor="_Toc192757669" w:history="1">
             <w:r>
               <w:rPr>
                 <w:rStyle w:val="Hyperlien"/>
                 <w:noProof/>
               </w:rPr>
-              <w:t>En-tête</w:t>
+              <w:t>En-t</w:t>
+            </w:r>
+            <w:r>
+              <w:rPr>
+                <w:rStyle w:val="Hyperlien"/>
+                <w:rFonts w:hint="eastAsia"/>
+                <w:noProof/>
+              </w:rPr>
+              <w:t>ê</w:t>
+            </w:r>
+            <w:r>
+              <w:rPr>
+                <w:rStyle w:val="Hyperlien"/>
+                <w:noProof/>
+              </w:rPr>
+              <w:t>te</w:t>
             </w:r>
             <w:r>
               <w:rPr>
@@ -824,7 +877,7 @@
                 <w:noProof/>
                 <w:webHidden/>
               </w:rPr>
-              <w:instrText xml:space="preserve"> PAGEREF _Toc192492848 \h </w:instrText>
+              <w:instrText xml:space="preserve"> PAGEREF _Toc192757669 \h </w:instrText>
             </w:r>
             <w:r>
               <w:rPr>
@@ -844,7 +897,7 @@
                 <w:noProof/>
                 <w:webHidden/>
               </w:rPr>
-              <w:t>5</w:t>
+              <w:t>6</w:t>
             </w:r>
             <w:r>
               <w:rPr>
@@ -869,7 +922,7 @@
               <w:lang w:eastAsia="fr-CA"/>
             </w:rPr>
           </w:pPr>
-          <w:hyperlink w:anchor="_Toc192492849" w:history="1">
+          <w:hyperlink w:anchor="_Toc192757670" w:history="1">
             <w:r>
               <w:rPr>
                 <w:rStyle w:val="Hyperlien"/>
@@ -896,7 +949,7 @@
                 <w:noProof/>
                 <w:webHidden/>
               </w:rPr>
-              <w:instrText xml:space="preserve"> PAGEREF _Toc192492849 \h </w:instrText>
+              <w:instrText xml:space="preserve"> PAGEREF _Toc192757670 \h </w:instrText>
             </w:r>
             <w:r>
               <w:rPr>
@@ -916,7 +969,7 @@
                 <w:noProof/>
                 <w:webHidden/>
               </w:rPr>
-              <w:t>5</w:t>
+              <w:t>6</w:t>
             </w:r>
             <w:r>
               <w:rPr>
@@ -941,7 +994,7 @@
               <w:lang w:eastAsia="fr-CA"/>
             </w:rPr>
           </w:pPr>
-          <w:hyperlink w:anchor="_Toc192492850" w:history="1">
+          <w:hyperlink w:anchor="_Toc192757671" w:history="1">
             <w:r>
               <w:rPr>
                 <w:rStyle w:val="Hyperlien"/>
@@ -968,7 +1021,7 @@
                 <w:noProof/>
                 <w:webHidden/>
               </w:rPr>
-              <w:instrText xml:space="preserve"> PAGEREF _Toc192492850 \h </w:instrText>
+              <w:instrText xml:space="preserve"> PAGEREF _Toc192757671 \h </w:instrText>
             </w:r>
             <w:r>
               <w:rPr>
@@ -988,7 +1041,7 @@
                 <w:noProof/>
                 <w:webHidden/>
               </w:rPr>
-              <w:t>6</w:t>
+              <w:t>7</w:t>
             </w:r>
             <w:r>
               <w:rPr>
@@ -1015,7 +1068,7 @@
               <w:lang w:eastAsia="fr-CA"/>
             </w:rPr>
           </w:pPr>
-          <w:hyperlink w:anchor="_Toc192492851" w:history="1">
+          <w:hyperlink w:anchor="_Toc192757672" w:history="1">
             <w:r>
               <w:rPr>
                 <w:rStyle w:val="Hyperlien"/>
@@ -1042,7 +1095,7 @@
                 <w:noProof/>
                 <w:webHidden/>
               </w:rPr>
-              <w:instrText xml:space="preserve"> PAGEREF _Toc192492851 \h </w:instrText>
+              <w:instrText xml:space="preserve"> PAGEREF _Toc192757672 \h </w:instrText>
             </w:r>
             <w:r>
               <w:rPr>
@@ -1062,7 +1115,7 @@
                 <w:noProof/>
                 <w:webHidden/>
               </w:rPr>
-              <w:t>6</w:t>
+              <w:t>7</w:t>
             </w:r>
             <w:r>
               <w:rPr>
@@ -1087,13 +1140,21 @@
               <w:lang w:eastAsia="fr-CA"/>
             </w:rPr>
           </w:pPr>
-          <w:hyperlink w:anchor="_Toc192492852" w:history="1">
+          <w:hyperlink w:anchor="_Toc192757673" w:history="1">
             <w:r>
               <w:rPr>
                 <w:rStyle w:val="Hyperlien"/>
-                <w:noProof/>
-              </w:rPr>
-              <w:t>Étapes pour se connecter</w:t>
+                <w:rFonts w:hint="eastAsia"/>
+                <w:noProof/>
+              </w:rPr>
+              <w:t>É</w:t>
+            </w:r>
+            <w:r>
+              <w:rPr>
+                <w:rStyle w:val="Hyperlien"/>
+                <w:noProof/>
+              </w:rPr>
+              <w:t>tapes pour se connecter</w:t>
             </w:r>
             <w:r>
               <w:rPr>
@@ -1114,7 +1175,7 @@
                 <w:noProof/>
                 <w:webHidden/>
               </w:rPr>
-              <w:instrText xml:space="preserve"> PAGEREF _Toc192492852 \h </w:instrText>
+              <w:instrText xml:space="preserve"> PAGEREF _Toc192757673 \h </w:instrText>
             </w:r>
             <w:r>
               <w:rPr>
@@ -1134,7 +1195,7 @@
                 <w:noProof/>
                 <w:webHidden/>
               </w:rPr>
-              <w:t>6</w:t>
+              <w:t>7</w:t>
             </w:r>
             <w:r>
               <w:rPr>
@@ -1159,7 +1220,7 @@
               <w:lang w:eastAsia="fr-CA"/>
             </w:rPr>
           </w:pPr>
-          <w:hyperlink w:anchor="_Toc192492853" w:history="1">
+          <w:hyperlink w:anchor="_Toc192757674" w:history="1">
             <w:r>
               <w:rPr>
                 <w:rStyle w:val="Hyperlien"/>
@@ -1186,7 +1247,7 @@
                 <w:noProof/>
                 <w:webHidden/>
               </w:rPr>
-              <w:instrText xml:space="preserve"> PAGEREF _Toc192492853 \h </w:instrText>
+              <w:instrText xml:space="preserve"> PAGEREF _Toc192757674 \h </w:instrText>
             </w:r>
             <w:r>
               <w:rPr>
@@ -1206,7 +1267,7 @@
                 <w:noProof/>
                 <w:webHidden/>
               </w:rPr>
-              <w:t>6</w:t>
+              <w:t>7</w:t>
             </w:r>
             <w:r>
               <w:rPr>
@@ -1233,13 +1294,28 @@
               <w:lang w:eastAsia="fr-CA"/>
             </w:rPr>
           </w:pPr>
-          <w:hyperlink w:anchor="_Toc192492854" w:history="1">
+          <w:hyperlink w:anchor="_Toc192757675" w:history="1">
             <w:r>
               <w:rPr>
                 <w:rStyle w:val="Hyperlien"/>
                 <w:noProof/>
               </w:rPr>
-              <w:t>Dépannage</w:t>
+              <w:t>D</w:t>
+            </w:r>
+            <w:r>
+              <w:rPr>
+                <w:rStyle w:val="Hyperlien"/>
+                <w:rFonts w:hint="eastAsia"/>
+                <w:noProof/>
+              </w:rPr>
+              <w:t>é</w:t>
+            </w:r>
+            <w:r>
+              <w:rPr>
+                <w:rStyle w:val="Hyperlien"/>
+                <w:noProof/>
+              </w:rPr>
+              <w:t>pannage</w:t>
             </w:r>
             <w:r>
               <w:rPr>
@@ -1260,7 +1336,7 @@
                 <w:noProof/>
                 <w:webHidden/>
               </w:rPr>
-              <w:instrText xml:space="preserve"> PAGEREF _Toc192492854 \h </w:instrText>
+              <w:instrText xml:space="preserve"> PAGEREF _Toc192757675 \h </w:instrText>
             </w:r>
             <w:r>
               <w:rPr>
@@ -1280,7 +1356,7 @@
                 <w:noProof/>
                 <w:webHidden/>
               </w:rPr>
-              <w:t>6</w:t>
+              <w:t>7</w:t>
             </w:r>
             <w:r>
               <w:rPr>
@@ -1305,13 +1381,28 @@
               <w:lang w:eastAsia="fr-CA"/>
             </w:rPr>
           </w:pPr>
-          <w:hyperlink w:anchor="_Toc192492855" w:history="1">
+          <w:hyperlink w:anchor="_Toc192757676" w:history="1">
             <w:r>
               <w:rPr>
                 <w:rStyle w:val="Hyperlien"/>
                 <w:noProof/>
               </w:rPr>
-              <w:t>Problèmes courants</w:t>
+              <w:t>Probl</w:t>
+            </w:r>
+            <w:r>
+              <w:rPr>
+                <w:rStyle w:val="Hyperlien"/>
+                <w:rFonts w:hint="eastAsia"/>
+                <w:noProof/>
+              </w:rPr>
+              <w:t>è</w:t>
+            </w:r>
+            <w:r>
+              <w:rPr>
+                <w:rStyle w:val="Hyperlien"/>
+                <w:noProof/>
+              </w:rPr>
+              <w:t>mes courants</w:t>
             </w:r>
             <w:r>
               <w:rPr>
@@ -1332,7 +1423,7 @@
                 <w:noProof/>
                 <w:webHidden/>
               </w:rPr>
-              <w:instrText xml:space="preserve"> PAGEREF _Toc192492855 \h </w:instrText>
+              <w:instrText xml:space="preserve"> PAGEREF _Toc192757676 \h </w:instrText>
             </w:r>
             <w:r>
               <w:rPr>
@@ -1352,7 +1443,7 @@
                 <w:noProof/>
                 <w:webHidden/>
               </w:rPr>
-              <w:t>6</w:t>
+              <w:t>7</w:t>
             </w:r>
             <w:r>
               <w:rPr>
@@ -1379,7 +1470,7 @@
               <w:lang w:eastAsia="fr-CA"/>
             </w:rPr>
           </w:pPr>
-          <w:hyperlink w:anchor="_Toc192492856" w:history="1">
+          <w:hyperlink w:anchor="_Toc192757677" w:history="1">
             <w:r>
               <w:rPr>
                 <w:rStyle w:val="Hyperlien"/>
@@ -1406,7 +1497,7 @@
                 <w:noProof/>
                 <w:webHidden/>
               </w:rPr>
-              <w:instrText xml:space="preserve"> PAGEREF _Toc192492856 \h </w:instrText>
+              <w:instrText xml:space="preserve"> PAGEREF _Toc192757677 \h </w:instrText>
             </w:r>
             <w:r>
               <w:rPr>
@@ -1426,7 +1517,7 @@
                 <w:noProof/>
                 <w:webHidden/>
               </w:rPr>
-              <w:t>6</w:t>
+              <w:t>7</w:t>
             </w:r>
             <w:r>
               <w:rPr>
@@ -1450,7 +1541,7 @@
               <w:lang w:eastAsia="fr-CA"/>
             </w:rPr>
           </w:pPr>
-          <w:hyperlink w:anchor="_Toc192492857" w:history="1">
+          <w:hyperlink w:anchor="_Toc192757678" w:history="1">
             <w:r>
               <w:rPr>
                 <w:rStyle w:val="Hyperlien"/>
@@ -1477,7 +1568,7 @@
                 <w:noProof/>
                 <w:webHidden/>
               </w:rPr>
-              <w:instrText xml:space="preserve"> PAGEREF _Toc192492857 \h </w:instrText>
+              <w:instrText xml:space="preserve"> PAGEREF _Toc192757678 \h </w:instrText>
             </w:r>
             <w:r>
               <w:rPr>
@@ -1497,7 +1588,7 @@
                 <w:noProof/>
                 <w:webHidden/>
               </w:rPr>
-              <w:t>7</w:t>
+              <w:t>9</w:t>
             </w:r>
             <w:r>
               <w:rPr>
@@ -1524,7 +1615,7 @@
               <w:lang w:eastAsia="fr-CA"/>
             </w:rPr>
           </w:pPr>
-          <w:hyperlink w:anchor="_Toc192492858" w:history="1">
+          <w:hyperlink w:anchor="_Toc192757679" w:history="1">
             <w:r>
               <w:rPr>
                 <w:rStyle w:val="Hyperlien"/>
@@ -1551,7 +1642,7 @@
                 <w:noProof/>
                 <w:webHidden/>
               </w:rPr>
-              <w:instrText xml:space="preserve"> PAGEREF _Toc192492858 \h </w:instrText>
+              <w:instrText xml:space="preserve"> PAGEREF _Toc192757679 \h </w:instrText>
             </w:r>
             <w:r>
               <w:rPr>
@@ -1571,7 +1662,7 @@
                 <w:noProof/>
                 <w:webHidden/>
               </w:rPr>
-              <w:t>7</w:t>
+              <w:t>9</w:t>
             </w:r>
             <w:r>
               <w:rPr>
@@ -1598,13 +1689,28 @@
               <w:lang w:eastAsia="fr-CA"/>
             </w:rPr>
           </w:pPr>
-          <w:hyperlink w:anchor="_Toc192492859" w:history="1">
+          <w:hyperlink w:anchor="_Toc192757680" w:history="1">
             <w:r>
               <w:rPr>
                 <w:rStyle w:val="Hyperlien"/>
                 <w:noProof/>
               </w:rPr>
-              <w:t>Présentation de la page</w:t>
+              <w:t>Pr</w:t>
+            </w:r>
+            <w:r>
+              <w:rPr>
+                <w:rStyle w:val="Hyperlien"/>
+                <w:rFonts w:hint="eastAsia"/>
+                <w:noProof/>
+              </w:rPr>
+              <w:t>é</w:t>
+            </w:r>
+            <w:r>
+              <w:rPr>
+                <w:rStyle w:val="Hyperlien"/>
+                <w:noProof/>
+              </w:rPr>
+              <w:t>sentation de la page</w:t>
             </w:r>
             <w:r>
               <w:rPr>
@@ -1625,7 +1731,7 @@
                 <w:noProof/>
                 <w:webHidden/>
               </w:rPr>
-              <w:instrText xml:space="preserve"> PAGEREF _Toc192492859 \h </w:instrText>
+              <w:instrText xml:space="preserve"> PAGEREF _Toc192757680 \h </w:instrText>
             </w:r>
             <w:r>
               <w:rPr>
@@ -1645,7 +1751,7 @@
                 <w:noProof/>
                 <w:webHidden/>
               </w:rPr>
-              <w:t>7</w:t>
+              <w:t>9</w:t>
             </w:r>
             <w:r>
               <w:rPr>
@@ -1672,13 +1778,36 @@
               <w:lang w:eastAsia="fr-CA"/>
             </w:rPr>
           </w:pPr>
-          <w:hyperlink w:anchor="_Toc192492860" w:history="1">
+          <w:hyperlink w:anchor="_Toc192757681" w:history="1">
             <w:r>
               <w:rPr>
                 <w:rStyle w:val="Hyperlien"/>
-                <w:noProof/>
-              </w:rPr>
-              <w:t>Éléments de la page</w:t>
+                <w:rFonts w:hint="eastAsia"/>
+                <w:noProof/>
+              </w:rPr>
+              <w:t>É</w:t>
+            </w:r>
+            <w:r>
+              <w:rPr>
+                <w:rStyle w:val="Hyperlien"/>
+                <w:noProof/>
+              </w:rPr>
+              <w:t>l</w:t>
+            </w:r>
+            <w:r>
+              <w:rPr>
+                <w:rStyle w:val="Hyperlien"/>
+                <w:rFonts w:hint="eastAsia"/>
+                <w:noProof/>
+              </w:rPr>
+              <w:t>é</w:t>
+            </w:r>
+            <w:r>
+              <w:rPr>
+                <w:rStyle w:val="Hyperlien"/>
+                <w:noProof/>
+              </w:rPr>
+              <w:t>ments de la page</w:t>
             </w:r>
             <w:r>
               <w:rPr>
@@ -1699,7 +1828,7 @@
                 <w:noProof/>
                 <w:webHidden/>
               </w:rPr>
-              <w:instrText xml:space="preserve"> PAGEREF _Toc192492860 \h </w:instrText>
+              <w:instrText xml:space="preserve"> PAGEREF _Toc192757681 \h </w:instrText>
             </w:r>
             <w:r>
               <w:rPr>
@@ -1719,7 +1848,7 @@
                 <w:noProof/>
                 <w:webHidden/>
               </w:rPr>
-              <w:t>7</w:t>
+              <w:t>9</w:t>
             </w:r>
             <w:r>
               <w:rPr>
@@ -1744,7 +1873,7 @@
               <w:lang w:eastAsia="fr-CA"/>
             </w:rPr>
           </w:pPr>
-          <w:hyperlink w:anchor="_Toc192492861" w:history="1">
+          <w:hyperlink w:anchor="_Toc192757682" w:history="1">
             <w:r>
               <w:rPr>
                 <w:rStyle w:val="Hyperlien"/>
@@ -1771,7 +1900,7 @@
                 <w:noProof/>
                 <w:webHidden/>
               </w:rPr>
-              <w:instrText xml:space="preserve"> PAGEREF _Toc192492861 \h </w:instrText>
+              <w:instrText xml:space="preserve"> PAGEREF _Toc192757682 \h </w:instrText>
             </w:r>
             <w:r>
               <w:rPr>
@@ -1791,7 +1920,7 @@
                 <w:noProof/>
                 <w:webHidden/>
               </w:rPr>
-              <w:t>7</w:t>
+              <w:t>9</w:t>
             </w:r>
             <w:r>
               <w:rPr>
@@ -1816,13 +1945,28 @@
               <w:lang w:eastAsia="fr-CA"/>
             </w:rPr>
           </w:pPr>
-          <w:hyperlink w:anchor="_Toc192492862" w:history="1">
+          <w:hyperlink w:anchor="_Toc192757683" w:history="1">
             <w:r>
               <w:rPr>
                 <w:rStyle w:val="Hyperlien"/>
                 <w:noProof/>
               </w:rPr>
-              <w:t>Légende</w:t>
+              <w:t>L</w:t>
+            </w:r>
+            <w:r>
+              <w:rPr>
+                <w:rStyle w:val="Hyperlien"/>
+                <w:rFonts w:hint="eastAsia"/>
+                <w:noProof/>
+              </w:rPr>
+              <w:t>é</w:t>
+            </w:r>
+            <w:r>
+              <w:rPr>
+                <w:rStyle w:val="Hyperlien"/>
+                <w:noProof/>
+              </w:rPr>
+              <w:t>gende</w:t>
             </w:r>
             <w:r>
               <w:rPr>
@@ -1843,7 +1987,7 @@
                 <w:noProof/>
                 <w:webHidden/>
               </w:rPr>
-              <w:instrText xml:space="preserve"> PAGEREF _Toc192492862 \h </w:instrText>
+              <w:instrText xml:space="preserve"> PAGEREF _Toc192757683 \h </w:instrText>
             </w:r>
             <w:r>
               <w:rPr>
@@ -1863,7 +2007,7 @@
                 <w:noProof/>
                 <w:webHidden/>
               </w:rPr>
-              <w:t>7</w:t>
+              <w:t>9</w:t>
             </w:r>
             <w:r>
               <w:rPr>
@@ -1890,13 +2034,28 @@
               <w:lang w:eastAsia="fr-CA"/>
             </w:rPr>
           </w:pPr>
-          <w:hyperlink w:anchor="_Toc192492863" w:history="1">
+          <w:hyperlink w:anchor="_Toc192757684" w:history="1">
             <w:r>
               <w:rPr>
                 <w:rStyle w:val="Hyperlien"/>
                 <w:noProof/>
               </w:rPr>
-              <w:t>Fonctionnalités principales</w:t>
+              <w:t>Fonctionnalit</w:t>
+            </w:r>
+            <w:r>
+              <w:rPr>
+                <w:rStyle w:val="Hyperlien"/>
+                <w:rFonts w:hint="eastAsia"/>
+                <w:noProof/>
+              </w:rPr>
+              <w:t>é</w:t>
+            </w:r>
+            <w:r>
+              <w:rPr>
+                <w:rStyle w:val="Hyperlien"/>
+                <w:noProof/>
+              </w:rPr>
+              <w:t>s principales</w:t>
             </w:r>
             <w:r>
               <w:rPr>
@@ -1917,7 +2076,7 @@
                 <w:noProof/>
                 <w:webHidden/>
               </w:rPr>
-              <w:instrText xml:space="preserve"> PAGEREF _Toc192492863 \h </w:instrText>
+              <w:instrText xml:space="preserve"> PAGEREF _Toc192757684 \h </w:instrText>
             </w:r>
             <w:r>
               <w:rPr>
@@ -1937,7 +2096,7 @@
                 <w:noProof/>
                 <w:webHidden/>
               </w:rPr>
-              <w:t>8</w:t>
+              <w:t>10</w:t>
             </w:r>
             <w:r>
               <w:rPr>
@@ -1962,7 +2121,7 @@
               <w:lang w:eastAsia="fr-CA"/>
             </w:rPr>
           </w:pPr>
-          <w:hyperlink w:anchor="_Toc192492864" w:history="1">
+          <w:hyperlink w:anchor="_Toc192757685" w:history="1">
             <w:r>
               <w:rPr>
                 <w:rStyle w:val="Hyperlien"/>
@@ -1989,7 +2148,7 @@
                 <w:noProof/>
                 <w:webHidden/>
               </w:rPr>
-              <w:instrText xml:space="preserve"> PAGEREF _Toc192492864 \h </w:instrText>
+              <w:instrText xml:space="preserve"> PAGEREF _Toc192757685 \h </w:instrText>
             </w:r>
             <w:r>
               <w:rPr>
@@ -2009,7 +2168,7 @@
                 <w:noProof/>
                 <w:webHidden/>
               </w:rPr>
-              <w:t>8</w:t>
+              <w:t>10</w:t>
             </w:r>
             <w:r>
               <w:rPr>
@@ -2036,13 +2195,28 @@
               <w:lang w:eastAsia="fr-CA"/>
             </w:rPr>
           </w:pPr>
-          <w:hyperlink w:anchor="_Toc192492865" w:history="1">
+          <w:hyperlink w:anchor="_Toc192757686" w:history="1">
             <w:r>
               <w:rPr>
                 <w:rStyle w:val="Hyperlien"/>
                 <w:noProof/>
               </w:rPr>
-              <w:t>Page Employés</w:t>
+              <w:t>Page Employ</w:t>
+            </w:r>
+            <w:r>
+              <w:rPr>
+                <w:rStyle w:val="Hyperlien"/>
+                <w:rFonts w:hint="eastAsia"/>
+                <w:noProof/>
+              </w:rPr>
+              <w:t>é</w:t>
+            </w:r>
+            <w:r>
+              <w:rPr>
+                <w:rStyle w:val="Hyperlien"/>
+                <w:noProof/>
+              </w:rPr>
+              <w:t>s</w:t>
             </w:r>
             <w:r>
               <w:rPr>
@@ -2063,7 +2237,7 @@
                 <w:noProof/>
                 <w:webHidden/>
               </w:rPr>
-              <w:instrText xml:space="preserve"> PAGEREF _Toc192492865 \h </w:instrText>
+              <w:instrText xml:space="preserve"> PAGEREF _Toc192757686 \h </w:instrText>
             </w:r>
             <w:r>
               <w:rPr>
@@ -2083,7 +2257,7 @@
                 <w:noProof/>
                 <w:webHidden/>
               </w:rPr>
-              <w:t>9</w:t>
+              <w:t>11</w:t>
             </w:r>
             <w:r>
               <w:rPr>
@@ -2110,13 +2284,28 @@
               <w:lang w:eastAsia="fr-CA"/>
             </w:rPr>
           </w:pPr>
-          <w:hyperlink w:anchor="_Toc192492866" w:history="1">
+          <w:hyperlink w:anchor="_Toc192757687" w:history="1">
             <w:r>
               <w:rPr>
                 <w:rStyle w:val="Hyperlien"/>
                 <w:noProof/>
               </w:rPr>
-              <w:t>Présentation de la page</w:t>
+              <w:t>Pr</w:t>
+            </w:r>
+            <w:r>
+              <w:rPr>
+                <w:rStyle w:val="Hyperlien"/>
+                <w:rFonts w:hint="eastAsia"/>
+                <w:noProof/>
+              </w:rPr>
+              <w:t>é</w:t>
+            </w:r>
+            <w:r>
+              <w:rPr>
+                <w:rStyle w:val="Hyperlien"/>
+                <w:noProof/>
+              </w:rPr>
+              <w:t>sentation de la page</w:t>
             </w:r>
             <w:r>
               <w:rPr>
@@ -2137,7 +2326,7 @@
                 <w:noProof/>
                 <w:webHidden/>
               </w:rPr>
-              <w:instrText xml:space="preserve"> PAGEREF _Toc192492866 \h </w:instrText>
+              <w:instrText xml:space="preserve"> PAGEREF _Toc192757687 \h </w:instrText>
             </w:r>
             <w:r>
               <w:rPr>
@@ -2157,7 +2346,7 @@
                 <w:noProof/>
                 <w:webHidden/>
               </w:rPr>
-              <w:t>9</w:t>
+              <w:t>11</w:t>
             </w:r>
             <w:r>
               <w:rPr>
@@ -2184,13 +2373,36 @@
               <w:lang w:eastAsia="fr-CA"/>
             </w:rPr>
           </w:pPr>
-          <w:hyperlink w:anchor="_Toc192492867" w:history="1">
+          <w:hyperlink w:anchor="_Toc192757688" w:history="1">
             <w:r>
               <w:rPr>
                 <w:rStyle w:val="Hyperlien"/>
-                <w:noProof/>
-              </w:rPr>
-              <w:t>Éléments de la page</w:t>
+                <w:rFonts w:hint="eastAsia"/>
+                <w:noProof/>
+              </w:rPr>
+              <w:t>É</w:t>
+            </w:r>
+            <w:r>
+              <w:rPr>
+                <w:rStyle w:val="Hyperlien"/>
+                <w:noProof/>
+              </w:rPr>
+              <w:t>l</w:t>
+            </w:r>
+            <w:r>
+              <w:rPr>
+                <w:rStyle w:val="Hyperlien"/>
+                <w:rFonts w:hint="eastAsia"/>
+                <w:noProof/>
+              </w:rPr>
+              <w:t>é</w:t>
+            </w:r>
+            <w:r>
+              <w:rPr>
+                <w:rStyle w:val="Hyperlien"/>
+                <w:noProof/>
+              </w:rPr>
+              <w:t>ments de la page</w:t>
             </w:r>
             <w:r>
               <w:rPr>
@@ -2211,7 +2423,7 @@
                 <w:noProof/>
                 <w:webHidden/>
               </w:rPr>
-              <w:instrText xml:space="preserve"> PAGEREF _Toc192492867 \h </w:instrText>
+              <w:instrText xml:space="preserve"> PAGEREF _Toc192757688 \h </w:instrText>
             </w:r>
             <w:r>
               <w:rPr>
@@ -2231,7 +2443,7 @@
                 <w:noProof/>
                 <w:webHidden/>
               </w:rPr>
-              <w:t>9</w:t>
+              <w:t>11</w:t>
             </w:r>
             <w:r>
               <w:rPr>
@@ -2256,13 +2468,28 @@
               <w:lang w:eastAsia="fr-CA"/>
             </w:rPr>
           </w:pPr>
-          <w:hyperlink w:anchor="_Toc192492868" w:history="1">
+          <w:hyperlink w:anchor="_Toc192757689" w:history="1">
             <w:r>
               <w:rPr>
                 <w:rStyle w:val="Hyperlien"/>
                 <w:noProof/>
               </w:rPr>
-              <w:t>Liste des employés</w:t>
+              <w:t>Liste des employ</w:t>
+            </w:r>
+            <w:r>
+              <w:rPr>
+                <w:rStyle w:val="Hyperlien"/>
+                <w:rFonts w:hint="eastAsia"/>
+                <w:noProof/>
+              </w:rPr>
+              <w:t>é</w:t>
+            </w:r>
+            <w:r>
+              <w:rPr>
+                <w:rStyle w:val="Hyperlien"/>
+                <w:noProof/>
+              </w:rPr>
+              <w:t>s</w:t>
             </w:r>
             <w:r>
               <w:rPr>
@@ -2283,7 +2510,7 @@
                 <w:noProof/>
                 <w:webHidden/>
               </w:rPr>
-              <w:instrText xml:space="preserve"> PAGEREF _Toc192492868 \h </w:instrText>
+              <w:instrText xml:space="preserve"> PAGEREF _Toc192757689 \h </w:instrText>
             </w:r>
             <w:r>
               <w:rPr>
@@ -2303,7 +2530,7 @@
                 <w:noProof/>
                 <w:webHidden/>
               </w:rPr>
-              <w:t>9</w:t>
+              <w:t>11</w:t>
             </w:r>
             <w:r>
               <w:rPr>
@@ -2328,7 +2555,7 @@
               <w:lang w:eastAsia="fr-CA"/>
             </w:rPr>
           </w:pPr>
-          <w:hyperlink w:anchor="_Toc192492869" w:history="1">
+          <w:hyperlink w:anchor="_Toc192757690" w:history="1">
             <w:r>
               <w:rPr>
                 <w:rStyle w:val="Hyperlien"/>
@@ -2355,7 +2582,7 @@
                 <w:noProof/>
                 <w:webHidden/>
               </w:rPr>
-              <w:instrText xml:space="preserve"> PAGEREF _Toc192492869 \h </w:instrText>
+              <w:instrText xml:space="preserve"> PAGEREF _Toc192757690 \h </w:instrText>
             </w:r>
             <w:r>
               <w:rPr>
@@ -2375,7 +2602,7 @@
                 <w:noProof/>
                 <w:webHidden/>
               </w:rPr>
-              <w:t>9</w:t>
+              <w:t>11</w:t>
             </w:r>
             <w:r>
               <w:rPr>
@@ -2400,7 +2627,7 @@
               <w:lang w:eastAsia="fr-CA"/>
             </w:rPr>
           </w:pPr>
-          <w:hyperlink w:anchor="_Toc192492870" w:history="1">
+          <w:hyperlink w:anchor="_Toc192757691" w:history="1">
             <w:r>
               <w:rPr>
                 <w:rStyle w:val="Hyperlien"/>
@@ -2427,7 +2654,7 @@
                 <w:noProof/>
                 <w:webHidden/>
               </w:rPr>
-              <w:instrText xml:space="preserve"> PAGEREF _Toc192492870 \h </w:instrText>
+              <w:instrText xml:space="preserve"> PAGEREF _Toc192757691 \h </w:instrText>
             </w:r>
             <w:r>
               <w:rPr>
@@ -2447,7 +2674,7 @@
                 <w:noProof/>
                 <w:webHidden/>
               </w:rPr>
-              <w:t>9</w:t>
+              <w:t>11</w:t>
             </w:r>
             <w:r>
               <w:rPr>
@@ -2472,13 +2699,36 @@
               <w:lang w:eastAsia="fr-CA"/>
             </w:rPr>
           </w:pPr>
-          <w:hyperlink w:anchor="_Toc192492871" w:history="1">
+          <w:hyperlink w:anchor="_Toc192757692" w:history="1">
             <w:r>
               <w:rPr>
                 <w:rStyle w:val="Hyperlien"/>
                 <w:noProof/>
               </w:rPr>
-              <w:t>Champs de texte « Rechercher un employé »</w:t>
+              <w:t xml:space="preserve">Champs de texte </w:t>
+            </w:r>
+            <w:r>
+              <w:rPr>
+                <w:rStyle w:val="Hyperlien"/>
+                <w:rFonts w:hint="eastAsia"/>
+                <w:noProof/>
+              </w:rPr>
+              <w:t>« </w:t>
+            </w:r>
+            <w:r>
+              <w:rPr>
+                <w:rStyle w:val="Hyperlien"/>
+                <w:noProof/>
+              </w:rPr>
+              <w:t>Rechercher un employ</w:t>
+            </w:r>
+            <w:r>
+              <w:rPr>
+                <w:rStyle w:val="Hyperlien"/>
+                <w:rFonts w:hint="eastAsia"/>
+                <w:noProof/>
+              </w:rPr>
+              <w:t>é »</w:t>
             </w:r>
             <w:r>
               <w:rPr>
@@ -2499,7 +2749,7 @@
                 <w:noProof/>
                 <w:webHidden/>
               </w:rPr>
-              <w:instrText xml:space="preserve"> PAGEREF _Toc192492871 \h </w:instrText>
+              <w:instrText xml:space="preserve"> PAGEREF _Toc192757692 \h </w:instrText>
             </w:r>
             <w:r>
               <w:rPr>
@@ -2519,7 +2769,7 @@
                 <w:noProof/>
                 <w:webHidden/>
               </w:rPr>
-              <w:t>9</w:t>
+              <w:t>11</w:t>
             </w:r>
             <w:r>
               <w:rPr>
@@ -2546,13 +2796,28 @@
               <w:lang w:eastAsia="fr-CA"/>
             </w:rPr>
           </w:pPr>
-          <w:hyperlink w:anchor="_Toc192492872" w:history="1">
+          <w:hyperlink w:anchor="_Toc192757693" w:history="1">
             <w:r>
               <w:rPr>
                 <w:rStyle w:val="Hyperlien"/>
                 <w:noProof/>
               </w:rPr>
-              <w:t>Fonctionnalités principales</w:t>
+              <w:t>Fonctionnalit</w:t>
+            </w:r>
+            <w:r>
+              <w:rPr>
+                <w:rStyle w:val="Hyperlien"/>
+                <w:rFonts w:hint="eastAsia"/>
+                <w:noProof/>
+              </w:rPr>
+              <w:t>é</w:t>
+            </w:r>
+            <w:r>
+              <w:rPr>
+                <w:rStyle w:val="Hyperlien"/>
+                <w:noProof/>
+              </w:rPr>
+              <w:t>s principales</w:t>
             </w:r>
             <w:r>
               <w:rPr>
@@ -2573,7 +2838,7 @@
                 <w:noProof/>
                 <w:webHidden/>
               </w:rPr>
-              <w:instrText xml:space="preserve"> PAGEREF _Toc192492872 \h </w:instrText>
+              <w:instrText xml:space="preserve"> PAGEREF _Toc192757693 \h </w:instrText>
             </w:r>
             <w:r>
               <w:rPr>
@@ -2593,7 +2858,7 @@
                 <w:noProof/>
                 <w:webHidden/>
               </w:rPr>
-              <w:t>10</w:t>
+              <w:t>12</w:t>
             </w:r>
             <w:r>
               <w:rPr>
@@ -2618,13 +2883,28 @@
               <w:lang w:eastAsia="fr-CA"/>
             </w:rPr>
           </w:pPr>
-          <w:hyperlink w:anchor="_Toc192492873" w:history="1">
+          <w:hyperlink w:anchor="_Toc192757694" w:history="1">
             <w:r>
               <w:rPr>
                 <w:rStyle w:val="Hyperlien"/>
                 <w:noProof/>
               </w:rPr>
-              <w:t>Suivi des employés</w:t>
+              <w:t>Suivi des employ</w:t>
+            </w:r>
+            <w:r>
+              <w:rPr>
+                <w:rStyle w:val="Hyperlien"/>
+                <w:rFonts w:hint="eastAsia"/>
+                <w:noProof/>
+              </w:rPr>
+              <w:t>é</w:t>
+            </w:r>
+            <w:r>
+              <w:rPr>
+                <w:rStyle w:val="Hyperlien"/>
+                <w:noProof/>
+              </w:rPr>
+              <w:t>s</w:t>
             </w:r>
             <w:r>
               <w:rPr>
@@ -2645,7 +2925,7 @@
                 <w:noProof/>
                 <w:webHidden/>
               </w:rPr>
-              <w:instrText xml:space="preserve"> PAGEREF _Toc192492873 \h </w:instrText>
+              <w:instrText xml:space="preserve"> PAGEREF _Toc192757694 \h </w:instrText>
             </w:r>
             <w:r>
               <w:rPr>
@@ -2665,7 +2945,7 @@
                 <w:noProof/>
                 <w:webHidden/>
               </w:rPr>
-              <w:t>10</w:t>
+              <w:t>12</w:t>
             </w:r>
             <w:r>
               <w:rPr>
@@ -2690,13 +2970,21 @@
               <w:lang w:eastAsia="fr-CA"/>
             </w:rPr>
           </w:pPr>
-          <w:hyperlink w:anchor="_Toc192492874" w:history="1">
+          <w:hyperlink w:anchor="_Toc192757695" w:history="1">
             <w:r>
               <w:rPr>
                 <w:rStyle w:val="Hyperlien"/>
                 <w:noProof/>
               </w:rPr>
-              <w:t>Ajouter un employé</w:t>
+              <w:t>Ajouter un employ</w:t>
+            </w:r>
+            <w:r>
+              <w:rPr>
+                <w:rStyle w:val="Hyperlien"/>
+                <w:rFonts w:hint="eastAsia"/>
+                <w:noProof/>
+              </w:rPr>
+              <w:t>é</w:t>
             </w:r>
             <w:r>
               <w:rPr>
@@ -2717,7 +3005,7 @@
                 <w:noProof/>
                 <w:webHidden/>
               </w:rPr>
-              <w:instrText xml:space="preserve"> PAGEREF _Toc192492874 \h </w:instrText>
+              <w:instrText xml:space="preserve"> PAGEREF _Toc192757695 \h </w:instrText>
             </w:r>
             <w:r>
               <w:rPr>
@@ -2737,7 +3025,7 @@
                 <w:noProof/>
                 <w:webHidden/>
               </w:rPr>
-              <w:t>10</w:t>
+              <w:t>12</w:t>
             </w:r>
             <w:r>
               <w:rPr>
@@ -2762,7 +3050,7 @@
               <w:lang w:eastAsia="fr-CA"/>
             </w:rPr>
           </w:pPr>
-          <w:hyperlink w:anchor="_Toc192492875" w:history="1">
+          <w:hyperlink w:anchor="_Toc192757696" w:history="1">
             <w:r>
               <w:rPr>
                 <w:rStyle w:val="Hyperlien"/>
@@ -2789,7 +3077,7 @@
                 <w:noProof/>
                 <w:webHidden/>
               </w:rPr>
-              <w:instrText xml:space="preserve"> PAGEREF _Toc192492875 \h </w:instrText>
+              <w:instrText xml:space="preserve"> PAGEREF _Toc192757696 \h </w:instrText>
             </w:r>
             <w:r>
               <w:rPr>
@@ -2809,7 +3097,7 @@
                 <w:noProof/>
                 <w:webHidden/>
               </w:rPr>
-              <w:t>10</w:t>
+              <w:t>12</w:t>
             </w:r>
             <w:r>
               <w:rPr>
@@ -2836,13 +3124,28 @@
               <w:lang w:eastAsia="fr-CA"/>
             </w:rPr>
           </w:pPr>
-          <w:hyperlink w:anchor="_Toc192492876" w:history="1">
+          <w:hyperlink w:anchor="_Toc192757697" w:history="1">
             <w:r>
               <w:rPr>
                 <w:rStyle w:val="Hyperlien"/>
                 <w:noProof/>
               </w:rPr>
-              <w:t>Page Gérer abonnements</w:t>
+              <w:t>Page G</w:t>
+            </w:r>
+            <w:r>
+              <w:rPr>
+                <w:rStyle w:val="Hyperlien"/>
+                <w:rFonts w:hint="eastAsia"/>
+                <w:noProof/>
+              </w:rPr>
+              <w:t>é</w:t>
+            </w:r>
+            <w:r>
+              <w:rPr>
+                <w:rStyle w:val="Hyperlien"/>
+                <w:noProof/>
+              </w:rPr>
+              <w:t>rer abonnements</w:t>
             </w:r>
             <w:r>
               <w:rPr>
@@ -2863,7 +3166,7 @@
                 <w:noProof/>
                 <w:webHidden/>
               </w:rPr>
-              <w:instrText xml:space="preserve"> PAGEREF _Toc192492876 \h </w:instrText>
+              <w:instrText xml:space="preserve"> PAGEREF _Toc192757697 \h </w:instrText>
             </w:r>
             <w:r>
               <w:rPr>
@@ -2883,7 +3186,7 @@
                 <w:noProof/>
                 <w:webHidden/>
               </w:rPr>
-              <w:t>11</w:t>
+              <w:t>13</w:t>
             </w:r>
             <w:r>
               <w:rPr>
@@ -2910,13 +3213,28 @@
               <w:lang w:eastAsia="fr-CA"/>
             </w:rPr>
           </w:pPr>
-          <w:hyperlink w:anchor="_Toc192492877" w:history="1">
+          <w:hyperlink w:anchor="_Toc192757698" w:history="1">
             <w:r>
               <w:rPr>
                 <w:rStyle w:val="Hyperlien"/>
                 <w:noProof/>
               </w:rPr>
-              <w:t>Présentation de la page</w:t>
+              <w:t>Pr</w:t>
+            </w:r>
+            <w:r>
+              <w:rPr>
+                <w:rStyle w:val="Hyperlien"/>
+                <w:rFonts w:hint="eastAsia"/>
+                <w:noProof/>
+              </w:rPr>
+              <w:t>é</w:t>
+            </w:r>
+            <w:r>
+              <w:rPr>
+                <w:rStyle w:val="Hyperlien"/>
+                <w:noProof/>
+              </w:rPr>
+              <w:t>sentation de la page</w:t>
             </w:r>
             <w:r>
               <w:rPr>
@@ -2937,7 +3255,7 @@
                 <w:noProof/>
                 <w:webHidden/>
               </w:rPr>
-              <w:instrText xml:space="preserve"> PAGEREF _Toc192492877 \h </w:instrText>
+              <w:instrText xml:space="preserve"> PAGEREF _Toc192757698 \h </w:instrText>
             </w:r>
             <w:r>
               <w:rPr>
@@ -2957,7 +3275,7 @@
                 <w:noProof/>
                 <w:webHidden/>
               </w:rPr>
-              <w:t>11</w:t>
+              <w:t>13</w:t>
             </w:r>
             <w:r>
               <w:rPr>
@@ -2984,13 +3302,36 @@
               <w:lang w:eastAsia="fr-CA"/>
             </w:rPr>
           </w:pPr>
-          <w:hyperlink w:anchor="_Toc192492878" w:history="1">
+          <w:hyperlink w:anchor="_Toc192757699" w:history="1">
             <w:r>
               <w:rPr>
                 <w:rStyle w:val="Hyperlien"/>
-                <w:noProof/>
-              </w:rPr>
-              <w:t>Éléments de la page</w:t>
+                <w:rFonts w:hint="eastAsia"/>
+                <w:noProof/>
+              </w:rPr>
+              <w:t>É</w:t>
+            </w:r>
+            <w:r>
+              <w:rPr>
+                <w:rStyle w:val="Hyperlien"/>
+                <w:noProof/>
+              </w:rPr>
+              <w:t>l</w:t>
+            </w:r>
+            <w:r>
+              <w:rPr>
+                <w:rStyle w:val="Hyperlien"/>
+                <w:rFonts w:hint="eastAsia"/>
+                <w:noProof/>
+              </w:rPr>
+              <w:t>é</w:t>
+            </w:r>
+            <w:r>
+              <w:rPr>
+                <w:rStyle w:val="Hyperlien"/>
+                <w:noProof/>
+              </w:rPr>
+              <w:t>ments de la page</w:t>
             </w:r>
             <w:r>
               <w:rPr>
@@ -3011,7 +3352,7 @@
                 <w:noProof/>
                 <w:webHidden/>
               </w:rPr>
-              <w:instrText xml:space="preserve"> PAGEREF _Toc192492878 \h </w:instrText>
+              <w:instrText xml:space="preserve"> PAGEREF _Toc192757699 \h </w:instrText>
             </w:r>
             <w:r>
               <w:rPr>
@@ -3031,7 +3372,7 @@
                 <w:noProof/>
                 <w:webHidden/>
               </w:rPr>
-              <w:t>11</w:t>
+              <w:t>13</w:t>
             </w:r>
             <w:r>
               <w:rPr>
@@ -3056,13 +3397,28 @@
               <w:lang w:eastAsia="fr-CA"/>
             </w:rPr>
           </w:pPr>
-          <w:hyperlink w:anchor="_Toc192492879" w:history="1">
+          <w:hyperlink w:anchor="_Toc192757700" w:history="1">
             <w:r>
               <w:rPr>
                 <w:rStyle w:val="Hyperlien"/>
                 <w:noProof/>
               </w:rPr>
-              <w:t>Type d’abonnement</w:t>
+              <w:t>Type d</w:t>
+            </w:r>
+            <w:r>
+              <w:rPr>
+                <w:rStyle w:val="Hyperlien"/>
+                <w:rFonts w:hint="eastAsia"/>
+                <w:noProof/>
+              </w:rPr>
+              <w:t>’</w:t>
+            </w:r>
+            <w:r>
+              <w:rPr>
+                <w:rStyle w:val="Hyperlien"/>
+                <w:noProof/>
+              </w:rPr>
+              <w:t>abonnement</w:t>
             </w:r>
             <w:r>
               <w:rPr>
@@ -3083,7 +3439,7 @@
                 <w:noProof/>
                 <w:webHidden/>
               </w:rPr>
-              <w:instrText xml:space="preserve"> PAGEREF _Toc192492879 \h </w:instrText>
+              <w:instrText xml:space="preserve"> PAGEREF _Toc192757700 \h </w:instrText>
             </w:r>
             <w:r>
               <w:rPr>
@@ -3103,7 +3459,7 @@
                 <w:noProof/>
                 <w:webHidden/>
               </w:rPr>
-              <w:t>11</w:t>
+              <w:t>13</w:t>
             </w:r>
             <w:r>
               <w:rPr>
@@ -3128,7 +3484,7 @@
               <w:lang w:eastAsia="fr-CA"/>
             </w:rPr>
           </w:pPr>
-          <w:hyperlink w:anchor="_Toc192492880" w:history="1">
+          <w:hyperlink w:anchor="_Toc192757701" w:history="1">
             <w:r>
               <w:rPr>
                 <w:rStyle w:val="Hyperlien"/>
@@ -3155,7 +3511,7 @@
                 <w:noProof/>
                 <w:webHidden/>
               </w:rPr>
-              <w:instrText xml:space="preserve"> PAGEREF _Toc192492880 \h </w:instrText>
+              <w:instrText xml:space="preserve"> PAGEREF _Toc192757701 \h </w:instrText>
             </w:r>
             <w:r>
               <w:rPr>
@@ -3175,7 +3531,7 @@
                 <w:noProof/>
                 <w:webHidden/>
               </w:rPr>
-              <w:t>11</w:t>
+              <w:t>13</w:t>
             </w:r>
             <w:r>
               <w:rPr>
@@ -3202,13 +3558,28 @@
               <w:lang w:eastAsia="fr-CA"/>
             </w:rPr>
           </w:pPr>
-          <w:hyperlink w:anchor="_Toc192492881" w:history="1">
+          <w:hyperlink w:anchor="_Toc192757702" w:history="1">
             <w:r>
               <w:rPr>
                 <w:rStyle w:val="Hyperlien"/>
                 <w:noProof/>
               </w:rPr>
-              <w:t>Fonctionnalités principales</w:t>
+              <w:t>Fonctionnalit</w:t>
+            </w:r>
+            <w:r>
+              <w:rPr>
+                <w:rStyle w:val="Hyperlien"/>
+                <w:rFonts w:hint="eastAsia"/>
+                <w:noProof/>
+              </w:rPr>
+              <w:t>é</w:t>
+            </w:r>
+            <w:r>
+              <w:rPr>
+                <w:rStyle w:val="Hyperlien"/>
+                <w:noProof/>
+              </w:rPr>
+              <w:t>s principales</w:t>
             </w:r>
             <w:r>
               <w:rPr>
@@ -3229,7 +3600,7 @@
                 <w:noProof/>
                 <w:webHidden/>
               </w:rPr>
-              <w:instrText xml:space="preserve"> PAGEREF _Toc192492881 \h </w:instrText>
+              <w:instrText xml:space="preserve"> PAGEREF _Toc192757702 \h </w:instrText>
             </w:r>
             <w:r>
               <w:rPr>
@@ -3249,7 +3620,7 @@
                 <w:noProof/>
                 <w:webHidden/>
               </w:rPr>
-              <w:t>11</w:t>
+              <w:t>13</w:t>
             </w:r>
             <w:r>
               <w:rPr>
@@ -3274,7 +3645,7 @@
               <w:lang w:eastAsia="fr-CA"/>
             </w:rPr>
           </w:pPr>
-          <w:hyperlink w:anchor="_Toc192492882" w:history="1">
+          <w:hyperlink w:anchor="_Toc192757703" w:history="1">
             <w:r>
               <w:rPr>
                 <w:rStyle w:val="Hyperlien"/>
@@ -3301,7 +3672,7 @@
                 <w:noProof/>
                 <w:webHidden/>
               </w:rPr>
-              <w:instrText xml:space="preserve"> PAGEREF _Toc192492882 \h </w:instrText>
+              <w:instrText xml:space="preserve"> PAGEREF _Toc192757703 \h </w:instrText>
             </w:r>
             <w:r>
               <w:rPr>
@@ -3321,7 +3692,7 @@
                 <w:noProof/>
                 <w:webHidden/>
               </w:rPr>
-              <w:t>11</w:t>
+              <w:t>13</w:t>
             </w:r>
             <w:r>
               <w:rPr>
@@ -3345,13 +3716,28 @@
               <w:lang w:eastAsia="fr-CA"/>
             </w:rPr>
           </w:pPr>
-          <w:hyperlink w:anchor="_Toc192492883" w:history="1">
+          <w:hyperlink w:anchor="_Toc192757704" w:history="1">
             <w:r>
               <w:rPr>
                 <w:rStyle w:val="Hyperlien"/>
                 <w:noProof/>
               </w:rPr>
-              <w:t>Entraîneur</w:t>
+              <w:t>Entra</w:t>
+            </w:r>
+            <w:r>
+              <w:rPr>
+                <w:rStyle w:val="Hyperlien"/>
+                <w:rFonts w:hint="eastAsia"/>
+                <w:noProof/>
+              </w:rPr>
+              <w:t>î</w:t>
+            </w:r>
+            <w:r>
+              <w:rPr>
+                <w:rStyle w:val="Hyperlien"/>
+                <w:noProof/>
+              </w:rPr>
+              <w:t>neur</w:t>
             </w:r>
             <w:r>
               <w:rPr>
@@ -3372,7 +3758,7 @@
                 <w:noProof/>
                 <w:webHidden/>
               </w:rPr>
-              <w:instrText xml:space="preserve"> PAGEREF _Toc192492883 \h </w:instrText>
+              <w:instrText xml:space="preserve"> PAGEREF _Toc192757704 \h </w:instrText>
             </w:r>
             <w:r>
               <w:rPr>
@@ -3392,7 +3778,7 @@
                 <w:noProof/>
                 <w:webHidden/>
               </w:rPr>
-              <w:t>12</w:t>
+              <w:t>14</w:t>
             </w:r>
             <w:r>
               <w:rPr>
@@ -3416,7 +3802,7 @@
               <w:lang w:eastAsia="fr-CA"/>
             </w:rPr>
           </w:pPr>
-          <w:hyperlink w:anchor="_Toc192492884" w:history="1">
+          <w:hyperlink w:anchor="_Toc192757705" w:history="1">
             <w:r>
               <w:rPr>
                 <w:rStyle w:val="Hyperlien"/>
@@ -3443,7 +3829,7 @@
                 <w:noProof/>
                 <w:webHidden/>
               </w:rPr>
-              <w:instrText xml:space="preserve"> PAGEREF _Toc192492884 \h </w:instrText>
+              <w:instrText xml:space="preserve"> PAGEREF _Toc192757705 \h </w:instrText>
             </w:r>
             <w:r>
               <w:rPr>
@@ -3463,7 +3849,2497 @@
                 <w:noProof/>
                 <w:webHidden/>
               </w:rPr>
-              <w:t>13</w:t>
+              <w:t>15</w:t>
+            </w:r>
+            <w:r>
+              <w:rPr>
+                <w:noProof/>
+                <w:webHidden/>
+              </w:rPr>
+              <w:fldChar w:fldCharType="end"/>
+            </w:r>
+          </w:hyperlink>
+        </w:p>
+        <w:p>
+          <w:pPr>
+            <w:pStyle w:val="TM2"/>
+            <w:tabs>
+              <w:tab w:val="right" w:leader="dot" w:pos="8630"/>
+            </w:tabs>
+            <w:rPr>
+              <w:rFonts w:eastAsiaTheme="minorEastAsia" w:cstheme="minorBidi"/>
+              <w:b w:val="0"/>
+              <w:bCs w:val="0"/>
+              <w:noProof/>
+              <w:sz w:val="24"/>
+              <w:szCs w:val="24"/>
+              <w:lang w:eastAsia="fr-CA"/>
+            </w:rPr>
+          </w:pPr>
+          <w:hyperlink w:anchor="_Toc192757706" w:history="1">
+            <w:r>
+              <w:rPr>
+                <w:rStyle w:val="Hyperlien"/>
+                <w:noProof/>
+              </w:rPr>
+              <w:t>Page accueil</w:t>
+            </w:r>
+            <w:r>
+              <w:rPr>
+                <w:noProof/>
+                <w:webHidden/>
+              </w:rPr>
+              <w:tab/>
+            </w:r>
+            <w:r>
+              <w:rPr>
+                <w:noProof/>
+                <w:webHidden/>
+              </w:rPr>
+              <w:fldChar w:fldCharType="begin"/>
+            </w:r>
+            <w:r>
+              <w:rPr>
+                <w:noProof/>
+                <w:webHidden/>
+              </w:rPr>
+              <w:instrText xml:space="preserve"> PAGEREF _Toc192757706 \h </w:instrText>
+            </w:r>
+            <w:r>
+              <w:rPr>
+                <w:noProof/>
+                <w:webHidden/>
+              </w:rPr>
+            </w:r>
+            <w:r>
+              <w:rPr>
+                <w:noProof/>
+                <w:webHidden/>
+              </w:rPr>
+              <w:fldChar w:fldCharType="separate"/>
+            </w:r>
+            <w:r>
+              <w:rPr>
+                <w:noProof/>
+                <w:webHidden/>
+              </w:rPr>
+              <w:t>15</w:t>
+            </w:r>
+            <w:r>
+              <w:rPr>
+                <w:noProof/>
+                <w:webHidden/>
+              </w:rPr>
+              <w:fldChar w:fldCharType="end"/>
+            </w:r>
+          </w:hyperlink>
+        </w:p>
+        <w:p>
+          <w:pPr>
+            <w:pStyle w:val="TM2"/>
+            <w:tabs>
+              <w:tab w:val="right" w:leader="dot" w:pos="8630"/>
+            </w:tabs>
+            <w:rPr>
+              <w:rFonts w:eastAsiaTheme="minorEastAsia" w:cstheme="minorBidi"/>
+              <w:b w:val="0"/>
+              <w:bCs w:val="0"/>
+              <w:noProof/>
+              <w:sz w:val="24"/>
+              <w:szCs w:val="24"/>
+              <w:lang w:eastAsia="fr-CA"/>
+            </w:rPr>
+          </w:pPr>
+          <w:hyperlink w:anchor="_Toc192757707" w:history="1">
+            <w:r>
+              <w:rPr>
+                <w:rStyle w:val="Hyperlien"/>
+                <w:noProof/>
+              </w:rPr>
+              <w:t>Pr</w:t>
+            </w:r>
+            <w:r>
+              <w:rPr>
+                <w:rStyle w:val="Hyperlien"/>
+                <w:rFonts w:hint="eastAsia"/>
+                <w:noProof/>
+              </w:rPr>
+              <w:t>é</w:t>
+            </w:r>
+            <w:r>
+              <w:rPr>
+                <w:rStyle w:val="Hyperlien"/>
+                <w:noProof/>
+              </w:rPr>
+              <w:t>sentation de la page</w:t>
+            </w:r>
+            <w:r>
+              <w:rPr>
+                <w:noProof/>
+                <w:webHidden/>
+              </w:rPr>
+              <w:tab/>
+            </w:r>
+            <w:r>
+              <w:rPr>
+                <w:noProof/>
+                <w:webHidden/>
+              </w:rPr>
+              <w:fldChar w:fldCharType="begin"/>
+            </w:r>
+            <w:r>
+              <w:rPr>
+                <w:noProof/>
+                <w:webHidden/>
+              </w:rPr>
+              <w:instrText xml:space="preserve"> PAGEREF _Toc192757707 \h </w:instrText>
+            </w:r>
+            <w:r>
+              <w:rPr>
+                <w:noProof/>
+                <w:webHidden/>
+              </w:rPr>
+            </w:r>
+            <w:r>
+              <w:rPr>
+                <w:noProof/>
+                <w:webHidden/>
+              </w:rPr>
+              <w:fldChar w:fldCharType="separate"/>
+            </w:r>
+            <w:r>
+              <w:rPr>
+                <w:noProof/>
+                <w:webHidden/>
+              </w:rPr>
+              <w:t>15</w:t>
+            </w:r>
+            <w:r>
+              <w:rPr>
+                <w:noProof/>
+                <w:webHidden/>
+              </w:rPr>
+              <w:fldChar w:fldCharType="end"/>
+            </w:r>
+          </w:hyperlink>
+        </w:p>
+        <w:p>
+          <w:pPr>
+            <w:pStyle w:val="TM2"/>
+            <w:tabs>
+              <w:tab w:val="right" w:leader="dot" w:pos="8630"/>
+            </w:tabs>
+            <w:rPr>
+              <w:rFonts w:eastAsiaTheme="minorEastAsia" w:cstheme="minorBidi"/>
+              <w:b w:val="0"/>
+              <w:bCs w:val="0"/>
+              <w:noProof/>
+              <w:sz w:val="24"/>
+              <w:szCs w:val="24"/>
+              <w:lang w:eastAsia="fr-CA"/>
+            </w:rPr>
+          </w:pPr>
+          <w:hyperlink w:anchor="_Toc192757708" w:history="1">
+            <w:r>
+              <w:rPr>
+                <w:rStyle w:val="Hyperlien"/>
+                <w:rFonts w:hint="eastAsia"/>
+                <w:noProof/>
+              </w:rPr>
+              <w:t>É</w:t>
+            </w:r>
+            <w:r>
+              <w:rPr>
+                <w:rStyle w:val="Hyperlien"/>
+                <w:noProof/>
+              </w:rPr>
+              <w:t>l</w:t>
+            </w:r>
+            <w:r>
+              <w:rPr>
+                <w:rStyle w:val="Hyperlien"/>
+                <w:rFonts w:hint="eastAsia"/>
+                <w:noProof/>
+              </w:rPr>
+              <w:t>é</w:t>
+            </w:r>
+            <w:r>
+              <w:rPr>
+                <w:rStyle w:val="Hyperlien"/>
+                <w:noProof/>
+              </w:rPr>
+              <w:t>ment de la page</w:t>
+            </w:r>
+            <w:r>
+              <w:rPr>
+                <w:noProof/>
+                <w:webHidden/>
+              </w:rPr>
+              <w:tab/>
+            </w:r>
+            <w:r>
+              <w:rPr>
+                <w:noProof/>
+                <w:webHidden/>
+              </w:rPr>
+              <w:fldChar w:fldCharType="begin"/>
+            </w:r>
+            <w:r>
+              <w:rPr>
+                <w:noProof/>
+                <w:webHidden/>
+              </w:rPr>
+              <w:instrText xml:space="preserve"> PAGEREF _Toc192757708 \h </w:instrText>
+            </w:r>
+            <w:r>
+              <w:rPr>
+                <w:noProof/>
+                <w:webHidden/>
+              </w:rPr>
+            </w:r>
+            <w:r>
+              <w:rPr>
+                <w:noProof/>
+                <w:webHidden/>
+              </w:rPr>
+              <w:fldChar w:fldCharType="separate"/>
+            </w:r>
+            <w:r>
+              <w:rPr>
+                <w:noProof/>
+                <w:webHidden/>
+              </w:rPr>
+              <w:t>15</w:t>
+            </w:r>
+            <w:r>
+              <w:rPr>
+                <w:noProof/>
+                <w:webHidden/>
+              </w:rPr>
+              <w:fldChar w:fldCharType="end"/>
+            </w:r>
+          </w:hyperlink>
+        </w:p>
+        <w:p>
+          <w:pPr>
+            <w:pStyle w:val="TM3"/>
+            <w:tabs>
+              <w:tab w:val="right" w:leader="dot" w:pos="8630"/>
+            </w:tabs>
+            <w:rPr>
+              <w:rFonts w:eastAsiaTheme="minorEastAsia" w:cstheme="minorBidi"/>
+              <w:noProof/>
+              <w:sz w:val="24"/>
+              <w:szCs w:val="24"/>
+              <w:lang w:eastAsia="fr-CA"/>
+            </w:rPr>
+          </w:pPr>
+          <w:hyperlink w:anchor="_Toc192757709" w:history="1">
+            <w:r>
+              <w:rPr>
+                <w:rStyle w:val="Hyperlien"/>
+                <w:noProof/>
+              </w:rPr>
+              <w:t>Diff</w:t>
+            </w:r>
+            <w:r>
+              <w:rPr>
+                <w:rStyle w:val="Hyperlien"/>
+                <w:rFonts w:hint="eastAsia"/>
+                <w:noProof/>
+              </w:rPr>
+              <w:t>é</w:t>
+            </w:r>
+            <w:r>
+              <w:rPr>
+                <w:rStyle w:val="Hyperlien"/>
+                <w:noProof/>
+              </w:rPr>
+              <w:t>rentes boites</w:t>
+            </w:r>
+            <w:r>
+              <w:rPr>
+                <w:noProof/>
+                <w:webHidden/>
+              </w:rPr>
+              <w:tab/>
+            </w:r>
+            <w:r>
+              <w:rPr>
+                <w:noProof/>
+                <w:webHidden/>
+              </w:rPr>
+              <w:fldChar w:fldCharType="begin"/>
+            </w:r>
+            <w:r>
+              <w:rPr>
+                <w:noProof/>
+                <w:webHidden/>
+              </w:rPr>
+              <w:instrText xml:space="preserve"> PAGEREF _Toc192757709 \h </w:instrText>
+            </w:r>
+            <w:r>
+              <w:rPr>
+                <w:noProof/>
+                <w:webHidden/>
+              </w:rPr>
+            </w:r>
+            <w:r>
+              <w:rPr>
+                <w:noProof/>
+                <w:webHidden/>
+              </w:rPr>
+              <w:fldChar w:fldCharType="separate"/>
+            </w:r>
+            <w:r>
+              <w:rPr>
+                <w:noProof/>
+                <w:webHidden/>
+              </w:rPr>
+              <w:t>15</w:t>
+            </w:r>
+            <w:r>
+              <w:rPr>
+                <w:noProof/>
+                <w:webHidden/>
+              </w:rPr>
+              <w:fldChar w:fldCharType="end"/>
+            </w:r>
+          </w:hyperlink>
+        </w:p>
+        <w:p>
+          <w:pPr>
+            <w:pStyle w:val="TM2"/>
+            <w:tabs>
+              <w:tab w:val="right" w:leader="dot" w:pos="8630"/>
+            </w:tabs>
+            <w:rPr>
+              <w:rFonts w:eastAsiaTheme="minorEastAsia" w:cstheme="minorBidi"/>
+              <w:b w:val="0"/>
+              <w:bCs w:val="0"/>
+              <w:noProof/>
+              <w:sz w:val="24"/>
+              <w:szCs w:val="24"/>
+              <w:lang w:eastAsia="fr-CA"/>
+            </w:rPr>
+          </w:pPr>
+          <w:hyperlink w:anchor="_Toc192757710" w:history="1">
+            <w:r>
+              <w:rPr>
+                <w:rStyle w:val="Hyperlien"/>
+                <w:noProof/>
+              </w:rPr>
+              <w:t>Fonctionnalit</w:t>
+            </w:r>
+            <w:r>
+              <w:rPr>
+                <w:rStyle w:val="Hyperlien"/>
+                <w:rFonts w:hint="eastAsia"/>
+                <w:noProof/>
+              </w:rPr>
+              <w:t>é</w:t>
+            </w:r>
+            <w:r>
+              <w:rPr>
+                <w:rStyle w:val="Hyperlien"/>
+                <w:noProof/>
+              </w:rPr>
+              <w:t>s principales</w:t>
+            </w:r>
+            <w:r>
+              <w:rPr>
+                <w:noProof/>
+                <w:webHidden/>
+              </w:rPr>
+              <w:tab/>
+            </w:r>
+            <w:r>
+              <w:rPr>
+                <w:noProof/>
+                <w:webHidden/>
+              </w:rPr>
+              <w:fldChar w:fldCharType="begin"/>
+            </w:r>
+            <w:r>
+              <w:rPr>
+                <w:noProof/>
+                <w:webHidden/>
+              </w:rPr>
+              <w:instrText xml:space="preserve"> PAGEREF _Toc192757710 \h </w:instrText>
+            </w:r>
+            <w:r>
+              <w:rPr>
+                <w:noProof/>
+                <w:webHidden/>
+              </w:rPr>
+            </w:r>
+            <w:r>
+              <w:rPr>
+                <w:noProof/>
+                <w:webHidden/>
+              </w:rPr>
+              <w:fldChar w:fldCharType="separate"/>
+            </w:r>
+            <w:r>
+              <w:rPr>
+                <w:noProof/>
+                <w:webHidden/>
+              </w:rPr>
+              <w:t>16</w:t>
+            </w:r>
+            <w:r>
+              <w:rPr>
+                <w:noProof/>
+                <w:webHidden/>
+              </w:rPr>
+              <w:fldChar w:fldCharType="end"/>
+            </w:r>
+          </w:hyperlink>
+        </w:p>
+        <w:p>
+          <w:pPr>
+            <w:pStyle w:val="TM3"/>
+            <w:tabs>
+              <w:tab w:val="right" w:leader="dot" w:pos="8630"/>
+            </w:tabs>
+            <w:rPr>
+              <w:rFonts w:eastAsiaTheme="minorEastAsia" w:cstheme="minorBidi"/>
+              <w:noProof/>
+              <w:sz w:val="24"/>
+              <w:szCs w:val="24"/>
+              <w:lang w:eastAsia="fr-CA"/>
+            </w:rPr>
+          </w:pPr>
+          <w:hyperlink w:anchor="_Toc192757711" w:history="1">
+            <w:r>
+              <w:rPr>
+                <w:rStyle w:val="Hyperlien"/>
+                <w:noProof/>
+              </w:rPr>
+              <w:t>Navigation</w:t>
+            </w:r>
+            <w:r>
+              <w:rPr>
+                <w:noProof/>
+                <w:webHidden/>
+              </w:rPr>
+              <w:tab/>
+            </w:r>
+            <w:r>
+              <w:rPr>
+                <w:noProof/>
+                <w:webHidden/>
+              </w:rPr>
+              <w:fldChar w:fldCharType="begin"/>
+            </w:r>
+            <w:r>
+              <w:rPr>
+                <w:noProof/>
+                <w:webHidden/>
+              </w:rPr>
+              <w:instrText xml:space="preserve"> PAGEREF _Toc192757711 \h </w:instrText>
+            </w:r>
+            <w:r>
+              <w:rPr>
+                <w:noProof/>
+                <w:webHidden/>
+              </w:rPr>
+            </w:r>
+            <w:r>
+              <w:rPr>
+                <w:noProof/>
+                <w:webHidden/>
+              </w:rPr>
+              <w:fldChar w:fldCharType="separate"/>
+            </w:r>
+            <w:r>
+              <w:rPr>
+                <w:noProof/>
+                <w:webHidden/>
+              </w:rPr>
+              <w:t>16</w:t>
+            </w:r>
+            <w:r>
+              <w:rPr>
+                <w:noProof/>
+                <w:webHidden/>
+              </w:rPr>
+              <w:fldChar w:fldCharType="end"/>
+            </w:r>
+          </w:hyperlink>
+        </w:p>
+        <w:p>
+          <w:pPr>
+            <w:pStyle w:val="TM2"/>
+            <w:tabs>
+              <w:tab w:val="right" w:leader="dot" w:pos="8630"/>
+            </w:tabs>
+            <w:rPr>
+              <w:rFonts w:eastAsiaTheme="minorEastAsia" w:cstheme="minorBidi"/>
+              <w:b w:val="0"/>
+              <w:bCs w:val="0"/>
+              <w:noProof/>
+              <w:sz w:val="24"/>
+              <w:szCs w:val="24"/>
+              <w:lang w:eastAsia="fr-CA"/>
+            </w:rPr>
+          </w:pPr>
+          <w:hyperlink w:anchor="_Toc192757712" w:history="1">
+            <w:r>
+              <w:rPr>
+                <w:rStyle w:val="Hyperlien"/>
+                <w:noProof/>
+              </w:rPr>
+              <w:t>Page Rendez-vous</w:t>
+            </w:r>
+            <w:r>
+              <w:rPr>
+                <w:noProof/>
+                <w:webHidden/>
+              </w:rPr>
+              <w:tab/>
+            </w:r>
+            <w:r>
+              <w:rPr>
+                <w:noProof/>
+                <w:webHidden/>
+              </w:rPr>
+              <w:fldChar w:fldCharType="begin"/>
+            </w:r>
+            <w:r>
+              <w:rPr>
+                <w:noProof/>
+                <w:webHidden/>
+              </w:rPr>
+              <w:instrText xml:space="preserve"> PAGEREF _Toc192757712 \h </w:instrText>
+            </w:r>
+            <w:r>
+              <w:rPr>
+                <w:noProof/>
+                <w:webHidden/>
+              </w:rPr>
+            </w:r>
+            <w:r>
+              <w:rPr>
+                <w:noProof/>
+                <w:webHidden/>
+              </w:rPr>
+              <w:fldChar w:fldCharType="separate"/>
+            </w:r>
+            <w:r>
+              <w:rPr>
+                <w:noProof/>
+                <w:webHidden/>
+              </w:rPr>
+              <w:t>17</w:t>
+            </w:r>
+            <w:r>
+              <w:rPr>
+                <w:noProof/>
+                <w:webHidden/>
+              </w:rPr>
+              <w:fldChar w:fldCharType="end"/>
+            </w:r>
+          </w:hyperlink>
+        </w:p>
+        <w:p>
+          <w:pPr>
+            <w:pStyle w:val="TM2"/>
+            <w:tabs>
+              <w:tab w:val="right" w:leader="dot" w:pos="8630"/>
+            </w:tabs>
+            <w:rPr>
+              <w:rFonts w:eastAsiaTheme="minorEastAsia" w:cstheme="minorBidi"/>
+              <w:b w:val="0"/>
+              <w:bCs w:val="0"/>
+              <w:noProof/>
+              <w:sz w:val="24"/>
+              <w:szCs w:val="24"/>
+              <w:lang w:eastAsia="fr-CA"/>
+            </w:rPr>
+          </w:pPr>
+          <w:hyperlink w:anchor="_Toc192757713" w:history="1">
+            <w:r>
+              <w:rPr>
+                <w:rStyle w:val="Hyperlien"/>
+                <w:noProof/>
+              </w:rPr>
+              <w:t>Pr</w:t>
+            </w:r>
+            <w:r>
+              <w:rPr>
+                <w:rStyle w:val="Hyperlien"/>
+                <w:rFonts w:hint="eastAsia"/>
+                <w:noProof/>
+              </w:rPr>
+              <w:t>é</w:t>
+            </w:r>
+            <w:r>
+              <w:rPr>
+                <w:rStyle w:val="Hyperlien"/>
+                <w:noProof/>
+              </w:rPr>
+              <w:t>sentation de la page</w:t>
+            </w:r>
+            <w:r>
+              <w:rPr>
+                <w:noProof/>
+                <w:webHidden/>
+              </w:rPr>
+              <w:tab/>
+            </w:r>
+            <w:r>
+              <w:rPr>
+                <w:noProof/>
+                <w:webHidden/>
+              </w:rPr>
+              <w:fldChar w:fldCharType="begin"/>
+            </w:r>
+            <w:r>
+              <w:rPr>
+                <w:noProof/>
+                <w:webHidden/>
+              </w:rPr>
+              <w:instrText xml:space="preserve"> PAGEREF _Toc192757713 \h </w:instrText>
+            </w:r>
+            <w:r>
+              <w:rPr>
+                <w:noProof/>
+                <w:webHidden/>
+              </w:rPr>
+            </w:r>
+            <w:r>
+              <w:rPr>
+                <w:noProof/>
+                <w:webHidden/>
+              </w:rPr>
+              <w:fldChar w:fldCharType="separate"/>
+            </w:r>
+            <w:r>
+              <w:rPr>
+                <w:noProof/>
+                <w:webHidden/>
+              </w:rPr>
+              <w:t>17</w:t>
+            </w:r>
+            <w:r>
+              <w:rPr>
+                <w:noProof/>
+                <w:webHidden/>
+              </w:rPr>
+              <w:fldChar w:fldCharType="end"/>
+            </w:r>
+          </w:hyperlink>
+        </w:p>
+        <w:p>
+          <w:pPr>
+            <w:pStyle w:val="TM2"/>
+            <w:tabs>
+              <w:tab w:val="right" w:leader="dot" w:pos="8630"/>
+            </w:tabs>
+            <w:rPr>
+              <w:rFonts w:eastAsiaTheme="minorEastAsia" w:cstheme="minorBidi"/>
+              <w:b w:val="0"/>
+              <w:bCs w:val="0"/>
+              <w:noProof/>
+              <w:sz w:val="24"/>
+              <w:szCs w:val="24"/>
+              <w:lang w:eastAsia="fr-CA"/>
+            </w:rPr>
+          </w:pPr>
+          <w:hyperlink w:anchor="_Toc192757714" w:history="1">
+            <w:r>
+              <w:rPr>
+                <w:rStyle w:val="Hyperlien"/>
+                <w:rFonts w:hint="eastAsia"/>
+                <w:noProof/>
+              </w:rPr>
+              <w:t>É</w:t>
+            </w:r>
+            <w:r>
+              <w:rPr>
+                <w:rStyle w:val="Hyperlien"/>
+                <w:noProof/>
+              </w:rPr>
+              <w:t>l</w:t>
+            </w:r>
+            <w:r>
+              <w:rPr>
+                <w:rStyle w:val="Hyperlien"/>
+                <w:rFonts w:hint="eastAsia"/>
+                <w:noProof/>
+              </w:rPr>
+              <w:t>é</w:t>
+            </w:r>
+            <w:r>
+              <w:rPr>
+                <w:rStyle w:val="Hyperlien"/>
+                <w:noProof/>
+              </w:rPr>
+              <w:t>ments de la page</w:t>
+            </w:r>
+            <w:r>
+              <w:rPr>
+                <w:noProof/>
+                <w:webHidden/>
+              </w:rPr>
+              <w:tab/>
+            </w:r>
+            <w:r>
+              <w:rPr>
+                <w:noProof/>
+                <w:webHidden/>
+              </w:rPr>
+              <w:fldChar w:fldCharType="begin"/>
+            </w:r>
+            <w:r>
+              <w:rPr>
+                <w:noProof/>
+                <w:webHidden/>
+              </w:rPr>
+              <w:instrText xml:space="preserve"> PAGEREF _Toc192757714 \h </w:instrText>
+            </w:r>
+            <w:r>
+              <w:rPr>
+                <w:noProof/>
+                <w:webHidden/>
+              </w:rPr>
+            </w:r>
+            <w:r>
+              <w:rPr>
+                <w:noProof/>
+                <w:webHidden/>
+              </w:rPr>
+              <w:fldChar w:fldCharType="separate"/>
+            </w:r>
+            <w:r>
+              <w:rPr>
+                <w:noProof/>
+                <w:webHidden/>
+              </w:rPr>
+              <w:t>17</w:t>
+            </w:r>
+            <w:r>
+              <w:rPr>
+                <w:noProof/>
+                <w:webHidden/>
+              </w:rPr>
+              <w:fldChar w:fldCharType="end"/>
+            </w:r>
+          </w:hyperlink>
+        </w:p>
+        <w:p>
+          <w:pPr>
+            <w:pStyle w:val="TM3"/>
+            <w:tabs>
+              <w:tab w:val="right" w:leader="dot" w:pos="8630"/>
+            </w:tabs>
+            <w:rPr>
+              <w:rFonts w:eastAsiaTheme="minorEastAsia" w:cstheme="minorBidi"/>
+              <w:noProof/>
+              <w:sz w:val="24"/>
+              <w:szCs w:val="24"/>
+              <w:lang w:eastAsia="fr-CA"/>
+            </w:rPr>
+          </w:pPr>
+          <w:hyperlink w:anchor="_Toc192757715" w:history="1">
+            <w:r>
+              <w:rPr>
+                <w:rStyle w:val="Hyperlien"/>
+                <w:noProof/>
+              </w:rPr>
+              <w:t>Rendez-vous</w:t>
+            </w:r>
+            <w:r>
+              <w:rPr>
+                <w:noProof/>
+                <w:webHidden/>
+              </w:rPr>
+              <w:tab/>
+            </w:r>
+            <w:r>
+              <w:rPr>
+                <w:noProof/>
+                <w:webHidden/>
+              </w:rPr>
+              <w:fldChar w:fldCharType="begin"/>
+            </w:r>
+            <w:r>
+              <w:rPr>
+                <w:noProof/>
+                <w:webHidden/>
+              </w:rPr>
+              <w:instrText xml:space="preserve"> PAGEREF _Toc192757715 \h </w:instrText>
+            </w:r>
+            <w:r>
+              <w:rPr>
+                <w:noProof/>
+                <w:webHidden/>
+              </w:rPr>
+            </w:r>
+            <w:r>
+              <w:rPr>
+                <w:noProof/>
+                <w:webHidden/>
+              </w:rPr>
+              <w:fldChar w:fldCharType="separate"/>
+            </w:r>
+            <w:r>
+              <w:rPr>
+                <w:noProof/>
+                <w:webHidden/>
+              </w:rPr>
+              <w:t>17</w:t>
+            </w:r>
+            <w:r>
+              <w:rPr>
+                <w:noProof/>
+                <w:webHidden/>
+              </w:rPr>
+              <w:fldChar w:fldCharType="end"/>
+            </w:r>
+          </w:hyperlink>
+        </w:p>
+        <w:p>
+          <w:pPr>
+            <w:pStyle w:val="TM3"/>
+            <w:tabs>
+              <w:tab w:val="right" w:leader="dot" w:pos="8630"/>
+            </w:tabs>
+            <w:rPr>
+              <w:rFonts w:eastAsiaTheme="minorEastAsia" w:cstheme="minorBidi"/>
+              <w:noProof/>
+              <w:sz w:val="24"/>
+              <w:szCs w:val="24"/>
+              <w:lang w:eastAsia="fr-CA"/>
+            </w:rPr>
+          </w:pPr>
+          <w:hyperlink w:anchor="_Toc192757716" w:history="1">
+            <w:r>
+              <w:rPr>
+                <w:rStyle w:val="Hyperlien"/>
+                <w:noProof/>
+              </w:rPr>
+              <w:t>Modification d</w:t>
+            </w:r>
+            <w:r>
+              <w:rPr>
+                <w:rStyle w:val="Hyperlien"/>
+                <w:rFonts w:hint="eastAsia"/>
+                <w:noProof/>
+              </w:rPr>
+              <w:t>’</w:t>
+            </w:r>
+            <w:r>
+              <w:rPr>
+                <w:rStyle w:val="Hyperlien"/>
+                <w:noProof/>
+              </w:rPr>
+              <w:t>un rendez-vous</w:t>
+            </w:r>
+            <w:r>
+              <w:rPr>
+                <w:noProof/>
+                <w:webHidden/>
+              </w:rPr>
+              <w:tab/>
+            </w:r>
+            <w:r>
+              <w:rPr>
+                <w:noProof/>
+                <w:webHidden/>
+              </w:rPr>
+              <w:fldChar w:fldCharType="begin"/>
+            </w:r>
+            <w:r>
+              <w:rPr>
+                <w:noProof/>
+                <w:webHidden/>
+              </w:rPr>
+              <w:instrText xml:space="preserve"> PAGEREF _Toc192757716 \h </w:instrText>
+            </w:r>
+            <w:r>
+              <w:rPr>
+                <w:noProof/>
+                <w:webHidden/>
+              </w:rPr>
+            </w:r>
+            <w:r>
+              <w:rPr>
+                <w:noProof/>
+                <w:webHidden/>
+              </w:rPr>
+              <w:fldChar w:fldCharType="separate"/>
+            </w:r>
+            <w:r>
+              <w:rPr>
+                <w:noProof/>
+                <w:webHidden/>
+              </w:rPr>
+              <w:t>18</w:t>
+            </w:r>
+            <w:r>
+              <w:rPr>
+                <w:noProof/>
+                <w:webHidden/>
+              </w:rPr>
+              <w:fldChar w:fldCharType="end"/>
+            </w:r>
+          </w:hyperlink>
+        </w:p>
+        <w:p>
+          <w:pPr>
+            <w:pStyle w:val="TM3"/>
+            <w:tabs>
+              <w:tab w:val="right" w:leader="dot" w:pos="8630"/>
+            </w:tabs>
+            <w:rPr>
+              <w:rFonts w:eastAsiaTheme="minorEastAsia" w:cstheme="minorBidi"/>
+              <w:noProof/>
+              <w:sz w:val="24"/>
+              <w:szCs w:val="24"/>
+              <w:lang w:eastAsia="fr-CA"/>
+            </w:rPr>
+          </w:pPr>
+          <w:hyperlink w:anchor="_Toc192757717" w:history="1">
+            <w:r>
+              <w:rPr>
+                <w:rStyle w:val="Hyperlien"/>
+                <w:noProof/>
+              </w:rPr>
+              <w:t>Annulation d</w:t>
+            </w:r>
+            <w:r>
+              <w:rPr>
+                <w:rStyle w:val="Hyperlien"/>
+                <w:rFonts w:hint="eastAsia"/>
+                <w:noProof/>
+              </w:rPr>
+              <w:t>’</w:t>
+            </w:r>
+            <w:r>
+              <w:rPr>
+                <w:rStyle w:val="Hyperlien"/>
+                <w:noProof/>
+              </w:rPr>
+              <w:t>un rendez-vous</w:t>
+            </w:r>
+            <w:r>
+              <w:rPr>
+                <w:noProof/>
+                <w:webHidden/>
+              </w:rPr>
+              <w:tab/>
+            </w:r>
+            <w:r>
+              <w:rPr>
+                <w:noProof/>
+                <w:webHidden/>
+              </w:rPr>
+              <w:fldChar w:fldCharType="begin"/>
+            </w:r>
+            <w:r>
+              <w:rPr>
+                <w:noProof/>
+                <w:webHidden/>
+              </w:rPr>
+              <w:instrText xml:space="preserve"> PAGEREF _Toc192757717 \h </w:instrText>
+            </w:r>
+            <w:r>
+              <w:rPr>
+                <w:noProof/>
+                <w:webHidden/>
+              </w:rPr>
+            </w:r>
+            <w:r>
+              <w:rPr>
+                <w:noProof/>
+                <w:webHidden/>
+              </w:rPr>
+              <w:fldChar w:fldCharType="separate"/>
+            </w:r>
+            <w:r>
+              <w:rPr>
+                <w:noProof/>
+                <w:webHidden/>
+              </w:rPr>
+              <w:t>18</w:t>
+            </w:r>
+            <w:r>
+              <w:rPr>
+                <w:noProof/>
+                <w:webHidden/>
+              </w:rPr>
+              <w:fldChar w:fldCharType="end"/>
+            </w:r>
+          </w:hyperlink>
+        </w:p>
+        <w:p>
+          <w:pPr>
+            <w:pStyle w:val="TM3"/>
+            <w:tabs>
+              <w:tab w:val="right" w:leader="dot" w:pos="8630"/>
+            </w:tabs>
+            <w:rPr>
+              <w:rFonts w:eastAsiaTheme="minorEastAsia" w:cstheme="minorBidi"/>
+              <w:noProof/>
+              <w:sz w:val="24"/>
+              <w:szCs w:val="24"/>
+              <w:lang w:eastAsia="fr-CA"/>
+            </w:rPr>
+          </w:pPr>
+          <w:hyperlink w:anchor="_Toc192757718" w:history="1">
+            <w:r>
+              <w:rPr>
+                <w:rStyle w:val="Hyperlien"/>
+                <w:noProof/>
+              </w:rPr>
+              <w:t>Rafraichissement</w:t>
+            </w:r>
+            <w:r>
+              <w:rPr>
+                <w:noProof/>
+                <w:webHidden/>
+              </w:rPr>
+              <w:tab/>
+            </w:r>
+            <w:r>
+              <w:rPr>
+                <w:noProof/>
+                <w:webHidden/>
+              </w:rPr>
+              <w:fldChar w:fldCharType="begin"/>
+            </w:r>
+            <w:r>
+              <w:rPr>
+                <w:noProof/>
+                <w:webHidden/>
+              </w:rPr>
+              <w:instrText xml:space="preserve"> PAGEREF _Toc192757718 \h </w:instrText>
+            </w:r>
+            <w:r>
+              <w:rPr>
+                <w:noProof/>
+                <w:webHidden/>
+              </w:rPr>
+            </w:r>
+            <w:r>
+              <w:rPr>
+                <w:noProof/>
+                <w:webHidden/>
+              </w:rPr>
+              <w:fldChar w:fldCharType="separate"/>
+            </w:r>
+            <w:r>
+              <w:rPr>
+                <w:noProof/>
+                <w:webHidden/>
+              </w:rPr>
+              <w:t>19</w:t>
+            </w:r>
+            <w:r>
+              <w:rPr>
+                <w:noProof/>
+                <w:webHidden/>
+              </w:rPr>
+              <w:fldChar w:fldCharType="end"/>
+            </w:r>
+          </w:hyperlink>
+        </w:p>
+        <w:p>
+          <w:pPr>
+            <w:pStyle w:val="TM2"/>
+            <w:tabs>
+              <w:tab w:val="right" w:leader="dot" w:pos="8630"/>
+            </w:tabs>
+            <w:rPr>
+              <w:rFonts w:eastAsiaTheme="minorEastAsia" w:cstheme="minorBidi"/>
+              <w:b w:val="0"/>
+              <w:bCs w:val="0"/>
+              <w:noProof/>
+              <w:sz w:val="24"/>
+              <w:szCs w:val="24"/>
+              <w:lang w:eastAsia="fr-CA"/>
+            </w:rPr>
+          </w:pPr>
+          <w:hyperlink w:anchor="_Toc192757719" w:history="1">
+            <w:r>
+              <w:rPr>
+                <w:rStyle w:val="Hyperlien"/>
+                <w:noProof/>
+              </w:rPr>
+              <w:t>Page Progr</w:t>
+            </w:r>
+            <w:r>
+              <w:rPr>
+                <w:rStyle w:val="Hyperlien"/>
+                <w:rFonts w:hint="eastAsia"/>
+                <w:noProof/>
+              </w:rPr>
+              <w:t>è</w:t>
+            </w:r>
+            <w:r>
+              <w:rPr>
+                <w:rStyle w:val="Hyperlien"/>
+                <w:noProof/>
+              </w:rPr>
+              <w:t>s</w:t>
+            </w:r>
+            <w:r>
+              <w:rPr>
+                <w:noProof/>
+                <w:webHidden/>
+              </w:rPr>
+              <w:tab/>
+            </w:r>
+            <w:r>
+              <w:rPr>
+                <w:noProof/>
+                <w:webHidden/>
+              </w:rPr>
+              <w:fldChar w:fldCharType="begin"/>
+            </w:r>
+            <w:r>
+              <w:rPr>
+                <w:noProof/>
+                <w:webHidden/>
+              </w:rPr>
+              <w:instrText xml:space="preserve"> PAGEREF _Toc192757719 \h </w:instrText>
+            </w:r>
+            <w:r>
+              <w:rPr>
+                <w:noProof/>
+                <w:webHidden/>
+              </w:rPr>
+            </w:r>
+            <w:r>
+              <w:rPr>
+                <w:noProof/>
+                <w:webHidden/>
+              </w:rPr>
+              <w:fldChar w:fldCharType="separate"/>
+            </w:r>
+            <w:r>
+              <w:rPr>
+                <w:noProof/>
+                <w:webHidden/>
+              </w:rPr>
+              <w:t>20</w:t>
+            </w:r>
+            <w:r>
+              <w:rPr>
+                <w:noProof/>
+                <w:webHidden/>
+              </w:rPr>
+              <w:fldChar w:fldCharType="end"/>
+            </w:r>
+          </w:hyperlink>
+        </w:p>
+        <w:p>
+          <w:pPr>
+            <w:pStyle w:val="TM2"/>
+            <w:tabs>
+              <w:tab w:val="right" w:leader="dot" w:pos="8630"/>
+            </w:tabs>
+            <w:rPr>
+              <w:rFonts w:eastAsiaTheme="minorEastAsia" w:cstheme="minorBidi"/>
+              <w:b w:val="0"/>
+              <w:bCs w:val="0"/>
+              <w:noProof/>
+              <w:sz w:val="24"/>
+              <w:szCs w:val="24"/>
+              <w:lang w:eastAsia="fr-CA"/>
+            </w:rPr>
+          </w:pPr>
+          <w:hyperlink w:anchor="_Toc192757720" w:history="1">
+            <w:r>
+              <w:rPr>
+                <w:rStyle w:val="Hyperlien"/>
+                <w:noProof/>
+              </w:rPr>
+              <w:t>Pr</w:t>
+            </w:r>
+            <w:r>
+              <w:rPr>
+                <w:rStyle w:val="Hyperlien"/>
+                <w:rFonts w:hint="eastAsia"/>
+                <w:noProof/>
+              </w:rPr>
+              <w:t>é</w:t>
+            </w:r>
+            <w:r>
+              <w:rPr>
+                <w:rStyle w:val="Hyperlien"/>
+                <w:noProof/>
+              </w:rPr>
+              <w:t>sentation de la page</w:t>
+            </w:r>
+            <w:r>
+              <w:rPr>
+                <w:noProof/>
+                <w:webHidden/>
+              </w:rPr>
+              <w:tab/>
+            </w:r>
+            <w:r>
+              <w:rPr>
+                <w:noProof/>
+                <w:webHidden/>
+              </w:rPr>
+              <w:fldChar w:fldCharType="begin"/>
+            </w:r>
+            <w:r>
+              <w:rPr>
+                <w:noProof/>
+                <w:webHidden/>
+              </w:rPr>
+              <w:instrText xml:space="preserve"> PAGEREF _Toc192757720 \h </w:instrText>
+            </w:r>
+            <w:r>
+              <w:rPr>
+                <w:noProof/>
+                <w:webHidden/>
+              </w:rPr>
+            </w:r>
+            <w:r>
+              <w:rPr>
+                <w:noProof/>
+                <w:webHidden/>
+              </w:rPr>
+              <w:fldChar w:fldCharType="separate"/>
+            </w:r>
+            <w:r>
+              <w:rPr>
+                <w:noProof/>
+                <w:webHidden/>
+              </w:rPr>
+              <w:t>20</w:t>
+            </w:r>
+            <w:r>
+              <w:rPr>
+                <w:noProof/>
+                <w:webHidden/>
+              </w:rPr>
+              <w:fldChar w:fldCharType="end"/>
+            </w:r>
+          </w:hyperlink>
+        </w:p>
+        <w:p>
+          <w:pPr>
+            <w:pStyle w:val="TM2"/>
+            <w:tabs>
+              <w:tab w:val="right" w:leader="dot" w:pos="8630"/>
+            </w:tabs>
+            <w:rPr>
+              <w:rFonts w:eastAsiaTheme="minorEastAsia" w:cstheme="minorBidi"/>
+              <w:b w:val="0"/>
+              <w:bCs w:val="0"/>
+              <w:noProof/>
+              <w:sz w:val="24"/>
+              <w:szCs w:val="24"/>
+              <w:lang w:eastAsia="fr-CA"/>
+            </w:rPr>
+          </w:pPr>
+          <w:hyperlink w:anchor="_Toc192757721" w:history="1">
+            <w:r>
+              <w:rPr>
+                <w:rStyle w:val="Hyperlien"/>
+                <w:rFonts w:hint="eastAsia"/>
+                <w:noProof/>
+              </w:rPr>
+              <w:t>É</w:t>
+            </w:r>
+            <w:r>
+              <w:rPr>
+                <w:rStyle w:val="Hyperlien"/>
+                <w:noProof/>
+              </w:rPr>
+              <w:t>l</w:t>
+            </w:r>
+            <w:r>
+              <w:rPr>
+                <w:rStyle w:val="Hyperlien"/>
+                <w:rFonts w:hint="eastAsia"/>
+                <w:noProof/>
+              </w:rPr>
+              <w:t>é</w:t>
+            </w:r>
+            <w:r>
+              <w:rPr>
+                <w:rStyle w:val="Hyperlien"/>
+                <w:noProof/>
+              </w:rPr>
+              <w:t>ments de la page</w:t>
+            </w:r>
+            <w:r>
+              <w:rPr>
+                <w:noProof/>
+                <w:webHidden/>
+              </w:rPr>
+              <w:tab/>
+            </w:r>
+            <w:r>
+              <w:rPr>
+                <w:noProof/>
+                <w:webHidden/>
+              </w:rPr>
+              <w:fldChar w:fldCharType="begin"/>
+            </w:r>
+            <w:r>
+              <w:rPr>
+                <w:noProof/>
+                <w:webHidden/>
+              </w:rPr>
+              <w:instrText xml:space="preserve"> PAGEREF _Toc192757721 \h </w:instrText>
+            </w:r>
+            <w:r>
+              <w:rPr>
+                <w:noProof/>
+                <w:webHidden/>
+              </w:rPr>
+            </w:r>
+            <w:r>
+              <w:rPr>
+                <w:noProof/>
+                <w:webHidden/>
+              </w:rPr>
+              <w:fldChar w:fldCharType="separate"/>
+            </w:r>
+            <w:r>
+              <w:rPr>
+                <w:noProof/>
+                <w:webHidden/>
+              </w:rPr>
+              <w:t>20</w:t>
+            </w:r>
+            <w:r>
+              <w:rPr>
+                <w:noProof/>
+                <w:webHidden/>
+              </w:rPr>
+              <w:fldChar w:fldCharType="end"/>
+            </w:r>
+          </w:hyperlink>
+        </w:p>
+        <w:p>
+          <w:pPr>
+            <w:pStyle w:val="TM3"/>
+            <w:tabs>
+              <w:tab w:val="right" w:leader="dot" w:pos="8630"/>
+            </w:tabs>
+            <w:rPr>
+              <w:rFonts w:eastAsiaTheme="minorEastAsia" w:cstheme="minorBidi"/>
+              <w:noProof/>
+              <w:sz w:val="24"/>
+              <w:szCs w:val="24"/>
+              <w:lang w:eastAsia="fr-CA"/>
+            </w:rPr>
+          </w:pPr>
+          <w:hyperlink w:anchor="_Toc192757722" w:history="1">
+            <w:r>
+              <w:rPr>
+                <w:rStyle w:val="Hyperlien"/>
+                <w:noProof/>
+              </w:rPr>
+              <w:t>Objectif</w:t>
+            </w:r>
+            <w:r>
+              <w:rPr>
+                <w:noProof/>
+                <w:webHidden/>
+              </w:rPr>
+              <w:tab/>
+            </w:r>
+            <w:r>
+              <w:rPr>
+                <w:noProof/>
+                <w:webHidden/>
+              </w:rPr>
+              <w:fldChar w:fldCharType="begin"/>
+            </w:r>
+            <w:r>
+              <w:rPr>
+                <w:noProof/>
+                <w:webHidden/>
+              </w:rPr>
+              <w:instrText xml:space="preserve"> PAGEREF _Toc192757722 \h </w:instrText>
+            </w:r>
+            <w:r>
+              <w:rPr>
+                <w:noProof/>
+                <w:webHidden/>
+              </w:rPr>
+            </w:r>
+            <w:r>
+              <w:rPr>
+                <w:noProof/>
+                <w:webHidden/>
+              </w:rPr>
+              <w:fldChar w:fldCharType="separate"/>
+            </w:r>
+            <w:r>
+              <w:rPr>
+                <w:noProof/>
+                <w:webHidden/>
+              </w:rPr>
+              <w:t>20</w:t>
+            </w:r>
+            <w:r>
+              <w:rPr>
+                <w:noProof/>
+                <w:webHidden/>
+              </w:rPr>
+              <w:fldChar w:fldCharType="end"/>
+            </w:r>
+          </w:hyperlink>
+        </w:p>
+        <w:p>
+          <w:pPr>
+            <w:pStyle w:val="TM3"/>
+            <w:tabs>
+              <w:tab w:val="right" w:leader="dot" w:pos="8630"/>
+            </w:tabs>
+            <w:rPr>
+              <w:rFonts w:eastAsiaTheme="minorEastAsia" w:cstheme="minorBidi"/>
+              <w:noProof/>
+              <w:sz w:val="24"/>
+              <w:szCs w:val="24"/>
+              <w:lang w:eastAsia="fr-CA"/>
+            </w:rPr>
+          </w:pPr>
+          <w:hyperlink w:anchor="_Toc192757723" w:history="1">
+            <w:r>
+              <w:rPr>
+                <w:rStyle w:val="Hyperlien"/>
+                <w:noProof/>
+              </w:rPr>
+              <w:t>Cr</w:t>
+            </w:r>
+            <w:r>
+              <w:rPr>
+                <w:rStyle w:val="Hyperlien"/>
+                <w:rFonts w:hint="eastAsia"/>
+                <w:noProof/>
+              </w:rPr>
+              <w:t>é</w:t>
+            </w:r>
+            <w:r>
+              <w:rPr>
+                <w:rStyle w:val="Hyperlien"/>
+                <w:noProof/>
+              </w:rPr>
+              <w:t>ation d</w:t>
+            </w:r>
+            <w:r>
+              <w:rPr>
+                <w:rStyle w:val="Hyperlien"/>
+                <w:rFonts w:hint="eastAsia"/>
+                <w:noProof/>
+              </w:rPr>
+              <w:t>’</w:t>
+            </w:r>
+            <w:r>
+              <w:rPr>
+                <w:rStyle w:val="Hyperlien"/>
+                <w:noProof/>
+              </w:rPr>
+              <w:t>un objectif</w:t>
+            </w:r>
+            <w:r>
+              <w:rPr>
+                <w:noProof/>
+                <w:webHidden/>
+              </w:rPr>
+              <w:tab/>
+            </w:r>
+            <w:r>
+              <w:rPr>
+                <w:noProof/>
+                <w:webHidden/>
+              </w:rPr>
+              <w:fldChar w:fldCharType="begin"/>
+            </w:r>
+            <w:r>
+              <w:rPr>
+                <w:noProof/>
+                <w:webHidden/>
+              </w:rPr>
+              <w:instrText xml:space="preserve"> PAGEREF _Toc192757723 \h </w:instrText>
+            </w:r>
+            <w:r>
+              <w:rPr>
+                <w:noProof/>
+                <w:webHidden/>
+              </w:rPr>
+            </w:r>
+            <w:r>
+              <w:rPr>
+                <w:noProof/>
+                <w:webHidden/>
+              </w:rPr>
+              <w:fldChar w:fldCharType="separate"/>
+            </w:r>
+            <w:r>
+              <w:rPr>
+                <w:noProof/>
+                <w:webHidden/>
+              </w:rPr>
+              <w:t>21</w:t>
+            </w:r>
+            <w:r>
+              <w:rPr>
+                <w:noProof/>
+                <w:webHidden/>
+              </w:rPr>
+              <w:fldChar w:fldCharType="end"/>
+            </w:r>
+          </w:hyperlink>
+        </w:p>
+        <w:p>
+          <w:pPr>
+            <w:pStyle w:val="TM3"/>
+            <w:tabs>
+              <w:tab w:val="right" w:leader="dot" w:pos="8630"/>
+            </w:tabs>
+            <w:rPr>
+              <w:rFonts w:eastAsiaTheme="minorEastAsia" w:cstheme="minorBidi"/>
+              <w:noProof/>
+              <w:sz w:val="24"/>
+              <w:szCs w:val="24"/>
+              <w:lang w:eastAsia="fr-CA"/>
+            </w:rPr>
+          </w:pPr>
+          <w:hyperlink w:anchor="_Toc192757724" w:history="1">
+            <w:r>
+              <w:rPr>
+                <w:rStyle w:val="Hyperlien"/>
+                <w:noProof/>
+              </w:rPr>
+              <w:t>Ajout de donn</w:t>
+            </w:r>
+            <w:r>
+              <w:rPr>
+                <w:rStyle w:val="Hyperlien"/>
+                <w:rFonts w:hint="eastAsia"/>
+                <w:noProof/>
+              </w:rPr>
+              <w:t>é</w:t>
+            </w:r>
+            <w:r>
+              <w:rPr>
+                <w:rStyle w:val="Hyperlien"/>
+                <w:noProof/>
+              </w:rPr>
+              <w:t>e</w:t>
+            </w:r>
+            <w:r>
+              <w:rPr>
+                <w:noProof/>
+                <w:webHidden/>
+              </w:rPr>
+              <w:tab/>
+            </w:r>
+            <w:r>
+              <w:rPr>
+                <w:noProof/>
+                <w:webHidden/>
+              </w:rPr>
+              <w:fldChar w:fldCharType="begin"/>
+            </w:r>
+            <w:r>
+              <w:rPr>
+                <w:noProof/>
+                <w:webHidden/>
+              </w:rPr>
+              <w:instrText xml:space="preserve"> PAGEREF _Toc192757724 \h </w:instrText>
+            </w:r>
+            <w:r>
+              <w:rPr>
+                <w:noProof/>
+                <w:webHidden/>
+              </w:rPr>
+            </w:r>
+            <w:r>
+              <w:rPr>
+                <w:noProof/>
+                <w:webHidden/>
+              </w:rPr>
+              <w:fldChar w:fldCharType="separate"/>
+            </w:r>
+            <w:r>
+              <w:rPr>
+                <w:noProof/>
+                <w:webHidden/>
+              </w:rPr>
+              <w:t>21</w:t>
+            </w:r>
+            <w:r>
+              <w:rPr>
+                <w:noProof/>
+                <w:webHidden/>
+              </w:rPr>
+              <w:fldChar w:fldCharType="end"/>
+            </w:r>
+          </w:hyperlink>
+        </w:p>
+        <w:p>
+          <w:pPr>
+            <w:pStyle w:val="TM2"/>
+            <w:tabs>
+              <w:tab w:val="right" w:leader="dot" w:pos="8630"/>
+            </w:tabs>
+            <w:rPr>
+              <w:rFonts w:eastAsiaTheme="minorEastAsia" w:cstheme="minorBidi"/>
+              <w:b w:val="0"/>
+              <w:bCs w:val="0"/>
+              <w:noProof/>
+              <w:sz w:val="24"/>
+              <w:szCs w:val="24"/>
+              <w:lang w:eastAsia="fr-CA"/>
+            </w:rPr>
+          </w:pPr>
+          <w:hyperlink w:anchor="_Toc192757725" w:history="1">
+            <w:r>
+              <w:rPr>
+                <w:rStyle w:val="Hyperlien"/>
+                <w:noProof/>
+              </w:rPr>
+              <w:t>Page abonnement</w:t>
+            </w:r>
+            <w:r>
+              <w:rPr>
+                <w:noProof/>
+                <w:webHidden/>
+              </w:rPr>
+              <w:tab/>
+            </w:r>
+            <w:r>
+              <w:rPr>
+                <w:noProof/>
+                <w:webHidden/>
+              </w:rPr>
+              <w:fldChar w:fldCharType="begin"/>
+            </w:r>
+            <w:r>
+              <w:rPr>
+                <w:noProof/>
+                <w:webHidden/>
+              </w:rPr>
+              <w:instrText xml:space="preserve"> PAGEREF _Toc192757725 \h </w:instrText>
+            </w:r>
+            <w:r>
+              <w:rPr>
+                <w:noProof/>
+                <w:webHidden/>
+              </w:rPr>
+            </w:r>
+            <w:r>
+              <w:rPr>
+                <w:noProof/>
+                <w:webHidden/>
+              </w:rPr>
+              <w:fldChar w:fldCharType="separate"/>
+            </w:r>
+            <w:r>
+              <w:rPr>
+                <w:noProof/>
+                <w:webHidden/>
+              </w:rPr>
+              <w:t>22</w:t>
+            </w:r>
+            <w:r>
+              <w:rPr>
+                <w:noProof/>
+                <w:webHidden/>
+              </w:rPr>
+              <w:fldChar w:fldCharType="end"/>
+            </w:r>
+          </w:hyperlink>
+        </w:p>
+        <w:p>
+          <w:pPr>
+            <w:pStyle w:val="TM2"/>
+            <w:tabs>
+              <w:tab w:val="right" w:leader="dot" w:pos="8630"/>
+            </w:tabs>
+            <w:rPr>
+              <w:rFonts w:eastAsiaTheme="minorEastAsia" w:cstheme="minorBidi"/>
+              <w:b w:val="0"/>
+              <w:bCs w:val="0"/>
+              <w:noProof/>
+              <w:sz w:val="24"/>
+              <w:szCs w:val="24"/>
+              <w:lang w:eastAsia="fr-CA"/>
+            </w:rPr>
+          </w:pPr>
+          <w:hyperlink w:anchor="_Toc192757726" w:history="1">
+            <w:r>
+              <w:rPr>
+                <w:rStyle w:val="Hyperlien"/>
+                <w:noProof/>
+              </w:rPr>
+              <w:t>Pr</w:t>
+            </w:r>
+            <w:r>
+              <w:rPr>
+                <w:rStyle w:val="Hyperlien"/>
+                <w:rFonts w:hint="eastAsia"/>
+                <w:noProof/>
+              </w:rPr>
+              <w:t>é</w:t>
+            </w:r>
+            <w:r>
+              <w:rPr>
+                <w:rStyle w:val="Hyperlien"/>
+                <w:noProof/>
+              </w:rPr>
+              <w:t>sentation de la page</w:t>
+            </w:r>
+            <w:r>
+              <w:rPr>
+                <w:noProof/>
+                <w:webHidden/>
+              </w:rPr>
+              <w:tab/>
+            </w:r>
+            <w:r>
+              <w:rPr>
+                <w:noProof/>
+                <w:webHidden/>
+              </w:rPr>
+              <w:fldChar w:fldCharType="begin"/>
+            </w:r>
+            <w:r>
+              <w:rPr>
+                <w:noProof/>
+                <w:webHidden/>
+              </w:rPr>
+              <w:instrText xml:space="preserve"> PAGEREF _Toc192757726 \h </w:instrText>
+            </w:r>
+            <w:r>
+              <w:rPr>
+                <w:noProof/>
+                <w:webHidden/>
+              </w:rPr>
+            </w:r>
+            <w:r>
+              <w:rPr>
+                <w:noProof/>
+                <w:webHidden/>
+              </w:rPr>
+              <w:fldChar w:fldCharType="separate"/>
+            </w:r>
+            <w:r>
+              <w:rPr>
+                <w:noProof/>
+                <w:webHidden/>
+              </w:rPr>
+              <w:t>22</w:t>
+            </w:r>
+            <w:r>
+              <w:rPr>
+                <w:noProof/>
+                <w:webHidden/>
+              </w:rPr>
+              <w:fldChar w:fldCharType="end"/>
+            </w:r>
+          </w:hyperlink>
+        </w:p>
+        <w:p>
+          <w:pPr>
+            <w:pStyle w:val="TM2"/>
+            <w:tabs>
+              <w:tab w:val="right" w:leader="dot" w:pos="8630"/>
+            </w:tabs>
+            <w:rPr>
+              <w:rFonts w:eastAsiaTheme="minorEastAsia" w:cstheme="minorBidi"/>
+              <w:b w:val="0"/>
+              <w:bCs w:val="0"/>
+              <w:noProof/>
+              <w:sz w:val="24"/>
+              <w:szCs w:val="24"/>
+              <w:lang w:eastAsia="fr-CA"/>
+            </w:rPr>
+          </w:pPr>
+          <w:hyperlink w:anchor="_Toc192757727" w:history="1">
+            <w:r>
+              <w:rPr>
+                <w:rStyle w:val="Hyperlien"/>
+                <w:rFonts w:hint="eastAsia"/>
+                <w:noProof/>
+              </w:rPr>
+              <w:t>É</w:t>
+            </w:r>
+            <w:r>
+              <w:rPr>
+                <w:rStyle w:val="Hyperlien"/>
+                <w:noProof/>
+              </w:rPr>
+              <w:t>l</w:t>
+            </w:r>
+            <w:r>
+              <w:rPr>
+                <w:rStyle w:val="Hyperlien"/>
+                <w:rFonts w:hint="eastAsia"/>
+                <w:noProof/>
+              </w:rPr>
+              <w:t>é</w:t>
+            </w:r>
+            <w:r>
+              <w:rPr>
+                <w:rStyle w:val="Hyperlien"/>
+                <w:noProof/>
+              </w:rPr>
+              <w:t>ments de la page</w:t>
+            </w:r>
+            <w:r>
+              <w:rPr>
+                <w:noProof/>
+                <w:webHidden/>
+              </w:rPr>
+              <w:tab/>
+            </w:r>
+            <w:r>
+              <w:rPr>
+                <w:noProof/>
+                <w:webHidden/>
+              </w:rPr>
+              <w:fldChar w:fldCharType="begin"/>
+            </w:r>
+            <w:r>
+              <w:rPr>
+                <w:noProof/>
+                <w:webHidden/>
+              </w:rPr>
+              <w:instrText xml:space="preserve"> PAGEREF _Toc192757727 \h </w:instrText>
+            </w:r>
+            <w:r>
+              <w:rPr>
+                <w:noProof/>
+                <w:webHidden/>
+              </w:rPr>
+            </w:r>
+            <w:r>
+              <w:rPr>
+                <w:noProof/>
+                <w:webHidden/>
+              </w:rPr>
+              <w:fldChar w:fldCharType="separate"/>
+            </w:r>
+            <w:r>
+              <w:rPr>
+                <w:noProof/>
+                <w:webHidden/>
+              </w:rPr>
+              <w:t>22</w:t>
+            </w:r>
+            <w:r>
+              <w:rPr>
+                <w:noProof/>
+                <w:webHidden/>
+              </w:rPr>
+              <w:fldChar w:fldCharType="end"/>
+            </w:r>
+          </w:hyperlink>
+        </w:p>
+        <w:p>
+          <w:pPr>
+            <w:pStyle w:val="TM3"/>
+            <w:tabs>
+              <w:tab w:val="right" w:leader="dot" w:pos="8630"/>
+            </w:tabs>
+            <w:rPr>
+              <w:rFonts w:eastAsiaTheme="minorEastAsia" w:cstheme="minorBidi"/>
+              <w:noProof/>
+              <w:sz w:val="24"/>
+              <w:szCs w:val="24"/>
+              <w:lang w:eastAsia="fr-CA"/>
+            </w:rPr>
+          </w:pPr>
+          <w:hyperlink w:anchor="_Toc192757728" w:history="1">
+            <w:r>
+              <w:rPr>
+                <w:rStyle w:val="Hyperlien"/>
+                <w:noProof/>
+              </w:rPr>
+              <w:t>Abonnement</w:t>
+            </w:r>
+            <w:r>
+              <w:rPr>
+                <w:noProof/>
+                <w:webHidden/>
+              </w:rPr>
+              <w:tab/>
+            </w:r>
+            <w:r>
+              <w:rPr>
+                <w:noProof/>
+                <w:webHidden/>
+              </w:rPr>
+              <w:fldChar w:fldCharType="begin"/>
+            </w:r>
+            <w:r>
+              <w:rPr>
+                <w:noProof/>
+                <w:webHidden/>
+              </w:rPr>
+              <w:instrText xml:space="preserve"> PAGEREF _Toc192757728 \h </w:instrText>
+            </w:r>
+            <w:r>
+              <w:rPr>
+                <w:noProof/>
+                <w:webHidden/>
+              </w:rPr>
+            </w:r>
+            <w:r>
+              <w:rPr>
+                <w:noProof/>
+                <w:webHidden/>
+              </w:rPr>
+              <w:fldChar w:fldCharType="separate"/>
+            </w:r>
+            <w:r>
+              <w:rPr>
+                <w:noProof/>
+                <w:webHidden/>
+              </w:rPr>
+              <w:t>22</w:t>
+            </w:r>
+            <w:r>
+              <w:rPr>
+                <w:noProof/>
+                <w:webHidden/>
+              </w:rPr>
+              <w:fldChar w:fldCharType="end"/>
+            </w:r>
+          </w:hyperlink>
+        </w:p>
+        <w:p>
+          <w:pPr>
+            <w:pStyle w:val="TM3"/>
+            <w:tabs>
+              <w:tab w:val="right" w:leader="dot" w:pos="8630"/>
+            </w:tabs>
+            <w:rPr>
+              <w:rFonts w:eastAsiaTheme="minorEastAsia" w:cstheme="minorBidi"/>
+              <w:noProof/>
+              <w:sz w:val="24"/>
+              <w:szCs w:val="24"/>
+              <w:lang w:eastAsia="fr-CA"/>
+            </w:rPr>
+          </w:pPr>
+          <w:hyperlink w:anchor="_Toc192757729" w:history="1">
+            <w:r>
+              <w:rPr>
+                <w:rStyle w:val="Hyperlien"/>
+                <w:noProof/>
+              </w:rPr>
+              <w:t>Changement d</w:t>
+            </w:r>
+            <w:r>
+              <w:rPr>
+                <w:rStyle w:val="Hyperlien"/>
+                <w:rFonts w:hint="eastAsia"/>
+                <w:noProof/>
+              </w:rPr>
+              <w:t>’</w:t>
+            </w:r>
+            <w:r>
+              <w:rPr>
+                <w:rStyle w:val="Hyperlien"/>
+                <w:noProof/>
+              </w:rPr>
+              <w:t>abonnement</w:t>
+            </w:r>
+            <w:r>
+              <w:rPr>
+                <w:noProof/>
+                <w:webHidden/>
+              </w:rPr>
+              <w:tab/>
+            </w:r>
+            <w:r>
+              <w:rPr>
+                <w:noProof/>
+                <w:webHidden/>
+              </w:rPr>
+              <w:fldChar w:fldCharType="begin"/>
+            </w:r>
+            <w:r>
+              <w:rPr>
+                <w:noProof/>
+                <w:webHidden/>
+              </w:rPr>
+              <w:instrText xml:space="preserve"> PAGEREF _Toc192757729 \h </w:instrText>
+            </w:r>
+            <w:r>
+              <w:rPr>
+                <w:noProof/>
+                <w:webHidden/>
+              </w:rPr>
+            </w:r>
+            <w:r>
+              <w:rPr>
+                <w:noProof/>
+                <w:webHidden/>
+              </w:rPr>
+              <w:fldChar w:fldCharType="separate"/>
+            </w:r>
+            <w:r>
+              <w:rPr>
+                <w:noProof/>
+                <w:webHidden/>
+              </w:rPr>
+              <w:t>23</w:t>
+            </w:r>
+            <w:r>
+              <w:rPr>
+                <w:noProof/>
+                <w:webHidden/>
+              </w:rPr>
+              <w:fldChar w:fldCharType="end"/>
+            </w:r>
+          </w:hyperlink>
+        </w:p>
+        <w:p>
+          <w:pPr>
+            <w:pStyle w:val="TM2"/>
+            <w:tabs>
+              <w:tab w:val="right" w:leader="dot" w:pos="8630"/>
+            </w:tabs>
+            <w:rPr>
+              <w:rFonts w:eastAsiaTheme="minorEastAsia" w:cstheme="minorBidi"/>
+              <w:b w:val="0"/>
+              <w:bCs w:val="0"/>
+              <w:noProof/>
+              <w:sz w:val="24"/>
+              <w:szCs w:val="24"/>
+              <w:lang w:eastAsia="fr-CA"/>
+            </w:rPr>
+          </w:pPr>
+          <w:hyperlink w:anchor="_Toc192757730" w:history="1">
+            <w:r>
+              <w:rPr>
+                <w:rStyle w:val="Hyperlien"/>
+                <w:noProof/>
+              </w:rPr>
+              <w:t>Page plan d</w:t>
+            </w:r>
+            <w:r>
+              <w:rPr>
+                <w:rStyle w:val="Hyperlien"/>
+                <w:rFonts w:hint="eastAsia"/>
+                <w:noProof/>
+              </w:rPr>
+              <w:t>’</w:t>
+            </w:r>
+            <w:r>
+              <w:rPr>
+                <w:rStyle w:val="Hyperlien"/>
+                <w:noProof/>
+              </w:rPr>
+              <w:t>entra</w:t>
+            </w:r>
+            <w:r>
+              <w:rPr>
+                <w:rStyle w:val="Hyperlien"/>
+                <w:rFonts w:hint="eastAsia"/>
+                <w:noProof/>
+              </w:rPr>
+              <w:t>î</w:t>
+            </w:r>
+            <w:r>
+              <w:rPr>
+                <w:rStyle w:val="Hyperlien"/>
+                <w:noProof/>
+              </w:rPr>
+              <w:t>nement</w:t>
+            </w:r>
+            <w:r>
+              <w:rPr>
+                <w:noProof/>
+                <w:webHidden/>
+              </w:rPr>
+              <w:tab/>
+            </w:r>
+            <w:r>
+              <w:rPr>
+                <w:noProof/>
+                <w:webHidden/>
+              </w:rPr>
+              <w:fldChar w:fldCharType="begin"/>
+            </w:r>
+            <w:r>
+              <w:rPr>
+                <w:noProof/>
+                <w:webHidden/>
+              </w:rPr>
+              <w:instrText xml:space="preserve"> PAGEREF _Toc192757730 \h </w:instrText>
+            </w:r>
+            <w:r>
+              <w:rPr>
+                <w:noProof/>
+                <w:webHidden/>
+              </w:rPr>
+            </w:r>
+            <w:r>
+              <w:rPr>
+                <w:noProof/>
+                <w:webHidden/>
+              </w:rPr>
+              <w:fldChar w:fldCharType="separate"/>
+            </w:r>
+            <w:r>
+              <w:rPr>
+                <w:noProof/>
+                <w:webHidden/>
+              </w:rPr>
+              <w:t>24</w:t>
+            </w:r>
+            <w:r>
+              <w:rPr>
+                <w:noProof/>
+                <w:webHidden/>
+              </w:rPr>
+              <w:fldChar w:fldCharType="end"/>
+            </w:r>
+          </w:hyperlink>
+        </w:p>
+        <w:p>
+          <w:pPr>
+            <w:pStyle w:val="TM2"/>
+            <w:tabs>
+              <w:tab w:val="right" w:leader="dot" w:pos="8630"/>
+            </w:tabs>
+            <w:rPr>
+              <w:rFonts w:eastAsiaTheme="minorEastAsia" w:cstheme="minorBidi"/>
+              <w:b w:val="0"/>
+              <w:bCs w:val="0"/>
+              <w:noProof/>
+              <w:sz w:val="24"/>
+              <w:szCs w:val="24"/>
+              <w:lang w:eastAsia="fr-CA"/>
+            </w:rPr>
+          </w:pPr>
+          <w:hyperlink w:anchor="_Toc192757731" w:history="1">
+            <w:r>
+              <w:rPr>
+                <w:rStyle w:val="Hyperlien"/>
+                <w:noProof/>
+              </w:rPr>
+              <w:t>Pr</w:t>
+            </w:r>
+            <w:r>
+              <w:rPr>
+                <w:rStyle w:val="Hyperlien"/>
+                <w:rFonts w:hint="eastAsia"/>
+                <w:noProof/>
+              </w:rPr>
+              <w:t>é</w:t>
+            </w:r>
+            <w:r>
+              <w:rPr>
+                <w:rStyle w:val="Hyperlien"/>
+                <w:noProof/>
+              </w:rPr>
+              <w:t>sentation de la page</w:t>
+            </w:r>
+            <w:r>
+              <w:rPr>
+                <w:noProof/>
+                <w:webHidden/>
+              </w:rPr>
+              <w:tab/>
+            </w:r>
+            <w:r>
+              <w:rPr>
+                <w:noProof/>
+                <w:webHidden/>
+              </w:rPr>
+              <w:fldChar w:fldCharType="begin"/>
+            </w:r>
+            <w:r>
+              <w:rPr>
+                <w:noProof/>
+                <w:webHidden/>
+              </w:rPr>
+              <w:instrText xml:space="preserve"> PAGEREF _Toc192757731 \h </w:instrText>
+            </w:r>
+            <w:r>
+              <w:rPr>
+                <w:noProof/>
+                <w:webHidden/>
+              </w:rPr>
+            </w:r>
+            <w:r>
+              <w:rPr>
+                <w:noProof/>
+                <w:webHidden/>
+              </w:rPr>
+              <w:fldChar w:fldCharType="separate"/>
+            </w:r>
+            <w:r>
+              <w:rPr>
+                <w:noProof/>
+                <w:webHidden/>
+              </w:rPr>
+              <w:t>24</w:t>
+            </w:r>
+            <w:r>
+              <w:rPr>
+                <w:noProof/>
+                <w:webHidden/>
+              </w:rPr>
+              <w:fldChar w:fldCharType="end"/>
+            </w:r>
+          </w:hyperlink>
+        </w:p>
+        <w:p>
+          <w:pPr>
+            <w:pStyle w:val="TM2"/>
+            <w:tabs>
+              <w:tab w:val="right" w:leader="dot" w:pos="8630"/>
+            </w:tabs>
+            <w:rPr>
+              <w:rFonts w:eastAsiaTheme="minorEastAsia" w:cstheme="minorBidi"/>
+              <w:b w:val="0"/>
+              <w:bCs w:val="0"/>
+              <w:noProof/>
+              <w:sz w:val="24"/>
+              <w:szCs w:val="24"/>
+              <w:lang w:eastAsia="fr-CA"/>
+            </w:rPr>
+          </w:pPr>
+          <w:hyperlink w:anchor="_Toc192757732" w:history="1">
+            <w:r>
+              <w:rPr>
+                <w:rStyle w:val="Hyperlien"/>
+                <w:rFonts w:hint="eastAsia"/>
+                <w:noProof/>
+              </w:rPr>
+              <w:t>É</w:t>
+            </w:r>
+            <w:r>
+              <w:rPr>
+                <w:rStyle w:val="Hyperlien"/>
+                <w:noProof/>
+              </w:rPr>
+              <w:t>l</w:t>
+            </w:r>
+            <w:r>
+              <w:rPr>
+                <w:rStyle w:val="Hyperlien"/>
+                <w:rFonts w:hint="eastAsia"/>
+                <w:noProof/>
+              </w:rPr>
+              <w:t>é</w:t>
+            </w:r>
+            <w:r>
+              <w:rPr>
+                <w:rStyle w:val="Hyperlien"/>
+                <w:noProof/>
+              </w:rPr>
+              <w:t>ments de la page</w:t>
+            </w:r>
+            <w:r>
+              <w:rPr>
+                <w:noProof/>
+                <w:webHidden/>
+              </w:rPr>
+              <w:tab/>
+            </w:r>
+            <w:r>
+              <w:rPr>
+                <w:noProof/>
+                <w:webHidden/>
+              </w:rPr>
+              <w:fldChar w:fldCharType="begin"/>
+            </w:r>
+            <w:r>
+              <w:rPr>
+                <w:noProof/>
+                <w:webHidden/>
+              </w:rPr>
+              <w:instrText xml:space="preserve"> PAGEREF _Toc192757732 \h </w:instrText>
+            </w:r>
+            <w:r>
+              <w:rPr>
+                <w:noProof/>
+                <w:webHidden/>
+              </w:rPr>
+            </w:r>
+            <w:r>
+              <w:rPr>
+                <w:noProof/>
+                <w:webHidden/>
+              </w:rPr>
+              <w:fldChar w:fldCharType="separate"/>
+            </w:r>
+            <w:r>
+              <w:rPr>
+                <w:noProof/>
+                <w:webHidden/>
+              </w:rPr>
+              <w:t>24</w:t>
+            </w:r>
+            <w:r>
+              <w:rPr>
+                <w:noProof/>
+                <w:webHidden/>
+              </w:rPr>
+              <w:fldChar w:fldCharType="end"/>
+            </w:r>
+          </w:hyperlink>
+        </w:p>
+        <w:p>
+          <w:pPr>
+            <w:pStyle w:val="TM3"/>
+            <w:tabs>
+              <w:tab w:val="right" w:leader="dot" w:pos="8630"/>
+            </w:tabs>
+            <w:rPr>
+              <w:rFonts w:eastAsiaTheme="minorEastAsia" w:cstheme="minorBidi"/>
+              <w:noProof/>
+              <w:sz w:val="24"/>
+              <w:szCs w:val="24"/>
+              <w:lang w:eastAsia="fr-CA"/>
+            </w:rPr>
+          </w:pPr>
+          <w:hyperlink w:anchor="_Toc192757733" w:history="1">
+            <w:r>
+              <w:rPr>
+                <w:rStyle w:val="Hyperlien"/>
+                <w:noProof/>
+              </w:rPr>
+              <w:t>Plan d</w:t>
+            </w:r>
+            <w:r>
+              <w:rPr>
+                <w:rStyle w:val="Hyperlien"/>
+                <w:rFonts w:hint="eastAsia"/>
+                <w:noProof/>
+              </w:rPr>
+              <w:t>’</w:t>
+            </w:r>
+            <w:r>
+              <w:rPr>
+                <w:rStyle w:val="Hyperlien"/>
+                <w:noProof/>
+              </w:rPr>
+              <w:t>entrainement</w:t>
+            </w:r>
+            <w:r>
+              <w:rPr>
+                <w:noProof/>
+                <w:webHidden/>
+              </w:rPr>
+              <w:tab/>
+            </w:r>
+            <w:r>
+              <w:rPr>
+                <w:noProof/>
+                <w:webHidden/>
+              </w:rPr>
+              <w:fldChar w:fldCharType="begin"/>
+            </w:r>
+            <w:r>
+              <w:rPr>
+                <w:noProof/>
+                <w:webHidden/>
+              </w:rPr>
+              <w:instrText xml:space="preserve"> PAGEREF _Toc192757733 \h </w:instrText>
+            </w:r>
+            <w:r>
+              <w:rPr>
+                <w:noProof/>
+                <w:webHidden/>
+              </w:rPr>
+            </w:r>
+            <w:r>
+              <w:rPr>
+                <w:noProof/>
+                <w:webHidden/>
+              </w:rPr>
+              <w:fldChar w:fldCharType="separate"/>
+            </w:r>
+            <w:r>
+              <w:rPr>
+                <w:noProof/>
+                <w:webHidden/>
+              </w:rPr>
+              <w:t>24</w:t>
+            </w:r>
+            <w:r>
+              <w:rPr>
+                <w:noProof/>
+                <w:webHidden/>
+              </w:rPr>
+              <w:fldChar w:fldCharType="end"/>
+            </w:r>
+          </w:hyperlink>
+        </w:p>
+        <w:p>
+          <w:pPr>
+            <w:pStyle w:val="TM3"/>
+            <w:tabs>
+              <w:tab w:val="right" w:leader="dot" w:pos="8630"/>
+            </w:tabs>
+            <w:rPr>
+              <w:rFonts w:eastAsiaTheme="minorEastAsia" w:cstheme="minorBidi"/>
+              <w:noProof/>
+              <w:sz w:val="24"/>
+              <w:szCs w:val="24"/>
+              <w:lang w:eastAsia="fr-CA"/>
+            </w:rPr>
+          </w:pPr>
+          <w:hyperlink w:anchor="_Toc192757734" w:history="1">
+            <w:r>
+              <w:rPr>
+                <w:rStyle w:val="Hyperlien"/>
+                <w:noProof/>
+              </w:rPr>
+              <w:t>Exercices</w:t>
+            </w:r>
+            <w:r>
+              <w:rPr>
+                <w:noProof/>
+                <w:webHidden/>
+              </w:rPr>
+              <w:tab/>
+            </w:r>
+            <w:r>
+              <w:rPr>
+                <w:noProof/>
+                <w:webHidden/>
+              </w:rPr>
+              <w:fldChar w:fldCharType="begin"/>
+            </w:r>
+            <w:r>
+              <w:rPr>
+                <w:noProof/>
+                <w:webHidden/>
+              </w:rPr>
+              <w:instrText xml:space="preserve"> PAGEREF _Toc192757734 \h </w:instrText>
+            </w:r>
+            <w:r>
+              <w:rPr>
+                <w:noProof/>
+                <w:webHidden/>
+              </w:rPr>
+            </w:r>
+            <w:r>
+              <w:rPr>
+                <w:noProof/>
+                <w:webHidden/>
+              </w:rPr>
+              <w:fldChar w:fldCharType="separate"/>
+            </w:r>
+            <w:r>
+              <w:rPr>
+                <w:noProof/>
+                <w:webHidden/>
+              </w:rPr>
+              <w:t>25</w:t>
             </w:r>
             <w:r>
               <w:rPr>
@@ -3502,7 +6378,7 @@
       <w:pPr>
         <w:pStyle w:val="Titre1"/>
       </w:pPr>
-      <w:bookmarkStart w:id="0" w:name="_Toc192492844"/>
+      <w:bookmarkStart w:id="0" w:name="_Toc192757665"/>
       <w:r>
         <w:lastRenderedPageBreak/>
         <w:t>Assistance et support</w:t>
@@ -3533,9 +6409,8 @@
       <w:pPr>
         <w:pStyle w:val="Titre1"/>
       </w:pPr>
-      <w:bookmarkStart w:id="1" w:name="_Toc192492845"/>
+      <w:bookmarkStart w:id="1" w:name="_Toc192757666"/>
       <w:r>
-        <w:lastRenderedPageBreak/>
         <w:t>Page de connexion</w:t>
       </w:r>
       <w:bookmarkEnd w:id="1"/>
@@ -3592,7 +6467,7 @@
       <w:pPr>
         <w:pStyle w:val="Titre2"/>
       </w:pPr>
-      <w:bookmarkStart w:id="2" w:name="_Toc192492846"/>
+      <w:bookmarkStart w:id="2" w:name="_Toc192757667"/>
       <w:r>
         <w:t>Présentation de la page</w:t>
       </w:r>
@@ -3613,7 +6488,7 @@
       <w:pPr>
         <w:pStyle w:val="Titre2"/>
       </w:pPr>
-      <w:bookmarkStart w:id="3" w:name="_Toc192492847"/>
+      <w:bookmarkStart w:id="3" w:name="_Toc192757668"/>
       <w:r>
         <w:t>Éléments de la page</w:t>
       </w:r>
@@ -3623,7 +6498,7 @@
       <w:pPr>
         <w:pStyle w:val="Titre3"/>
       </w:pPr>
-      <w:bookmarkStart w:id="4" w:name="_Toc192492848"/>
+      <w:bookmarkStart w:id="4" w:name="_Toc192757669"/>
       <w:r>
         <w:t>En-tête</w:t>
       </w:r>
@@ -3669,7 +6544,7 @@
       <w:pPr>
         <w:pStyle w:val="Titre3"/>
       </w:pPr>
-      <w:bookmarkStart w:id="5" w:name="_Toc192492849"/>
+      <w:bookmarkStart w:id="5" w:name="_Toc192757670"/>
       <w:r>
         <w:t>Formulaire de connexion</w:t>
       </w:r>
@@ -3711,6 +6586,7 @@
         <w:rPr>
           <w:rStyle w:val="lev"/>
         </w:rPr>
+        <w:lastRenderedPageBreak/>
         <w:t>Champ de saisie "Mot de passe"</w:t>
       </w:r>
       <w:r>
@@ -3729,7 +6605,6 @@
         <w:rPr>
           <w:rStyle w:val="lev"/>
         </w:rPr>
-        <w:lastRenderedPageBreak/>
         <w:t>Bouton "Se connecter"</w:t>
       </w:r>
       <w:r>
@@ -3758,7 +6633,7 @@
       <w:pPr>
         <w:pStyle w:val="Titre3"/>
       </w:pPr>
-      <w:bookmarkStart w:id="6" w:name="_Toc192492850"/>
+      <w:bookmarkStart w:id="6" w:name="_Toc192757671"/>
       <w:r>
         <w:t>Pied de page</w:t>
       </w:r>
@@ -3786,7 +6661,7 @@
       <w:pPr>
         <w:pStyle w:val="Titre2"/>
       </w:pPr>
-      <w:bookmarkStart w:id="7" w:name="_Toc192492851"/>
+      <w:bookmarkStart w:id="7" w:name="_Toc192757672"/>
       <w:r>
         <w:t>Comment utiliser la page de connexion</w:t>
       </w:r>
@@ -3796,7 +6671,7 @@
       <w:pPr>
         <w:pStyle w:val="Titre3"/>
       </w:pPr>
-      <w:bookmarkStart w:id="8" w:name="_Toc192492852"/>
+      <w:bookmarkStart w:id="8" w:name="_Toc192757673"/>
       <w:r>
         <w:t>Étapes pour se connecter</w:t>
       </w:r>
@@ -3863,7 +6738,7 @@
       <w:pPr>
         <w:pStyle w:val="Titre3"/>
       </w:pPr>
-      <w:bookmarkStart w:id="9" w:name="_Toc192492853"/>
+      <w:bookmarkStart w:id="9" w:name="_Toc192757674"/>
       <w:r>
         <w:t>Conseils pratiques</w:t>
       </w:r>
@@ -3912,7 +6787,7 @@
       <w:pPr>
         <w:pStyle w:val="Titre2"/>
       </w:pPr>
-      <w:bookmarkStart w:id="10" w:name="_Toc192492854"/>
+      <w:bookmarkStart w:id="10" w:name="_Toc192757675"/>
       <w:r>
         <w:t>Dépannage</w:t>
       </w:r>
@@ -3922,7 +6797,7 @@
       <w:pPr>
         <w:pStyle w:val="Titre3"/>
       </w:pPr>
-      <w:bookmarkStart w:id="11" w:name="_Toc192492855"/>
+      <w:bookmarkStart w:id="11" w:name="_Toc192757676"/>
       <w:r>
         <w:t>Problèmes courants</w:t>
       </w:r>
@@ -3950,7 +6825,7 @@
       <w:pPr>
         <w:pStyle w:val="Titre2"/>
       </w:pPr>
-      <w:bookmarkStart w:id="12" w:name="_Toc192492856"/>
+      <w:bookmarkStart w:id="12" w:name="_Toc192757677"/>
       <w:r>
         <w:t>Contact et assistance</w:t>
       </w:r>
@@ -3973,6 +6848,7 @@
         <w:spacing w:before="100" w:beforeAutospacing="1" w:after="100" w:afterAutospacing="1" w:line="240" w:lineRule="auto"/>
       </w:pPr>
       <w:r>
+        <w:lastRenderedPageBreak/>
         <w:t>Courriel</w:t>
       </w:r>
       <w:r>
@@ -3986,9 +6862,8 @@
       <w:pPr>
         <w:pStyle w:val="Titre1"/>
       </w:pPr>
-      <w:bookmarkStart w:id="13" w:name="_Toc192492857"/>
+      <w:bookmarkStart w:id="13" w:name="_Toc192757678"/>
       <w:r>
-        <w:lastRenderedPageBreak/>
         <w:t>Administra</w:t>
       </w:r>
       <w:r>
@@ -4003,7 +6878,7 @@
       <w:pPr>
         <w:pStyle w:val="Titre2"/>
       </w:pPr>
-      <w:bookmarkStart w:id="14" w:name="_Toc192492858"/>
+      <w:bookmarkStart w:id="14" w:name="_Toc192757679"/>
       <w:r>
         <w:t>Page Finances</w:t>
       </w:r>
@@ -4055,7 +6930,7 @@
       <w:pPr>
         <w:pStyle w:val="Titre2"/>
       </w:pPr>
-      <w:bookmarkStart w:id="15" w:name="_Toc192492859"/>
+      <w:bookmarkStart w:id="15" w:name="_Toc192757680"/>
       <w:r>
         <w:t>Présentation de la page</w:t>
       </w:r>
@@ -4070,7 +6945,7 @@
       <w:pPr>
         <w:pStyle w:val="Titre2"/>
       </w:pPr>
-      <w:bookmarkStart w:id="16" w:name="_Toc192492860"/>
+      <w:bookmarkStart w:id="16" w:name="_Toc192757681"/>
       <w:r>
         <w:t>Éléments de la page</w:t>
       </w:r>
@@ -4080,7 +6955,7 @@
       <w:pPr>
         <w:pStyle w:val="Titre3"/>
       </w:pPr>
-      <w:bookmarkStart w:id="17" w:name="_Toc192492861"/>
+      <w:bookmarkStart w:id="17" w:name="_Toc192757682"/>
       <w:r>
         <w:t>Graphique circulaire</w:t>
       </w:r>
@@ -4102,7 +6977,7 @@
       <w:pPr>
         <w:pStyle w:val="Titre3"/>
       </w:pPr>
-      <w:bookmarkStart w:id="18" w:name="_Toc192492862"/>
+      <w:bookmarkStart w:id="18" w:name="_Toc192757683"/>
       <w:r>
         <w:t>Légende</w:t>
       </w:r>
@@ -4127,7 +7002,7 @@
       <w:pPr>
         <w:pStyle w:val="Titre2"/>
       </w:pPr>
-      <w:bookmarkStart w:id="19" w:name="_Toc192492863"/>
+      <w:bookmarkStart w:id="19" w:name="_Toc192757684"/>
       <w:r>
         <w:lastRenderedPageBreak/>
         <w:t>Fonctionnalités principales</w:t>
@@ -4138,7 +7013,7 @@
       <w:pPr>
         <w:pStyle w:val="Titre3"/>
       </w:pPr>
-      <w:bookmarkStart w:id="20" w:name="_Toc192492864"/>
+      <w:bookmarkStart w:id="20" w:name="_Toc192757685"/>
       <w:r>
         <w:t>Suivi des abonnements</w:t>
       </w:r>
@@ -4192,7 +7067,7 @@
       <w:pPr>
         <w:pStyle w:val="Titre2"/>
       </w:pPr>
-      <w:bookmarkStart w:id="21" w:name="_Toc192492865"/>
+      <w:bookmarkStart w:id="21" w:name="_Toc192757686"/>
       <w:r>
         <w:lastRenderedPageBreak/>
         <w:t>Page Employés</w:t>
@@ -4272,7 +7147,7 @@
       <w:pPr>
         <w:pStyle w:val="Titre2"/>
       </w:pPr>
-      <w:bookmarkStart w:id="22" w:name="_Toc192492866"/>
+      <w:bookmarkStart w:id="22" w:name="_Toc192757687"/>
       <w:r>
         <w:t>Présentation de la page</w:t>
       </w:r>
@@ -4287,7 +7162,7 @@
       <w:pPr>
         <w:pStyle w:val="Titre2"/>
       </w:pPr>
-      <w:bookmarkStart w:id="23" w:name="_Toc192492867"/>
+      <w:bookmarkStart w:id="23" w:name="_Toc192757688"/>
       <w:r>
         <w:t>Éléments de la page</w:t>
       </w:r>
@@ -4297,7 +7172,7 @@
       <w:pPr>
         <w:pStyle w:val="Titre3"/>
       </w:pPr>
-      <w:bookmarkStart w:id="24" w:name="_Toc192492868"/>
+      <w:bookmarkStart w:id="24" w:name="_Toc192757689"/>
       <w:r>
         <w:t>Liste des employés</w:t>
       </w:r>
@@ -4322,7 +7197,7 @@
       <w:pPr>
         <w:pStyle w:val="Titre3"/>
       </w:pPr>
-      <w:bookmarkStart w:id="25" w:name="_Toc192492869"/>
+      <w:bookmarkStart w:id="25" w:name="_Toc192757690"/>
       <w:r>
         <w:t>Filtre</w:t>
       </w:r>
@@ -4344,7 +7219,7 @@
       <w:pPr>
         <w:pStyle w:val="Titre3"/>
       </w:pPr>
-      <w:bookmarkStart w:id="26" w:name="_Toc192492870"/>
+      <w:bookmarkStart w:id="26" w:name="_Toc192757691"/>
       <w:r>
         <w:t>Bouton ajouter</w:t>
       </w:r>
@@ -4372,7 +7247,7 @@
       <w:pPr>
         <w:pStyle w:val="Titre3"/>
       </w:pPr>
-      <w:bookmarkStart w:id="27" w:name="_Toc192492871"/>
+      <w:bookmarkStart w:id="27" w:name="_Toc192757692"/>
       <w:r>
         <w:t>Champs de texte « Rechercher un employé »</w:t>
       </w:r>
@@ -4394,7 +7269,7 @@
       <w:pPr>
         <w:pStyle w:val="Titre2"/>
       </w:pPr>
-      <w:bookmarkStart w:id="28" w:name="_Toc192492872"/>
+      <w:bookmarkStart w:id="28" w:name="_Toc192757693"/>
       <w:r>
         <w:lastRenderedPageBreak/>
         <w:t>Fonctionnalités principales</w:t>
@@ -4405,7 +7280,7 @@
       <w:pPr>
         <w:pStyle w:val="Titre3"/>
       </w:pPr>
-      <w:bookmarkStart w:id="29" w:name="_Toc192492873"/>
+      <w:bookmarkStart w:id="29" w:name="_Toc192757694"/>
       <w:r>
         <w:t xml:space="preserve">Suivi des </w:t>
       </w:r>
@@ -4457,7 +7332,7 @@
       <w:pPr>
         <w:pStyle w:val="Titre3"/>
       </w:pPr>
-      <w:bookmarkStart w:id="30" w:name="_Toc192492874"/>
+      <w:bookmarkStart w:id="30" w:name="_Toc192757695"/>
       <w:r>
         <w:t>Ajouter un employé</w:t>
       </w:r>
@@ -4560,7 +7435,7 @@
       <w:pPr>
         <w:pStyle w:val="Titre3"/>
       </w:pPr>
-      <w:bookmarkStart w:id="31" w:name="_Toc192492875"/>
+      <w:bookmarkStart w:id="31" w:name="_Toc192757696"/>
       <w:r>
         <w:t>Modifier ou supprimer</w:t>
       </w:r>
@@ -4650,7 +7525,7 @@
       <w:pPr>
         <w:pStyle w:val="Titre2"/>
       </w:pPr>
-      <w:bookmarkStart w:id="32" w:name="_Toc192492876"/>
+      <w:bookmarkStart w:id="32" w:name="_Toc192757697"/>
       <w:r>
         <w:lastRenderedPageBreak/>
         <w:t>Page Gérer abonnements</w:t>
@@ -4703,7 +7578,7 @@
       <w:pPr>
         <w:pStyle w:val="Titre2"/>
       </w:pPr>
-      <w:bookmarkStart w:id="33" w:name="_Toc192492877"/>
+      <w:bookmarkStart w:id="33" w:name="_Toc192757698"/>
       <w:r>
         <w:t>Présentation de la page</w:t>
       </w:r>
@@ -4721,7 +7596,7 @@
       <w:pPr>
         <w:pStyle w:val="Titre2"/>
       </w:pPr>
-      <w:bookmarkStart w:id="34" w:name="_Toc192492878"/>
+      <w:bookmarkStart w:id="34" w:name="_Toc192757699"/>
       <w:r>
         <w:t>Éléments de la page</w:t>
       </w:r>
@@ -4731,7 +7606,7 @@
       <w:pPr>
         <w:pStyle w:val="Titre3"/>
       </w:pPr>
-      <w:bookmarkStart w:id="35" w:name="_Toc192492879"/>
+      <w:bookmarkStart w:id="35" w:name="_Toc192757700"/>
       <w:r>
         <w:t>Type d’abonnement</w:t>
       </w:r>
@@ -4753,7 +7628,7 @@
       <w:pPr>
         <w:pStyle w:val="Titre3"/>
       </w:pPr>
-      <w:bookmarkStart w:id="36" w:name="_Toc192492880"/>
+      <w:bookmarkStart w:id="36" w:name="_Toc192757701"/>
       <w:r>
         <w:t>Crayon pour modifier</w:t>
       </w:r>
@@ -4775,7 +7650,7 @@
       <w:pPr>
         <w:pStyle w:val="Titre2"/>
       </w:pPr>
-      <w:bookmarkStart w:id="37" w:name="_Toc192492881"/>
+      <w:bookmarkStart w:id="37" w:name="_Toc192757702"/>
       <w:r>
         <w:t>Fonctionnalités principales</w:t>
       </w:r>
@@ -4785,7 +7660,7 @@
       <w:pPr>
         <w:pStyle w:val="Titre3"/>
       </w:pPr>
-      <w:bookmarkStart w:id="38" w:name="_Toc192492882"/>
+      <w:bookmarkStart w:id="38" w:name="_Toc192757703"/>
       <w:r>
         <w:t>Modification des abonnements</w:t>
       </w:r>
@@ -4810,7 +7685,7 @@
       <w:pPr>
         <w:pStyle w:val="Titre1"/>
       </w:pPr>
-      <w:bookmarkStart w:id="39" w:name="_Toc192492883"/>
+      <w:bookmarkStart w:id="39" w:name="_Toc192757704"/>
       <w:r>
         <w:lastRenderedPageBreak/>
         <w:t>Entraîneur</w:t>
@@ -4837,7 +7712,7 @@
       <w:pPr>
         <w:pStyle w:val="Titre1"/>
       </w:pPr>
-      <w:bookmarkStart w:id="40" w:name="_Toc192492884"/>
+      <w:bookmarkStart w:id="40" w:name="_Toc192757705"/>
       <w:r>
         <w:lastRenderedPageBreak/>
         <w:t>Clients</w:t>
@@ -4848,12 +7723,17 @@
       <w:pPr>
         <w:pStyle w:val="Titre2"/>
       </w:pPr>
+      <w:bookmarkStart w:id="41" w:name="_Toc192757706"/>
       <w:r>
         <w:t>Page accueil</w:t>
       </w:r>
+      <w:bookmarkEnd w:id="41"/>
     </w:p>
     <w:p>
       <w:r>
+        <w:rPr>
+          <w:noProof/>
+        </w:rPr>
         <w:drawing>
           <wp:inline distT="0" distB="0" distL="0" distR="0" wp14:anchorId="4BD8BE46" wp14:editId="371F4AFA">
             <wp:extent cx="5486400" cy="3484245"/>
@@ -4895,9 +7775,11 @@
       <w:pPr>
         <w:pStyle w:val="Titre2"/>
       </w:pPr>
+      <w:bookmarkStart w:id="42" w:name="_Toc192757707"/>
       <w:r>
         <w:t>Présentation de la page</w:t>
       </w:r>
+      <w:bookmarkEnd w:id="42"/>
     </w:p>
     <w:p>
       <w:r>
@@ -4908,17 +7790,21 @@
       <w:pPr>
         <w:pStyle w:val="Titre2"/>
       </w:pPr>
+      <w:bookmarkStart w:id="43" w:name="_Toc192757708"/>
       <w:r>
         <w:t>Élément de la page</w:t>
       </w:r>
+      <w:bookmarkEnd w:id="43"/>
     </w:p>
     <w:p>
       <w:pPr>
         <w:pStyle w:val="Titre3"/>
       </w:pPr>
+      <w:bookmarkStart w:id="44" w:name="_Toc192757709"/>
       <w:r>
         <w:t>Différentes boites</w:t>
       </w:r>
+      <w:bookmarkEnd w:id="44"/>
     </w:p>
     <w:p>
       <w:pPr>
@@ -4939,18 +7825,22 @@
       <w:pPr>
         <w:pStyle w:val="Titre2"/>
       </w:pPr>
+      <w:bookmarkStart w:id="45" w:name="_Toc192757710"/>
       <w:r>
         <w:lastRenderedPageBreak/>
         <w:t>Fonctionnalités principales</w:t>
       </w:r>
+      <w:bookmarkEnd w:id="45"/>
     </w:p>
     <w:p>
       <w:pPr>
         <w:pStyle w:val="Titre3"/>
       </w:pPr>
+      <w:bookmarkStart w:id="46" w:name="_Toc192757711"/>
       <w:r>
         <w:t>Navigation</w:t>
       </w:r>
+      <w:bookmarkEnd w:id="46"/>
     </w:p>
     <w:p>
       <w:pPr>
@@ -4980,6 +7870,7 @@
       <w:pPr>
         <w:pStyle w:val="Titre2"/>
       </w:pPr>
+      <w:bookmarkStart w:id="47" w:name="_Toc192757712"/>
       <w:r>
         <w:lastRenderedPageBreak/>
         <w:t xml:space="preserve">Page </w:t>
@@ -4987,9 +7878,13 @@
       <w:r>
         <w:t>Rendez-vous</w:t>
       </w:r>
+      <w:bookmarkEnd w:id="47"/>
     </w:p>
     <w:p>
       <w:r>
+        <w:rPr>
+          <w:noProof/>
+        </w:rPr>
         <w:drawing>
           <wp:inline distT="0" distB="0" distL="0" distR="0" wp14:anchorId="0C6B0C05" wp14:editId="692B1350">
             <wp:extent cx="5486400" cy="3498215"/>
@@ -5031,9 +7926,11 @@
       <w:pPr>
         <w:pStyle w:val="Titre2"/>
       </w:pPr>
+      <w:bookmarkStart w:id="48" w:name="_Toc192757713"/>
       <w:r>
         <w:t>Présentation de la page</w:t>
       </w:r>
+      <w:bookmarkEnd w:id="48"/>
     </w:p>
     <w:p>
       <w:r>
@@ -5045,6 +7942,7 @@
       <w:pPr>
         <w:pStyle w:val="Titre2"/>
       </w:pPr>
+      <w:bookmarkStart w:id="49" w:name="_Toc192757714"/>
       <w:r>
         <w:t>Élément</w:t>
       </w:r>
@@ -5054,14 +7952,17 @@
       <w:r>
         <w:t xml:space="preserve"> de la page</w:t>
       </w:r>
+      <w:bookmarkEnd w:id="49"/>
     </w:p>
     <w:p>
       <w:pPr>
         <w:pStyle w:val="Titre3"/>
       </w:pPr>
+      <w:bookmarkStart w:id="50" w:name="_Toc192757715"/>
       <w:r>
         <w:t>Rendez-vous</w:t>
       </w:r>
+      <w:bookmarkEnd w:id="50"/>
     </w:p>
     <w:p>
       <w:pPr>
@@ -5079,6 +7980,7 @@
       <w:pPr>
         <w:pStyle w:val="Titre3"/>
       </w:pPr>
+      <w:bookmarkStart w:id="51" w:name="_Toc192757716"/>
       <w:r>
         <w:lastRenderedPageBreak/>
         <w:t xml:space="preserve">Modification </w:t>
@@ -5086,9 +7988,13 @@
       <w:r>
         <w:t>d’un rendez-vous</w:t>
       </w:r>
+      <w:bookmarkEnd w:id="51"/>
     </w:p>
     <w:p>
       <w:r>
+        <w:rPr>
+          <w:noProof/>
+        </w:rPr>
         <w:drawing>
           <wp:inline distT="0" distB="0" distL="0" distR="0" wp14:anchorId="103CB679" wp14:editId="04310844">
             <wp:extent cx="4051300" cy="4787900"/>
@@ -5146,12 +8052,17 @@
       <w:pPr>
         <w:pStyle w:val="Titre3"/>
       </w:pPr>
+      <w:bookmarkStart w:id="52" w:name="_Toc192757717"/>
       <w:r>
         <w:t>Annulation d’un rendez-vous</w:t>
       </w:r>
+      <w:bookmarkEnd w:id="52"/>
     </w:p>
     <w:p>
       <w:r>
+        <w:rPr>
+          <w:noProof/>
+        </w:rPr>
         <w:drawing>
           <wp:inline distT="0" distB="0" distL="0" distR="0" wp14:anchorId="4A1DF207" wp14:editId="79DAC6A3">
             <wp:extent cx="4013200" cy="1790700"/>
@@ -5205,10 +8116,12 @@
       <w:pPr>
         <w:pStyle w:val="Titre3"/>
       </w:pPr>
+      <w:bookmarkStart w:id="53" w:name="_Toc192757718"/>
       <w:r>
         <w:lastRenderedPageBreak/>
         <w:t>Rafraichissement</w:t>
       </w:r>
+      <w:bookmarkEnd w:id="53"/>
     </w:p>
     <w:p>
       <w:pPr>
@@ -5236,12 +8149,17 @@
       <w:pPr>
         <w:pStyle w:val="Titre2"/>
       </w:pPr>
+      <w:bookmarkStart w:id="54" w:name="_Toc192757719"/>
       <w:r>
         <w:t>Page Progrès</w:t>
       </w:r>
+      <w:bookmarkEnd w:id="54"/>
     </w:p>
     <w:p>
       <w:r>
+        <w:rPr>
+          <w:noProof/>
+        </w:rPr>
         <w:drawing>
           <wp:inline distT="0" distB="0" distL="0" distR="0" wp14:anchorId="09E9DF80" wp14:editId="71957FCB">
             <wp:extent cx="5486400" cy="3491865"/>
@@ -5283,9 +8201,11 @@
       <w:pPr>
         <w:pStyle w:val="Titre2"/>
       </w:pPr>
+      <w:bookmarkStart w:id="55" w:name="_Toc192757720"/>
       <w:r>
         <w:t>Présentation de la page</w:t>
       </w:r>
+      <w:bookmarkEnd w:id="55"/>
     </w:p>
     <w:p>
       <w:r>
@@ -5303,17 +8223,21 @@
       <w:pPr>
         <w:pStyle w:val="Titre2"/>
       </w:pPr>
+      <w:bookmarkStart w:id="56" w:name="_Toc192757721"/>
       <w:r>
         <w:t>Éléments de la page</w:t>
       </w:r>
+      <w:bookmarkEnd w:id="56"/>
     </w:p>
     <w:p>
       <w:pPr>
         <w:pStyle w:val="Titre3"/>
       </w:pPr>
+      <w:bookmarkStart w:id="57" w:name="_Toc192757722"/>
       <w:r>
         <w:t>Objectif</w:t>
       </w:r>
+      <w:bookmarkEnd w:id="57"/>
     </w:p>
     <w:p>
       <w:pPr>
@@ -5331,13 +8255,18 @@
       <w:pPr>
         <w:pStyle w:val="Titre3"/>
       </w:pPr>
+      <w:bookmarkStart w:id="58" w:name="_Toc192757723"/>
       <w:r>
         <w:lastRenderedPageBreak/>
         <w:t>Création d’un objectif</w:t>
       </w:r>
+      <w:bookmarkEnd w:id="58"/>
     </w:p>
     <w:p>
       <w:r>
+        <w:rPr>
+          <w:noProof/>
+        </w:rPr>
         <w:drawing>
           <wp:inline distT="0" distB="0" distL="0" distR="0" wp14:anchorId="0C9D79B1" wp14:editId="626E8432">
             <wp:extent cx="5486400" cy="3700145"/>
@@ -5395,12 +8324,17 @@
       <w:pPr>
         <w:pStyle w:val="Titre3"/>
       </w:pPr>
+      <w:bookmarkStart w:id="59" w:name="_Toc192757724"/>
       <w:r>
         <w:t>Ajout de donnée</w:t>
       </w:r>
+      <w:bookmarkEnd w:id="59"/>
     </w:p>
     <w:p>
       <w:r>
+        <w:rPr>
+          <w:noProof/>
+        </w:rPr>
         <w:drawing>
           <wp:inline distT="0" distB="0" distL="0" distR="0" wp14:anchorId="359F0976" wp14:editId="313AB641">
             <wp:extent cx="4889500" cy="2603500"/>
@@ -5457,13 +8391,18 @@
       <w:r>
         <w:br w:type="page"/>
       </w:r>
+      <w:bookmarkStart w:id="60" w:name="_Toc192757725"/>
       <w:r>
         <w:lastRenderedPageBreak/>
         <w:t>Page abonnement</w:t>
       </w:r>
+      <w:bookmarkEnd w:id="60"/>
     </w:p>
     <w:p>
       <w:r>
+        <w:rPr>
+          <w:noProof/>
+        </w:rPr>
         <w:drawing>
           <wp:inline distT="0" distB="0" distL="0" distR="0" wp14:anchorId="5D5C6452" wp14:editId="4556C5AF">
             <wp:extent cx="5486400" cy="3493135"/>
@@ -5505,9 +8444,11 @@
       <w:pPr>
         <w:pStyle w:val="Titre2"/>
       </w:pPr>
+      <w:bookmarkStart w:id="61" w:name="_Toc192757726"/>
       <w:r>
         <w:t>Présentation de la page</w:t>
       </w:r>
+      <w:bookmarkEnd w:id="61"/>
     </w:p>
     <w:p>
       <w:r>
@@ -5528,17 +8469,24 @@
       <w:pPr>
         <w:pStyle w:val="Titre2"/>
       </w:pPr>
+      <w:bookmarkStart w:id="62" w:name="_Toc192757727"/>
       <w:r>
-        <w:t xml:space="preserve">Éléments de la page  </w:t>
+        <w:t>Éléments de la page</w:t>
+      </w:r>
+      <w:bookmarkEnd w:id="62"/>
+      <w:r>
+        <w:t xml:space="preserve">  </w:t>
       </w:r>
     </w:p>
     <w:p>
       <w:pPr>
         <w:pStyle w:val="Titre3"/>
       </w:pPr>
+      <w:bookmarkStart w:id="63" w:name="_Toc192757728"/>
       <w:r>
         <w:t>Abonnement</w:t>
       </w:r>
+      <w:bookmarkEnd w:id="63"/>
     </w:p>
     <w:p>
       <w:pPr>
@@ -5562,13 +8510,18 @@
       <w:pPr>
         <w:pStyle w:val="Titre3"/>
       </w:pPr>
+      <w:bookmarkStart w:id="64" w:name="_Toc192757729"/>
       <w:r>
         <w:lastRenderedPageBreak/>
         <w:t>Changement d’abonnement</w:t>
       </w:r>
+      <w:bookmarkEnd w:id="64"/>
     </w:p>
     <w:p>
       <w:r>
+        <w:rPr>
+          <w:noProof/>
+        </w:rPr>
         <w:drawing>
           <wp:inline distT="0" distB="0" distL="0" distR="0" wp14:anchorId="23E8A5D5" wp14:editId="2F2E9D31">
             <wp:extent cx="4889500" cy="1727200"/>
@@ -5630,6 +8583,7 @@
       <w:pPr>
         <w:pStyle w:val="Titre2"/>
       </w:pPr>
+      <w:bookmarkStart w:id="65" w:name="_Toc192757730"/>
       <w:r>
         <w:lastRenderedPageBreak/>
         <w:t>Page</w:t>
@@ -5637,9 +8591,13 @@
       <w:r>
         <w:t xml:space="preserve"> plan d’entraînement</w:t>
       </w:r>
+      <w:bookmarkEnd w:id="65"/>
     </w:p>
     <w:p>
       <w:r>
+        <w:rPr>
+          <w:noProof/>
+        </w:rPr>
         <w:drawing>
           <wp:inline distT="0" distB="0" distL="0" distR="0" wp14:anchorId="136BB68F" wp14:editId="7BE80E98">
             <wp:extent cx="5486400" cy="3501390"/>
@@ -5681,9 +8639,11 @@
       <w:pPr>
         <w:pStyle w:val="Titre2"/>
       </w:pPr>
+      <w:bookmarkStart w:id="66" w:name="_Toc192757731"/>
       <w:r>
         <w:t>Présentation de la page</w:t>
       </w:r>
+      <w:bookmarkEnd w:id="66"/>
     </w:p>
     <w:p>
       <w:r>
@@ -5695,17 +8655,21 @@
       <w:pPr>
         <w:pStyle w:val="Titre2"/>
       </w:pPr>
+      <w:bookmarkStart w:id="67" w:name="_Toc192757732"/>
       <w:r>
         <w:t>Éléments de la page</w:t>
       </w:r>
+      <w:bookmarkEnd w:id="67"/>
     </w:p>
     <w:p>
       <w:pPr>
         <w:pStyle w:val="Titre3"/>
       </w:pPr>
+      <w:bookmarkStart w:id="68" w:name="_Toc192757733"/>
       <w:r>
         <w:t>Plan d’entrainement</w:t>
       </w:r>
+      <w:bookmarkEnd w:id="68"/>
     </w:p>
     <w:p>
       <w:pPr>
@@ -5729,13 +8693,18 @@
       <w:pPr>
         <w:pStyle w:val="Titre3"/>
       </w:pPr>
+      <w:bookmarkStart w:id="69" w:name="_Toc192757734"/>
       <w:r>
         <w:lastRenderedPageBreak/>
         <w:t>Exercices</w:t>
       </w:r>
+      <w:bookmarkEnd w:id="69"/>
     </w:p>
     <w:p>
       <w:r>
+        <w:rPr>
+          <w:noProof/>
+        </w:rPr>
         <w:drawing>
           <wp:inline distT="0" distB="0" distL="0" distR="0" wp14:anchorId="2CDF5299" wp14:editId="442CC867">
             <wp:extent cx="5486400" cy="5508625"/>

</xml_diff>

<commit_message>
Ajout - Documentation Utilisateur interfaces client
</commit_message>
<xml_diff>
--- a/Documentation/DocumentationUtilisateur.docx
+++ b/Documentation/DocumentationUtilisateur.docx
@@ -3737,7 +3737,14 @@
                 <w:rStyle w:val="Hyperlien"/>
                 <w:noProof/>
               </w:rPr>
-              <w:t>neur</w:t>
+              <w:t>n</w:t>
+            </w:r>
+            <w:r>
+              <w:rPr>
+                <w:rStyle w:val="Hyperlien"/>
+                <w:noProof/>
+              </w:rPr>
+              <w:t>eur</w:t>
             </w:r>
             <w:r>
               <w:rPr>
@@ -6411,6 +6418,7 @@
       </w:pPr>
       <w:bookmarkStart w:id="1" w:name="_Toc192757666"/>
       <w:r>
+        <w:lastRenderedPageBreak/>
         <w:t>Page de connexion</w:t>
       </w:r>
       <w:bookmarkEnd w:id="1"/>
@@ -6586,7 +6594,6 @@
         <w:rPr>
           <w:rStyle w:val="lev"/>
         </w:rPr>
-        <w:lastRenderedPageBreak/>
         <w:t>Champ de saisie "Mot de passe"</w:t>
       </w:r>
       <w:r>
@@ -6605,6 +6612,7 @@
         <w:rPr>
           <w:rStyle w:val="lev"/>
         </w:rPr>
+        <w:lastRenderedPageBreak/>
         <w:t>Bouton "Se connecter"</w:t>
       </w:r>
       <w:r>
@@ -6848,7 +6856,6 @@
         <w:spacing w:before="100" w:beforeAutospacing="1" w:after="100" w:afterAutospacing="1" w:line="240" w:lineRule="auto"/>
       </w:pPr>
       <w:r>
-        <w:lastRenderedPageBreak/>
         <w:t>Courriel</w:t>
       </w:r>
       <w:r>
@@ -6864,6 +6871,7 @@
       </w:pPr>
       <w:bookmarkStart w:id="13" w:name="_Toc192757678"/>
       <w:r>
+        <w:lastRenderedPageBreak/>
         <w:t>Administra</w:t>
       </w:r>
       <w:r>
@@ -8763,7 +8771,112 @@
         </w:numPr>
       </w:pPr>
       <w:r>
-        <w:t>L’utilisateur a aussi accès un a GIF animer qui démontre l’exercice (Dans l’exemple, l’API est devenu non fonctionnel).</w:t>
+        <w:t xml:space="preserve">L’utilisateur a aussi accès un </w:t>
+      </w:r>
+      <w:proofErr w:type="gramStart"/>
+      <w:r>
+        <w:t>a</w:t>
+      </w:r>
+      <w:proofErr w:type="gramEnd"/>
+      <w:r>
+        <w:t xml:space="preserve"> GIF animer qui démontre l’exercice (Dans l’exemple, l’API est devenu non fonctionnel).</w:t>
+      </w:r>
+    </w:p>
+    <w:p>
+      <w:pPr>
+        <w:spacing w:line="240" w:lineRule="auto"/>
+      </w:pPr>
+      <w:r>
+        <w:br w:type="page"/>
+      </w:r>
+    </w:p>
+    <w:p>
+      <w:pPr>
+        <w:pStyle w:val="Titre2"/>
+      </w:pPr>
+      <w:r>
+        <w:lastRenderedPageBreak/>
+        <w:t>Page fréquence</w:t>
+      </w:r>
+    </w:p>
+    <w:p>
+      <w:r>
+        <w:drawing>
+          <wp:inline distT="0" distB="0" distL="0" distR="0" wp14:anchorId="24DB43A1" wp14:editId="7DA605E3">
+            <wp:extent cx="5486400" cy="4303395"/>
+            <wp:effectExtent l="0" t="0" r="0" b="1905"/>
+            <wp:docPr id="625192855" name="Image 1"/>
+            <wp:cNvGraphicFramePr>
+              <a:graphicFrameLocks xmlns:a="http://schemas.openxmlformats.org/drawingml/2006/main" noChangeAspect="1"/>
+            </wp:cNvGraphicFramePr>
+            <a:graphic xmlns:a="http://schemas.openxmlformats.org/drawingml/2006/main">
+              <a:graphicData uri="http://schemas.openxmlformats.org/drawingml/2006/picture">
+                <pic:pic xmlns:pic="http://schemas.openxmlformats.org/drawingml/2006/picture">
+                  <pic:nvPicPr>
+                    <pic:cNvPr id="625192855" name=""/>
+                    <pic:cNvPicPr/>
+                  </pic:nvPicPr>
+                  <pic:blipFill>
+                    <a:blip r:embed="rId28"/>
+                    <a:stretch>
+                      <a:fillRect/>
+                    </a:stretch>
+                  </pic:blipFill>
+                  <pic:spPr>
+                    <a:xfrm>
+                      <a:off x="0" y="0"/>
+                      <a:ext cx="5486400" cy="4303395"/>
+                    </a:xfrm>
+                    <a:prstGeom prst="rect">
+                      <a:avLst/>
+                    </a:prstGeom>
+                  </pic:spPr>
+                </pic:pic>
+              </a:graphicData>
+            </a:graphic>
+          </wp:inline>
+        </w:drawing>
+      </w:r>
+    </w:p>
+    <w:p>
+      <w:pPr>
+        <w:pStyle w:val="Titre2"/>
+      </w:pPr>
+      <w:r>
+        <w:t>Présentation de l’interface</w:t>
+      </w:r>
+    </w:p>
+    <w:p>
+      <w:r>
+        <w:t>Cette interface permet d’afficher la fréquence de présence à la salle de sport en 1 mois.</w:t>
+      </w:r>
+    </w:p>
+    <w:p>
+      <w:pPr>
+        <w:pStyle w:val="Titre2"/>
+      </w:pPr>
+      <w:r>
+        <w:t xml:space="preserve">Éléments de la page  </w:t>
+      </w:r>
+    </w:p>
+    <w:p>
+      <w:pPr>
+        <w:pStyle w:val="Titre3"/>
+      </w:pPr>
+      <w:r>
+        <w:t>Ajout</w:t>
+      </w:r>
+    </w:p>
+    <w:p>
+      <w:pPr>
+        <w:pStyle w:val="Paragraphedeliste"/>
+        <w:numPr>
+          <w:ilvl w:val="0"/>
+          <w:numId w:val="98"/>
+        </w:numPr>
+      </w:pPr>
+      <w:r>
+        <w:t>Permet d’ajouter une fréquence</w:t>
       </w:r>
     </w:p>
     <w:sectPr>
@@ -10003,6 +10116,119 @@
     </w:lvl>
   </w:abstractNum>
   <w:abstractNum w:abstractNumId="8" w15:restartNumberingAfterBreak="0">
+    <w:nsid w:val="086D73E1"/>
+    <w:multiLevelType w:val="hybridMultilevel"/>
+    <w:tmpl w:val="A7B6676E"/>
+    <w:lvl w:ilvl="0" w:tplc="0C0C0001">
+      <w:start w:val="1"/>
+      <w:numFmt w:val="bullet"/>
+      <w:lvlText w:val=""/>
+      <w:lvlJc w:val="left"/>
+      <w:pPr>
+        <w:ind w:left="720" w:hanging="360"/>
+      </w:pPr>
+      <w:rPr>
+        <w:rFonts w:ascii="Symbol" w:hAnsi="Symbol" w:hint="default"/>
+      </w:rPr>
+    </w:lvl>
+    <w:lvl w:ilvl="1" w:tplc="0C0C0003" w:tentative="1">
+      <w:start w:val="1"/>
+      <w:numFmt w:val="bullet"/>
+      <w:lvlText w:val="o"/>
+      <w:lvlJc w:val="left"/>
+      <w:pPr>
+        <w:ind w:left="1440" w:hanging="360"/>
+      </w:pPr>
+      <w:rPr>
+        <w:rFonts w:ascii="Courier New" w:hAnsi="Courier New" w:cs="Courier New" w:hint="default"/>
+      </w:rPr>
+    </w:lvl>
+    <w:lvl w:ilvl="2" w:tplc="0C0C0005" w:tentative="1">
+      <w:start w:val="1"/>
+      <w:numFmt w:val="bullet"/>
+      <w:lvlText w:val=""/>
+      <w:lvlJc w:val="left"/>
+      <w:pPr>
+        <w:ind w:left="2160" w:hanging="360"/>
+      </w:pPr>
+      <w:rPr>
+        <w:rFonts w:ascii="Wingdings" w:hAnsi="Wingdings" w:hint="default"/>
+      </w:rPr>
+    </w:lvl>
+    <w:lvl w:ilvl="3" w:tplc="0C0C0001" w:tentative="1">
+      <w:start w:val="1"/>
+      <w:numFmt w:val="bullet"/>
+      <w:lvlText w:val=""/>
+      <w:lvlJc w:val="left"/>
+      <w:pPr>
+        <w:ind w:left="2880" w:hanging="360"/>
+      </w:pPr>
+      <w:rPr>
+        <w:rFonts w:ascii="Symbol" w:hAnsi="Symbol" w:hint="default"/>
+      </w:rPr>
+    </w:lvl>
+    <w:lvl w:ilvl="4" w:tplc="0C0C0003" w:tentative="1">
+      <w:start w:val="1"/>
+      <w:numFmt w:val="bullet"/>
+      <w:lvlText w:val="o"/>
+      <w:lvlJc w:val="left"/>
+      <w:pPr>
+        <w:ind w:left="3600" w:hanging="360"/>
+      </w:pPr>
+      <w:rPr>
+        <w:rFonts w:ascii="Courier New" w:hAnsi="Courier New" w:cs="Courier New" w:hint="default"/>
+      </w:rPr>
+    </w:lvl>
+    <w:lvl w:ilvl="5" w:tplc="0C0C0005" w:tentative="1">
+      <w:start w:val="1"/>
+      <w:numFmt w:val="bullet"/>
+      <w:lvlText w:val=""/>
+      <w:lvlJc w:val="left"/>
+      <w:pPr>
+        <w:ind w:left="4320" w:hanging="360"/>
+      </w:pPr>
+      <w:rPr>
+        <w:rFonts w:ascii="Wingdings" w:hAnsi="Wingdings" w:hint="default"/>
+      </w:rPr>
+    </w:lvl>
+    <w:lvl w:ilvl="6" w:tplc="0C0C0001" w:tentative="1">
+      <w:start w:val="1"/>
+      <w:numFmt w:val="bullet"/>
+      <w:lvlText w:val=""/>
+      <w:lvlJc w:val="left"/>
+      <w:pPr>
+        <w:ind w:left="5040" w:hanging="360"/>
+      </w:pPr>
+      <w:rPr>
+        <w:rFonts w:ascii="Symbol" w:hAnsi="Symbol" w:hint="default"/>
+      </w:rPr>
+    </w:lvl>
+    <w:lvl w:ilvl="7" w:tplc="0C0C0003" w:tentative="1">
+      <w:start w:val="1"/>
+      <w:numFmt w:val="bullet"/>
+      <w:lvlText w:val="o"/>
+      <w:lvlJc w:val="left"/>
+      <w:pPr>
+        <w:ind w:left="5760" w:hanging="360"/>
+      </w:pPr>
+      <w:rPr>
+        <w:rFonts w:ascii="Courier New" w:hAnsi="Courier New" w:cs="Courier New" w:hint="default"/>
+      </w:rPr>
+    </w:lvl>
+    <w:lvl w:ilvl="8" w:tplc="0C0C0005" w:tentative="1">
+      <w:start w:val="1"/>
+      <w:numFmt w:val="bullet"/>
+      <w:lvlText w:val=""/>
+      <w:lvlJc w:val="left"/>
+      <w:pPr>
+        <w:ind w:left="6480" w:hanging="360"/>
+      </w:pPr>
+      <w:rPr>
+        <w:rFonts w:ascii="Wingdings" w:hAnsi="Wingdings" w:hint="default"/>
+      </w:rPr>
+    </w:lvl>
+  </w:abstractNum>
+  <w:abstractNum w:abstractNumId="9" w15:restartNumberingAfterBreak="0">
     <w:nsid w:val="0AC8587F"/>
     <w:multiLevelType w:val="hybridMultilevel"/>
     <w:tmpl w:val="19C4C5FA"/>
@@ -10115,7 +10341,7 @@
       </w:rPr>
     </w:lvl>
   </w:abstractNum>
-  <w:abstractNum w:abstractNumId="9" w15:restartNumberingAfterBreak="0">
+  <w:abstractNum w:abstractNumId="10" w15:restartNumberingAfterBreak="0">
     <w:nsid w:val="0D650243"/>
     <w:multiLevelType w:val="multilevel"/>
     <w:tmpl w:val="D6A87838"/>
@@ -10264,7 +10490,7 @@
       </w:rPr>
     </w:lvl>
   </w:abstractNum>
-  <w:abstractNum w:abstractNumId="10" w15:restartNumberingAfterBreak="0">
+  <w:abstractNum w:abstractNumId="11" w15:restartNumberingAfterBreak="0">
     <w:nsid w:val="0DDE3A5B"/>
     <w:multiLevelType w:val="hybridMultilevel"/>
     <w:tmpl w:val="1BCA6F7A"/>
@@ -10377,7 +10603,7 @@
       </w:rPr>
     </w:lvl>
   </w:abstractNum>
-  <w:abstractNum w:abstractNumId="11" w15:restartNumberingAfterBreak="0">
+  <w:abstractNum w:abstractNumId="12" w15:restartNumberingAfterBreak="0">
     <w:nsid w:val="0DFF2BFC"/>
     <w:multiLevelType w:val="multilevel"/>
     <w:tmpl w:val="41AA9AFE"/>
@@ -10526,7 +10752,7 @@
       </w:rPr>
     </w:lvl>
   </w:abstractNum>
-  <w:abstractNum w:abstractNumId="12" w15:restartNumberingAfterBreak="0">
+  <w:abstractNum w:abstractNumId="13" w15:restartNumberingAfterBreak="0">
     <w:nsid w:val="0E04678F"/>
     <w:multiLevelType w:val="multilevel"/>
     <w:tmpl w:val="6D3C2614"/>
@@ -10675,7 +10901,7 @@
       </w:rPr>
     </w:lvl>
   </w:abstractNum>
-  <w:abstractNum w:abstractNumId="13" w15:restartNumberingAfterBreak="0">
+  <w:abstractNum w:abstractNumId="14" w15:restartNumberingAfterBreak="0">
     <w:nsid w:val="0FFF6E9C"/>
     <w:multiLevelType w:val="multilevel"/>
     <w:tmpl w:val="6040E104"/>
@@ -10824,7 +11050,7 @@
       </w:rPr>
     </w:lvl>
   </w:abstractNum>
-  <w:abstractNum w:abstractNumId="14" w15:restartNumberingAfterBreak="0">
+  <w:abstractNum w:abstractNumId="15" w15:restartNumberingAfterBreak="0">
     <w:nsid w:val="11261CEA"/>
     <w:multiLevelType w:val="multilevel"/>
     <w:tmpl w:val="D1DA1E8A"/>
@@ -10973,7 +11199,7 @@
       </w:rPr>
     </w:lvl>
   </w:abstractNum>
-  <w:abstractNum w:abstractNumId="15" w15:restartNumberingAfterBreak="0">
+  <w:abstractNum w:abstractNumId="16" w15:restartNumberingAfterBreak="0">
     <w:nsid w:val="13A840F8"/>
     <w:multiLevelType w:val="hybridMultilevel"/>
     <w:tmpl w:val="6D443D76"/>
@@ -11086,7 +11312,7 @@
       </w:rPr>
     </w:lvl>
   </w:abstractNum>
-  <w:abstractNum w:abstractNumId="16" w15:restartNumberingAfterBreak="0">
+  <w:abstractNum w:abstractNumId="17" w15:restartNumberingAfterBreak="0">
     <w:nsid w:val="1610246C"/>
     <w:multiLevelType w:val="multilevel"/>
     <w:tmpl w:val="1D8AB8E8"/>
@@ -11235,7 +11461,7 @@
       </w:rPr>
     </w:lvl>
   </w:abstractNum>
-  <w:abstractNum w:abstractNumId="17" w15:restartNumberingAfterBreak="0">
+  <w:abstractNum w:abstractNumId="18" w15:restartNumberingAfterBreak="0">
     <w:nsid w:val="17426526"/>
     <w:multiLevelType w:val="hybridMultilevel"/>
     <w:tmpl w:val="5204E73C"/>
@@ -11348,7 +11574,7 @@
       </w:rPr>
     </w:lvl>
   </w:abstractNum>
-  <w:abstractNum w:abstractNumId="18" w15:restartNumberingAfterBreak="0">
+  <w:abstractNum w:abstractNumId="19" w15:restartNumberingAfterBreak="0">
     <w:nsid w:val="1A916D5C"/>
     <w:multiLevelType w:val="hybridMultilevel"/>
     <w:tmpl w:val="3EA0DAC6"/>
@@ -11461,7 +11687,7 @@
       </w:rPr>
     </w:lvl>
   </w:abstractNum>
-  <w:abstractNum w:abstractNumId="19" w15:restartNumberingAfterBreak="0">
+  <w:abstractNum w:abstractNumId="20" w15:restartNumberingAfterBreak="0">
     <w:nsid w:val="1C7D2A14"/>
     <w:multiLevelType w:val="multilevel"/>
     <w:tmpl w:val="16065AE8"/>
@@ -11610,7 +11836,7 @@
       </w:rPr>
     </w:lvl>
   </w:abstractNum>
-  <w:abstractNum w:abstractNumId="20" w15:restartNumberingAfterBreak="0">
+  <w:abstractNum w:abstractNumId="21" w15:restartNumberingAfterBreak="0">
     <w:nsid w:val="1D707E1E"/>
     <w:multiLevelType w:val="hybridMultilevel"/>
     <w:tmpl w:val="CAC2FEB0"/>
@@ -11699,7 +11925,7 @@
       </w:pPr>
     </w:lvl>
   </w:abstractNum>
-  <w:abstractNum w:abstractNumId="21" w15:restartNumberingAfterBreak="0">
+  <w:abstractNum w:abstractNumId="22" w15:restartNumberingAfterBreak="0">
     <w:nsid w:val="1E514FF9"/>
     <w:multiLevelType w:val="multilevel"/>
     <w:tmpl w:val="72280504"/>
@@ -11848,7 +12074,7 @@
       </w:rPr>
     </w:lvl>
   </w:abstractNum>
-  <w:abstractNum w:abstractNumId="22" w15:restartNumberingAfterBreak="0">
+  <w:abstractNum w:abstractNumId="23" w15:restartNumberingAfterBreak="0">
     <w:nsid w:val="1F924D89"/>
     <w:multiLevelType w:val="multilevel"/>
     <w:tmpl w:val="9BBC03EC"/>
@@ -11997,7 +12223,7 @@
       </w:rPr>
     </w:lvl>
   </w:abstractNum>
-  <w:abstractNum w:abstractNumId="23" w15:restartNumberingAfterBreak="0">
+  <w:abstractNum w:abstractNumId="24" w15:restartNumberingAfterBreak="0">
     <w:nsid w:val="1FDE340E"/>
     <w:multiLevelType w:val="hybridMultilevel"/>
     <w:tmpl w:val="76307A7A"/>
@@ -12086,7 +12312,7 @@
       </w:pPr>
     </w:lvl>
   </w:abstractNum>
-  <w:abstractNum w:abstractNumId="24" w15:restartNumberingAfterBreak="0">
+  <w:abstractNum w:abstractNumId="25" w15:restartNumberingAfterBreak="0">
     <w:nsid w:val="20A80F56"/>
     <w:multiLevelType w:val="multilevel"/>
     <w:tmpl w:val="05247A42"/>
@@ -12235,7 +12461,7 @@
       </w:rPr>
     </w:lvl>
   </w:abstractNum>
-  <w:abstractNum w:abstractNumId="25" w15:restartNumberingAfterBreak="0">
+  <w:abstractNum w:abstractNumId="26" w15:restartNumberingAfterBreak="0">
     <w:nsid w:val="20FD444E"/>
     <w:multiLevelType w:val="hybridMultilevel"/>
     <w:tmpl w:val="5412A100"/>
@@ -12348,7 +12574,7 @@
       </w:rPr>
     </w:lvl>
   </w:abstractNum>
-  <w:abstractNum w:abstractNumId="26" w15:restartNumberingAfterBreak="0">
+  <w:abstractNum w:abstractNumId="27" w15:restartNumberingAfterBreak="0">
     <w:nsid w:val="210B3991"/>
     <w:multiLevelType w:val="hybridMultilevel"/>
     <w:tmpl w:val="9CD08728"/>
@@ -12434,7 +12660,7 @@
       </w:pPr>
     </w:lvl>
   </w:abstractNum>
-  <w:abstractNum w:abstractNumId="27" w15:restartNumberingAfterBreak="0">
+  <w:abstractNum w:abstractNumId="28" w15:restartNumberingAfterBreak="0">
     <w:nsid w:val="222527DF"/>
     <w:multiLevelType w:val="multilevel"/>
     <w:tmpl w:val="C694AF66"/>
@@ -12583,7 +12809,7 @@
       </w:rPr>
     </w:lvl>
   </w:abstractNum>
-  <w:abstractNum w:abstractNumId="28" w15:restartNumberingAfterBreak="0">
+  <w:abstractNum w:abstractNumId="29" w15:restartNumberingAfterBreak="0">
     <w:nsid w:val="22832B6B"/>
     <w:multiLevelType w:val="hybridMultilevel"/>
     <w:tmpl w:val="1FF0A396"/>
@@ -12672,7 +12898,7 @@
       </w:pPr>
     </w:lvl>
   </w:abstractNum>
-  <w:abstractNum w:abstractNumId="29" w15:restartNumberingAfterBreak="0">
+  <w:abstractNum w:abstractNumId="30" w15:restartNumberingAfterBreak="0">
     <w:nsid w:val="237C784A"/>
     <w:multiLevelType w:val="multilevel"/>
     <w:tmpl w:val="D6A87838"/>
@@ -12821,7 +13047,7 @@
       </w:rPr>
     </w:lvl>
   </w:abstractNum>
-  <w:abstractNum w:abstractNumId="30" w15:restartNumberingAfterBreak="0">
+  <w:abstractNum w:abstractNumId="31" w15:restartNumberingAfterBreak="0">
     <w:nsid w:val="23D14B95"/>
     <w:multiLevelType w:val="multilevel"/>
     <w:tmpl w:val="89E45D52"/>
@@ -12970,7 +13196,7 @@
       </w:rPr>
     </w:lvl>
   </w:abstractNum>
-  <w:abstractNum w:abstractNumId="31" w15:restartNumberingAfterBreak="0">
+  <w:abstractNum w:abstractNumId="32" w15:restartNumberingAfterBreak="0">
     <w:nsid w:val="266774B1"/>
     <w:multiLevelType w:val="multilevel"/>
     <w:tmpl w:val="D13C7DB8"/>
@@ -13087,7 +13313,7 @@
       </w:pPr>
     </w:lvl>
   </w:abstractNum>
-  <w:abstractNum w:abstractNumId="32" w15:restartNumberingAfterBreak="0">
+  <w:abstractNum w:abstractNumId="33" w15:restartNumberingAfterBreak="0">
     <w:nsid w:val="27534B17"/>
     <w:multiLevelType w:val="hybridMultilevel"/>
     <w:tmpl w:val="42646D0A"/>
@@ -13200,7 +13426,7 @@
       </w:rPr>
     </w:lvl>
   </w:abstractNum>
-  <w:abstractNum w:abstractNumId="33" w15:restartNumberingAfterBreak="0">
+  <w:abstractNum w:abstractNumId="34" w15:restartNumberingAfterBreak="0">
     <w:nsid w:val="2779786A"/>
     <w:multiLevelType w:val="multilevel"/>
     <w:tmpl w:val="7B9455CC"/>
@@ -13349,7 +13575,7 @@
       </w:rPr>
     </w:lvl>
   </w:abstractNum>
-  <w:abstractNum w:abstractNumId="34" w15:restartNumberingAfterBreak="0">
+  <w:abstractNum w:abstractNumId="35" w15:restartNumberingAfterBreak="0">
     <w:nsid w:val="27BC1DED"/>
     <w:multiLevelType w:val="multilevel"/>
     <w:tmpl w:val="A13AC142"/>
@@ -13498,7 +13724,7 @@
       </w:rPr>
     </w:lvl>
   </w:abstractNum>
-  <w:abstractNum w:abstractNumId="35" w15:restartNumberingAfterBreak="0">
+  <w:abstractNum w:abstractNumId="36" w15:restartNumberingAfterBreak="0">
     <w:nsid w:val="29B06FC5"/>
     <w:multiLevelType w:val="multilevel"/>
     <w:tmpl w:val="3F28338C"/>
@@ -13647,7 +13873,7 @@
       </w:rPr>
     </w:lvl>
   </w:abstractNum>
-  <w:abstractNum w:abstractNumId="36" w15:restartNumberingAfterBreak="0">
+  <w:abstractNum w:abstractNumId="37" w15:restartNumberingAfterBreak="0">
     <w:nsid w:val="29F60D18"/>
     <w:multiLevelType w:val="multilevel"/>
     <w:tmpl w:val="F19A35E2"/>
@@ -13796,7 +14022,7 @@
       </w:rPr>
     </w:lvl>
   </w:abstractNum>
-  <w:abstractNum w:abstractNumId="37" w15:restartNumberingAfterBreak="0">
+  <w:abstractNum w:abstractNumId="38" w15:restartNumberingAfterBreak="0">
     <w:nsid w:val="2B5A639F"/>
     <w:multiLevelType w:val="multilevel"/>
     <w:tmpl w:val="110EA7AA"/>
@@ -13945,7 +14171,7 @@
       </w:rPr>
     </w:lvl>
   </w:abstractNum>
-  <w:abstractNum w:abstractNumId="38" w15:restartNumberingAfterBreak="0">
+  <w:abstractNum w:abstractNumId="39" w15:restartNumberingAfterBreak="0">
     <w:nsid w:val="2EC037F8"/>
     <w:multiLevelType w:val="multilevel"/>
     <w:tmpl w:val="DF96338A"/>
@@ -14094,7 +14320,7 @@
       </w:rPr>
     </w:lvl>
   </w:abstractNum>
-  <w:abstractNum w:abstractNumId="39" w15:restartNumberingAfterBreak="0">
+  <w:abstractNum w:abstractNumId="40" w15:restartNumberingAfterBreak="0">
     <w:nsid w:val="2F8004CE"/>
     <w:multiLevelType w:val="hybridMultilevel"/>
     <w:tmpl w:val="E0A852AE"/>
@@ -14207,7 +14433,7 @@
       </w:rPr>
     </w:lvl>
   </w:abstractNum>
-  <w:abstractNum w:abstractNumId="40" w15:restartNumberingAfterBreak="0">
+  <w:abstractNum w:abstractNumId="41" w15:restartNumberingAfterBreak="0">
     <w:nsid w:val="2FFB7B97"/>
     <w:multiLevelType w:val="hybridMultilevel"/>
     <w:tmpl w:val="6BFABCEC"/>
@@ -14320,7 +14546,7 @@
       </w:rPr>
     </w:lvl>
   </w:abstractNum>
-  <w:abstractNum w:abstractNumId="41" w15:restartNumberingAfterBreak="0">
+  <w:abstractNum w:abstractNumId="42" w15:restartNumberingAfterBreak="0">
     <w:nsid w:val="317A41B8"/>
     <w:multiLevelType w:val="multilevel"/>
     <w:tmpl w:val="D6A87838"/>
@@ -14469,7 +14695,7 @@
       </w:rPr>
     </w:lvl>
   </w:abstractNum>
-  <w:abstractNum w:abstractNumId="42" w15:restartNumberingAfterBreak="0">
+  <w:abstractNum w:abstractNumId="43" w15:restartNumberingAfterBreak="0">
     <w:nsid w:val="325E0B76"/>
     <w:multiLevelType w:val="multilevel"/>
     <w:tmpl w:val="9F7E1510"/>
@@ -14586,7 +14812,7 @@
       </w:pPr>
     </w:lvl>
   </w:abstractNum>
-  <w:abstractNum w:abstractNumId="43" w15:restartNumberingAfterBreak="0">
+  <w:abstractNum w:abstractNumId="44" w15:restartNumberingAfterBreak="0">
     <w:nsid w:val="343524A3"/>
     <w:multiLevelType w:val="hybridMultilevel"/>
     <w:tmpl w:val="6FC2F900"/>
@@ -14699,7 +14925,7 @@
       </w:rPr>
     </w:lvl>
   </w:abstractNum>
-  <w:abstractNum w:abstractNumId="44" w15:restartNumberingAfterBreak="0">
+  <w:abstractNum w:abstractNumId="45" w15:restartNumberingAfterBreak="0">
     <w:nsid w:val="376902E3"/>
     <w:multiLevelType w:val="multilevel"/>
     <w:tmpl w:val="D318FAE8"/>
@@ -14848,7 +15074,7 @@
       </w:rPr>
     </w:lvl>
   </w:abstractNum>
-  <w:abstractNum w:abstractNumId="45" w15:restartNumberingAfterBreak="0">
+  <w:abstractNum w:abstractNumId="46" w15:restartNumberingAfterBreak="0">
     <w:nsid w:val="38042558"/>
     <w:multiLevelType w:val="multilevel"/>
     <w:tmpl w:val="9AB48958"/>
@@ -14997,7 +15223,7 @@
       </w:rPr>
     </w:lvl>
   </w:abstractNum>
-  <w:abstractNum w:abstractNumId="46" w15:restartNumberingAfterBreak="0">
+  <w:abstractNum w:abstractNumId="47" w15:restartNumberingAfterBreak="0">
     <w:nsid w:val="39024A88"/>
     <w:multiLevelType w:val="hybridMultilevel"/>
     <w:tmpl w:val="2F424696"/>
@@ -15110,7 +15336,7 @@
       </w:rPr>
     </w:lvl>
   </w:abstractNum>
-  <w:abstractNum w:abstractNumId="47" w15:restartNumberingAfterBreak="0">
+  <w:abstractNum w:abstractNumId="48" w15:restartNumberingAfterBreak="0">
     <w:nsid w:val="3C89108B"/>
     <w:multiLevelType w:val="multilevel"/>
     <w:tmpl w:val="FE083802"/>
@@ -15251,7 +15477,7 @@
       </w:rPr>
     </w:lvl>
   </w:abstractNum>
-  <w:abstractNum w:abstractNumId="48" w15:restartNumberingAfterBreak="0">
+  <w:abstractNum w:abstractNumId="49" w15:restartNumberingAfterBreak="0">
     <w:nsid w:val="3D616EB8"/>
     <w:multiLevelType w:val="hybridMultilevel"/>
     <w:tmpl w:val="C2C6BE18"/>
@@ -15364,7 +15590,7 @@
       </w:rPr>
     </w:lvl>
   </w:abstractNum>
-  <w:abstractNum w:abstractNumId="49" w15:restartNumberingAfterBreak="0">
+  <w:abstractNum w:abstractNumId="50" w15:restartNumberingAfterBreak="0">
     <w:nsid w:val="3D907870"/>
     <w:multiLevelType w:val="hybridMultilevel"/>
     <w:tmpl w:val="5E94A83E"/>
@@ -15477,7 +15703,7 @@
       </w:rPr>
     </w:lvl>
   </w:abstractNum>
-  <w:abstractNum w:abstractNumId="50" w15:restartNumberingAfterBreak="0">
+  <w:abstractNum w:abstractNumId="51" w15:restartNumberingAfterBreak="0">
     <w:nsid w:val="401102AF"/>
     <w:multiLevelType w:val="multilevel"/>
     <w:tmpl w:val="D6A87838"/>
@@ -15626,7 +15852,7 @@
       </w:rPr>
     </w:lvl>
   </w:abstractNum>
-  <w:abstractNum w:abstractNumId="51" w15:restartNumberingAfterBreak="0">
+  <w:abstractNum w:abstractNumId="52" w15:restartNumberingAfterBreak="0">
     <w:nsid w:val="41412491"/>
     <w:multiLevelType w:val="multilevel"/>
     <w:tmpl w:val="D6A87838"/>
@@ -15775,7 +16001,7 @@
       </w:rPr>
     </w:lvl>
   </w:abstractNum>
-  <w:abstractNum w:abstractNumId="52" w15:restartNumberingAfterBreak="0">
+  <w:abstractNum w:abstractNumId="53" w15:restartNumberingAfterBreak="0">
     <w:nsid w:val="4184144D"/>
     <w:multiLevelType w:val="multilevel"/>
     <w:tmpl w:val="1C0082E6"/>
@@ -15924,7 +16150,7 @@
       </w:rPr>
     </w:lvl>
   </w:abstractNum>
-  <w:abstractNum w:abstractNumId="53" w15:restartNumberingAfterBreak="0">
+  <w:abstractNum w:abstractNumId="54" w15:restartNumberingAfterBreak="0">
     <w:nsid w:val="42045B17"/>
     <w:multiLevelType w:val="hybridMultilevel"/>
     <w:tmpl w:val="AB00BD4C"/>
@@ -16036,7 +16262,7 @@
       </w:rPr>
     </w:lvl>
   </w:abstractNum>
-  <w:abstractNum w:abstractNumId="54" w15:restartNumberingAfterBreak="0">
+  <w:abstractNum w:abstractNumId="55" w15:restartNumberingAfterBreak="0">
     <w:nsid w:val="44CA2DF0"/>
     <w:multiLevelType w:val="multilevel"/>
     <w:tmpl w:val="36F83180"/>
@@ -16185,7 +16411,7 @@
       </w:rPr>
     </w:lvl>
   </w:abstractNum>
-  <w:abstractNum w:abstractNumId="55" w15:restartNumberingAfterBreak="0">
+  <w:abstractNum w:abstractNumId="56" w15:restartNumberingAfterBreak="0">
     <w:nsid w:val="466149FF"/>
     <w:multiLevelType w:val="hybridMultilevel"/>
     <w:tmpl w:val="7EEC8A52"/>
@@ -16298,7 +16524,7 @@
       </w:rPr>
     </w:lvl>
   </w:abstractNum>
-  <w:abstractNum w:abstractNumId="56" w15:restartNumberingAfterBreak="0">
+  <w:abstractNum w:abstractNumId="57" w15:restartNumberingAfterBreak="0">
     <w:nsid w:val="475B413A"/>
     <w:multiLevelType w:val="multilevel"/>
     <w:tmpl w:val="FACAC48A"/>
@@ -16447,7 +16673,7 @@
       </w:rPr>
     </w:lvl>
   </w:abstractNum>
-  <w:abstractNum w:abstractNumId="57" w15:restartNumberingAfterBreak="0">
+  <w:abstractNum w:abstractNumId="58" w15:restartNumberingAfterBreak="0">
     <w:nsid w:val="4890055A"/>
     <w:multiLevelType w:val="multilevel"/>
     <w:tmpl w:val="04881104"/>
@@ -16596,7 +16822,7 @@
       </w:rPr>
     </w:lvl>
   </w:abstractNum>
-  <w:abstractNum w:abstractNumId="58" w15:restartNumberingAfterBreak="0">
+  <w:abstractNum w:abstractNumId="59" w15:restartNumberingAfterBreak="0">
     <w:nsid w:val="4B4A2431"/>
     <w:multiLevelType w:val="multilevel"/>
     <w:tmpl w:val="50261356"/>
@@ -16745,7 +16971,7 @@
       </w:rPr>
     </w:lvl>
   </w:abstractNum>
-  <w:abstractNum w:abstractNumId="59" w15:restartNumberingAfterBreak="0">
+  <w:abstractNum w:abstractNumId="60" w15:restartNumberingAfterBreak="0">
     <w:nsid w:val="4BB65338"/>
     <w:multiLevelType w:val="multilevel"/>
     <w:tmpl w:val="A4167550"/>
@@ -16894,7 +17120,7 @@
       </w:rPr>
     </w:lvl>
   </w:abstractNum>
-  <w:abstractNum w:abstractNumId="60" w15:restartNumberingAfterBreak="0">
+  <w:abstractNum w:abstractNumId="61" w15:restartNumberingAfterBreak="0">
     <w:nsid w:val="4DC709C7"/>
     <w:multiLevelType w:val="multilevel"/>
     <w:tmpl w:val="7D3E5778"/>
@@ -17043,7 +17269,7 @@
       </w:rPr>
     </w:lvl>
   </w:abstractNum>
-  <w:abstractNum w:abstractNumId="61" w15:restartNumberingAfterBreak="0">
+  <w:abstractNum w:abstractNumId="62" w15:restartNumberingAfterBreak="0">
     <w:nsid w:val="4EDB6C23"/>
     <w:multiLevelType w:val="multilevel"/>
     <w:tmpl w:val="9A4A90B0"/>
@@ -17192,7 +17418,7 @@
       </w:rPr>
     </w:lvl>
   </w:abstractNum>
-  <w:abstractNum w:abstractNumId="62" w15:restartNumberingAfterBreak="0">
+  <w:abstractNum w:abstractNumId="63" w15:restartNumberingAfterBreak="0">
     <w:nsid w:val="51EA3D72"/>
     <w:multiLevelType w:val="multilevel"/>
     <w:tmpl w:val="E99CB762"/>
@@ -17305,7 +17531,7 @@
       </w:pPr>
     </w:lvl>
   </w:abstractNum>
-  <w:abstractNum w:abstractNumId="63" w15:restartNumberingAfterBreak="0">
+  <w:abstractNum w:abstractNumId="64" w15:restartNumberingAfterBreak="0">
     <w:nsid w:val="5224082C"/>
     <w:multiLevelType w:val="multilevel"/>
     <w:tmpl w:val="70AA8AE8"/>
@@ -17454,7 +17680,7 @@
       </w:rPr>
     </w:lvl>
   </w:abstractNum>
-  <w:abstractNum w:abstractNumId="64" w15:restartNumberingAfterBreak="0">
+  <w:abstractNum w:abstractNumId="65" w15:restartNumberingAfterBreak="0">
     <w:nsid w:val="538859BF"/>
     <w:multiLevelType w:val="hybridMultilevel"/>
     <w:tmpl w:val="7B6A0C84"/>
@@ -17567,7 +17793,7 @@
       </w:rPr>
     </w:lvl>
   </w:abstractNum>
-  <w:abstractNum w:abstractNumId="65" w15:restartNumberingAfterBreak="0">
+  <w:abstractNum w:abstractNumId="66" w15:restartNumberingAfterBreak="0">
     <w:nsid w:val="544F2E6C"/>
     <w:multiLevelType w:val="hybridMultilevel"/>
     <w:tmpl w:val="3480A502"/>
@@ -17680,7 +17906,7 @@
       </w:rPr>
     </w:lvl>
   </w:abstractNum>
-  <w:abstractNum w:abstractNumId="66" w15:restartNumberingAfterBreak="0">
+  <w:abstractNum w:abstractNumId="67" w15:restartNumberingAfterBreak="0">
     <w:nsid w:val="55A26D8A"/>
     <w:multiLevelType w:val="hybridMultilevel"/>
     <w:tmpl w:val="F55EE26E"/>
@@ -17793,7 +18019,7 @@
       </w:rPr>
     </w:lvl>
   </w:abstractNum>
-  <w:abstractNum w:abstractNumId="67" w15:restartNumberingAfterBreak="0">
+  <w:abstractNum w:abstractNumId="68" w15:restartNumberingAfterBreak="0">
     <w:nsid w:val="55E576C9"/>
     <w:multiLevelType w:val="multilevel"/>
     <w:tmpl w:val="A850759E"/>
@@ -17942,7 +18168,7 @@
       </w:rPr>
     </w:lvl>
   </w:abstractNum>
-  <w:abstractNum w:abstractNumId="68" w15:restartNumberingAfterBreak="0">
+  <w:abstractNum w:abstractNumId="69" w15:restartNumberingAfterBreak="0">
     <w:nsid w:val="5607172F"/>
     <w:multiLevelType w:val="multilevel"/>
     <w:tmpl w:val="43C8AC5A"/>
@@ -18087,7 +18313,7 @@
       </w:rPr>
     </w:lvl>
   </w:abstractNum>
-  <w:abstractNum w:abstractNumId="69" w15:restartNumberingAfterBreak="0">
+  <w:abstractNum w:abstractNumId="70" w15:restartNumberingAfterBreak="0">
     <w:nsid w:val="56E13B1F"/>
     <w:multiLevelType w:val="hybridMultilevel"/>
     <w:tmpl w:val="EC96FDFC"/>
@@ -18200,7 +18426,7 @@
       </w:rPr>
     </w:lvl>
   </w:abstractNum>
-  <w:abstractNum w:abstractNumId="70" w15:restartNumberingAfterBreak="0">
+  <w:abstractNum w:abstractNumId="71" w15:restartNumberingAfterBreak="0">
     <w:nsid w:val="586E41EA"/>
     <w:multiLevelType w:val="multilevel"/>
     <w:tmpl w:val="02082E8A"/>
@@ -18349,7 +18575,7 @@
       </w:rPr>
     </w:lvl>
   </w:abstractNum>
-  <w:abstractNum w:abstractNumId="71" w15:restartNumberingAfterBreak="0">
+  <w:abstractNum w:abstractNumId="72" w15:restartNumberingAfterBreak="0">
     <w:nsid w:val="5A2B7145"/>
     <w:multiLevelType w:val="hybridMultilevel"/>
     <w:tmpl w:val="44364C3C"/>
@@ -18462,7 +18688,7 @@
       </w:rPr>
     </w:lvl>
   </w:abstractNum>
-  <w:abstractNum w:abstractNumId="72" w15:restartNumberingAfterBreak="0">
+  <w:abstractNum w:abstractNumId="73" w15:restartNumberingAfterBreak="0">
     <w:nsid w:val="5A5778EB"/>
     <w:multiLevelType w:val="multilevel"/>
     <w:tmpl w:val="4822AB56"/>
@@ -18611,7 +18837,7 @@
       </w:rPr>
     </w:lvl>
   </w:abstractNum>
-  <w:abstractNum w:abstractNumId="73" w15:restartNumberingAfterBreak="0">
+  <w:abstractNum w:abstractNumId="74" w15:restartNumberingAfterBreak="0">
     <w:nsid w:val="5BC1419A"/>
     <w:multiLevelType w:val="multilevel"/>
     <w:tmpl w:val="D6A87838"/>
@@ -18760,7 +18986,7 @@
       </w:rPr>
     </w:lvl>
   </w:abstractNum>
-  <w:abstractNum w:abstractNumId="74" w15:restartNumberingAfterBreak="0">
+  <w:abstractNum w:abstractNumId="75" w15:restartNumberingAfterBreak="0">
     <w:nsid w:val="5C7F33F6"/>
     <w:multiLevelType w:val="hybridMultilevel"/>
     <w:tmpl w:val="D8B2C560"/>
@@ -18846,7 +19072,7 @@
       </w:pPr>
     </w:lvl>
   </w:abstractNum>
-  <w:abstractNum w:abstractNumId="75" w15:restartNumberingAfterBreak="0">
+  <w:abstractNum w:abstractNumId="76" w15:restartNumberingAfterBreak="0">
     <w:nsid w:val="6015543B"/>
     <w:multiLevelType w:val="hybridMultilevel"/>
     <w:tmpl w:val="39BE8E5C"/>
@@ -18959,7 +19185,7 @@
       </w:rPr>
     </w:lvl>
   </w:abstractNum>
-  <w:abstractNum w:abstractNumId="76" w15:restartNumberingAfterBreak="0">
+  <w:abstractNum w:abstractNumId="77" w15:restartNumberingAfterBreak="0">
     <w:nsid w:val="61F00BD6"/>
     <w:multiLevelType w:val="hybridMultilevel"/>
     <w:tmpl w:val="D200F972"/>
@@ -19072,7 +19298,7 @@
       </w:rPr>
     </w:lvl>
   </w:abstractNum>
-  <w:abstractNum w:abstractNumId="77" w15:restartNumberingAfterBreak="0">
+  <w:abstractNum w:abstractNumId="78" w15:restartNumberingAfterBreak="0">
     <w:nsid w:val="62494F83"/>
     <w:multiLevelType w:val="hybridMultilevel"/>
     <w:tmpl w:val="27844D96"/>
@@ -19185,7 +19411,7 @@
       </w:rPr>
     </w:lvl>
   </w:abstractNum>
-  <w:abstractNum w:abstractNumId="78" w15:restartNumberingAfterBreak="0">
+  <w:abstractNum w:abstractNumId="79" w15:restartNumberingAfterBreak="0">
     <w:nsid w:val="639D38B6"/>
     <w:multiLevelType w:val="hybridMultilevel"/>
     <w:tmpl w:val="C4429032"/>
@@ -19298,7 +19524,7 @@
       </w:rPr>
     </w:lvl>
   </w:abstractNum>
-  <w:abstractNum w:abstractNumId="79" w15:restartNumberingAfterBreak="0">
+  <w:abstractNum w:abstractNumId="80" w15:restartNumberingAfterBreak="0">
     <w:nsid w:val="63BF54F2"/>
     <w:multiLevelType w:val="hybridMultilevel"/>
     <w:tmpl w:val="D98A37A2"/>
@@ -19411,7 +19637,7 @@
       </w:rPr>
     </w:lvl>
   </w:abstractNum>
-  <w:abstractNum w:abstractNumId="80" w15:restartNumberingAfterBreak="0">
+  <w:abstractNum w:abstractNumId="81" w15:restartNumberingAfterBreak="0">
     <w:nsid w:val="676E25F3"/>
     <w:multiLevelType w:val="multilevel"/>
     <w:tmpl w:val="4050B260"/>
@@ -19528,7 +19754,7 @@
       </w:pPr>
     </w:lvl>
   </w:abstractNum>
-  <w:abstractNum w:abstractNumId="81" w15:restartNumberingAfterBreak="0">
+  <w:abstractNum w:abstractNumId="82" w15:restartNumberingAfterBreak="0">
     <w:nsid w:val="6944234D"/>
     <w:multiLevelType w:val="hybridMultilevel"/>
     <w:tmpl w:val="D78CB758"/>
@@ -19641,7 +19867,7 @@
       </w:rPr>
     </w:lvl>
   </w:abstractNum>
-  <w:abstractNum w:abstractNumId="82" w15:restartNumberingAfterBreak="0">
+  <w:abstractNum w:abstractNumId="83" w15:restartNumberingAfterBreak="0">
     <w:nsid w:val="69971942"/>
     <w:multiLevelType w:val="hybridMultilevel"/>
     <w:tmpl w:val="610C6F34"/>
@@ -19754,7 +19980,7 @@
       </w:rPr>
     </w:lvl>
   </w:abstractNum>
-  <w:abstractNum w:abstractNumId="83" w15:restartNumberingAfterBreak="0">
+  <w:abstractNum w:abstractNumId="84" w15:restartNumberingAfterBreak="0">
     <w:nsid w:val="6E353001"/>
     <w:multiLevelType w:val="multilevel"/>
     <w:tmpl w:val="8F005ED2"/>
@@ -19867,7 +20093,7 @@
       </w:pPr>
     </w:lvl>
   </w:abstractNum>
-  <w:abstractNum w:abstractNumId="84" w15:restartNumberingAfterBreak="0">
+  <w:abstractNum w:abstractNumId="85" w15:restartNumberingAfterBreak="0">
     <w:nsid w:val="70DF6210"/>
     <w:multiLevelType w:val="multilevel"/>
     <w:tmpl w:val="92D0A7B2"/>
@@ -20016,7 +20242,7 @@
       </w:rPr>
     </w:lvl>
   </w:abstractNum>
-  <w:abstractNum w:abstractNumId="85" w15:restartNumberingAfterBreak="0">
+  <w:abstractNum w:abstractNumId="86" w15:restartNumberingAfterBreak="0">
     <w:nsid w:val="72335077"/>
     <w:multiLevelType w:val="multilevel"/>
     <w:tmpl w:val="D6A87838"/>
@@ -20165,7 +20391,7 @@
       </w:rPr>
     </w:lvl>
   </w:abstractNum>
-  <w:abstractNum w:abstractNumId="86" w15:restartNumberingAfterBreak="0">
+  <w:abstractNum w:abstractNumId="87" w15:restartNumberingAfterBreak="0">
     <w:nsid w:val="75301438"/>
     <w:multiLevelType w:val="multilevel"/>
     <w:tmpl w:val="9FFCF246"/>
@@ -20314,7 +20540,7 @@
       </w:rPr>
     </w:lvl>
   </w:abstractNum>
-  <w:abstractNum w:abstractNumId="87" w15:restartNumberingAfterBreak="0">
+  <w:abstractNum w:abstractNumId="88" w15:restartNumberingAfterBreak="0">
     <w:nsid w:val="7634719A"/>
     <w:multiLevelType w:val="multilevel"/>
     <w:tmpl w:val="D64837AE"/>
@@ -20463,7 +20689,7 @@
       </w:rPr>
     </w:lvl>
   </w:abstractNum>
-  <w:abstractNum w:abstractNumId="88" w15:restartNumberingAfterBreak="0">
+  <w:abstractNum w:abstractNumId="89" w15:restartNumberingAfterBreak="0">
     <w:nsid w:val="78022C3E"/>
     <w:multiLevelType w:val="hybridMultilevel"/>
     <w:tmpl w:val="AC502F78"/>
@@ -20552,7 +20778,7 @@
       </w:pPr>
     </w:lvl>
   </w:abstractNum>
-  <w:abstractNum w:abstractNumId="89" w15:restartNumberingAfterBreak="0">
+  <w:abstractNum w:abstractNumId="90" w15:restartNumberingAfterBreak="0">
     <w:nsid w:val="78220807"/>
     <w:multiLevelType w:val="multilevel"/>
     <w:tmpl w:val="FACAC48A"/>
@@ -20701,7 +20927,7 @@
       </w:rPr>
     </w:lvl>
   </w:abstractNum>
-  <w:abstractNum w:abstractNumId="90" w15:restartNumberingAfterBreak="0">
+  <w:abstractNum w:abstractNumId="91" w15:restartNumberingAfterBreak="0">
     <w:nsid w:val="78D84C54"/>
     <w:multiLevelType w:val="multilevel"/>
     <w:tmpl w:val="D6A87838"/>
@@ -20850,7 +21076,7 @@
       </w:rPr>
     </w:lvl>
   </w:abstractNum>
-  <w:abstractNum w:abstractNumId="91" w15:restartNumberingAfterBreak="0">
+  <w:abstractNum w:abstractNumId="92" w15:restartNumberingAfterBreak="0">
     <w:nsid w:val="7A4B5954"/>
     <w:multiLevelType w:val="multilevel"/>
     <w:tmpl w:val="5B3ED28C"/>
@@ -20999,7 +21225,7 @@
       </w:rPr>
     </w:lvl>
   </w:abstractNum>
-  <w:abstractNum w:abstractNumId="92" w15:restartNumberingAfterBreak="0">
+  <w:abstractNum w:abstractNumId="93" w15:restartNumberingAfterBreak="0">
     <w:nsid w:val="7ACE01AC"/>
     <w:multiLevelType w:val="multilevel"/>
     <w:tmpl w:val="D6A87838"/>
@@ -21148,7 +21374,7 @@
       </w:rPr>
     </w:lvl>
   </w:abstractNum>
-  <w:abstractNum w:abstractNumId="93" w15:restartNumberingAfterBreak="0">
+  <w:abstractNum w:abstractNumId="94" w15:restartNumberingAfterBreak="0">
     <w:nsid w:val="7B59558B"/>
     <w:multiLevelType w:val="multilevel"/>
     <w:tmpl w:val="06400FDC"/>
@@ -21261,7 +21487,7 @@
       </w:pPr>
     </w:lvl>
   </w:abstractNum>
-  <w:abstractNum w:abstractNumId="94" w15:restartNumberingAfterBreak="0">
+  <w:abstractNum w:abstractNumId="95" w15:restartNumberingAfterBreak="0">
     <w:nsid w:val="7B5A0DDB"/>
     <w:multiLevelType w:val="hybridMultilevel"/>
     <w:tmpl w:val="80EE915C"/>
@@ -21374,7 +21600,7 @@
       </w:rPr>
     </w:lvl>
   </w:abstractNum>
-  <w:abstractNum w:abstractNumId="95" w15:restartNumberingAfterBreak="0">
+  <w:abstractNum w:abstractNumId="96" w15:restartNumberingAfterBreak="0">
     <w:nsid w:val="7CE77B1F"/>
     <w:multiLevelType w:val="multilevel"/>
     <w:tmpl w:val="34342568"/>
@@ -21523,7 +21749,7 @@
       </w:rPr>
     </w:lvl>
   </w:abstractNum>
-  <w:abstractNum w:abstractNumId="96" w15:restartNumberingAfterBreak="0">
+  <w:abstractNum w:abstractNumId="97" w15:restartNumberingAfterBreak="0">
     <w:nsid w:val="7D3E1681"/>
     <w:multiLevelType w:val="multilevel"/>
     <w:tmpl w:val="1248A020"/>
@@ -21673,295 +21899,298 @@
     </w:lvl>
   </w:abstractNum>
   <w:num w:numId="1" w16cid:durableId="1482886995">
-    <w:abstractNumId w:val="32"/>
+    <w:abstractNumId w:val="33"/>
   </w:num>
   <w:num w:numId="2" w16cid:durableId="1976715548">
-    <w:abstractNumId w:val="10"/>
+    <w:abstractNumId w:val="11"/>
   </w:num>
   <w:num w:numId="3" w16cid:durableId="1823351139">
-    <w:abstractNumId w:val="79"/>
+    <w:abstractNumId w:val="80"/>
   </w:num>
   <w:num w:numId="4" w16cid:durableId="1974748499">
     <w:abstractNumId w:val="3"/>
   </w:num>
   <w:num w:numId="5" w16cid:durableId="2121873043">
-    <w:abstractNumId w:val="88"/>
+    <w:abstractNumId w:val="89"/>
   </w:num>
   <w:num w:numId="6" w16cid:durableId="834343068">
-    <w:abstractNumId w:val="28"/>
+    <w:abstractNumId w:val="29"/>
   </w:num>
   <w:num w:numId="7" w16cid:durableId="497959594">
-    <w:abstractNumId w:val="23"/>
+    <w:abstractNumId w:val="24"/>
   </w:num>
   <w:num w:numId="8" w16cid:durableId="1417095105">
-    <w:abstractNumId w:val="53"/>
+    <w:abstractNumId w:val="54"/>
   </w:num>
   <w:num w:numId="9" w16cid:durableId="1190291393">
-    <w:abstractNumId w:val="74"/>
+    <w:abstractNumId w:val="75"/>
   </w:num>
   <w:num w:numId="10" w16cid:durableId="916938869">
-    <w:abstractNumId w:val="26"/>
+    <w:abstractNumId w:val="27"/>
   </w:num>
   <w:num w:numId="11" w16cid:durableId="1615284096">
     <w:abstractNumId w:val="1"/>
   </w:num>
   <w:num w:numId="12" w16cid:durableId="1953590784">
-    <w:abstractNumId w:val="64"/>
+    <w:abstractNumId w:val="65"/>
   </w:num>
   <w:num w:numId="13" w16cid:durableId="2072849095">
-    <w:abstractNumId w:val="14"/>
+    <w:abstractNumId w:val="15"/>
   </w:num>
   <w:num w:numId="14" w16cid:durableId="2122071989">
-    <w:abstractNumId w:val="59"/>
+    <w:abstractNumId w:val="60"/>
   </w:num>
   <w:num w:numId="15" w16cid:durableId="431048444">
-    <w:abstractNumId w:val="60"/>
+    <w:abstractNumId w:val="61"/>
   </w:num>
   <w:num w:numId="16" w16cid:durableId="1649434652">
-    <w:abstractNumId w:val="93"/>
+    <w:abstractNumId w:val="94"/>
   </w:num>
   <w:num w:numId="17" w16cid:durableId="44112389">
-    <w:abstractNumId w:val="71"/>
+    <w:abstractNumId w:val="72"/>
   </w:num>
   <w:num w:numId="18" w16cid:durableId="1698890536">
-    <w:abstractNumId w:val="47"/>
+    <w:abstractNumId w:val="48"/>
   </w:num>
   <w:num w:numId="19" w16cid:durableId="939482574">
-    <w:abstractNumId w:val="56"/>
+    <w:abstractNumId w:val="57"/>
   </w:num>
   <w:num w:numId="20" w16cid:durableId="556280167">
     <w:abstractNumId w:val="4"/>
   </w:num>
   <w:num w:numId="21" w16cid:durableId="1221939952">
-    <w:abstractNumId w:val="89"/>
+    <w:abstractNumId w:val="90"/>
   </w:num>
   <w:num w:numId="22" w16cid:durableId="2030062538">
-    <w:abstractNumId w:val="20"/>
+    <w:abstractNumId w:val="21"/>
   </w:num>
   <w:num w:numId="23" w16cid:durableId="164169317">
-    <w:abstractNumId w:val="69"/>
+    <w:abstractNumId w:val="70"/>
   </w:num>
   <w:num w:numId="24" w16cid:durableId="419255071">
-    <w:abstractNumId w:val="12"/>
+    <w:abstractNumId w:val="13"/>
   </w:num>
   <w:num w:numId="25" w16cid:durableId="60375702">
-    <w:abstractNumId w:val="49"/>
+    <w:abstractNumId w:val="50"/>
   </w:num>
   <w:num w:numId="26" w16cid:durableId="1410345713">
-    <w:abstractNumId w:val="38"/>
+    <w:abstractNumId w:val="39"/>
   </w:num>
   <w:num w:numId="27" w16cid:durableId="1690982043">
-    <w:abstractNumId w:val="24"/>
+    <w:abstractNumId w:val="25"/>
   </w:num>
   <w:num w:numId="28" w16cid:durableId="425422287">
-    <w:abstractNumId w:val="52"/>
+    <w:abstractNumId w:val="53"/>
   </w:num>
   <w:num w:numId="29" w16cid:durableId="1111972173">
+    <w:abstractNumId w:val="74"/>
+  </w:num>
+  <w:num w:numId="30" w16cid:durableId="1545286506">
+    <w:abstractNumId w:val="35"/>
+  </w:num>
+  <w:num w:numId="31" w16cid:durableId="1404447553">
+    <w:abstractNumId w:val="22"/>
+  </w:num>
+  <w:num w:numId="32" w16cid:durableId="29309726">
+    <w:abstractNumId w:val="14"/>
+  </w:num>
+  <w:num w:numId="33" w16cid:durableId="841749059">
+    <w:abstractNumId w:val="43"/>
+  </w:num>
+  <w:num w:numId="34" w16cid:durableId="1380396029">
     <w:abstractNumId w:val="73"/>
   </w:num>
-  <w:num w:numId="30" w16cid:durableId="1545286506">
-    <w:abstractNumId w:val="34"/>
-  </w:num>
-  <w:num w:numId="31" w16cid:durableId="1404447553">
-    <w:abstractNumId w:val="21"/>
-  </w:num>
-  <w:num w:numId="32" w16cid:durableId="29309726">
-    <w:abstractNumId w:val="13"/>
-  </w:num>
-  <w:num w:numId="33" w16cid:durableId="841749059">
-    <w:abstractNumId w:val="42"/>
-  </w:num>
-  <w:num w:numId="34" w16cid:durableId="1380396029">
-    <w:abstractNumId w:val="72"/>
-  </w:num>
   <w:num w:numId="35" w16cid:durableId="123274102">
-    <w:abstractNumId w:val="82"/>
+    <w:abstractNumId w:val="83"/>
   </w:num>
   <w:num w:numId="36" w16cid:durableId="788473843">
-    <w:abstractNumId w:val="75"/>
+    <w:abstractNumId w:val="76"/>
   </w:num>
   <w:num w:numId="37" w16cid:durableId="712772782">
-    <w:abstractNumId w:val="25"/>
+    <w:abstractNumId w:val="26"/>
   </w:num>
   <w:num w:numId="38" w16cid:durableId="1146168656">
-    <w:abstractNumId w:val="29"/>
+    <w:abstractNumId w:val="30"/>
   </w:num>
   <w:num w:numId="39" w16cid:durableId="269554898">
-    <w:abstractNumId w:val="85"/>
+    <w:abstractNumId w:val="86"/>
   </w:num>
   <w:num w:numId="40" w16cid:durableId="796874931">
-    <w:abstractNumId w:val="9"/>
+    <w:abstractNumId w:val="10"/>
   </w:num>
   <w:num w:numId="41" w16cid:durableId="1819377296">
-    <w:abstractNumId w:val="50"/>
+    <w:abstractNumId w:val="51"/>
   </w:num>
   <w:num w:numId="42" w16cid:durableId="1788960196">
-    <w:abstractNumId w:val="92"/>
+    <w:abstractNumId w:val="93"/>
   </w:num>
   <w:num w:numId="43" w16cid:durableId="329187513">
-    <w:abstractNumId w:val="90"/>
+    <w:abstractNumId w:val="91"/>
   </w:num>
   <w:num w:numId="44" w16cid:durableId="169102267">
     <w:abstractNumId w:val="2"/>
   </w:num>
   <w:num w:numId="45" w16cid:durableId="232207120">
-    <w:abstractNumId w:val="41"/>
+    <w:abstractNumId w:val="42"/>
   </w:num>
   <w:num w:numId="46" w16cid:durableId="699624359">
-    <w:abstractNumId w:val="51"/>
+    <w:abstractNumId w:val="52"/>
   </w:num>
   <w:num w:numId="47" w16cid:durableId="1210452951">
-    <w:abstractNumId w:val="66"/>
+    <w:abstractNumId w:val="67"/>
   </w:num>
   <w:num w:numId="48" w16cid:durableId="36928248">
     <w:abstractNumId w:val="6"/>
   </w:num>
   <w:num w:numId="49" w16cid:durableId="1205410056">
+    <w:abstractNumId w:val="97"/>
+  </w:num>
+  <w:num w:numId="50" w16cid:durableId="743331590">
     <w:abstractNumId w:val="96"/>
   </w:num>
-  <w:num w:numId="50" w16cid:durableId="743331590">
-    <w:abstractNumId w:val="95"/>
-  </w:num>
   <w:num w:numId="51" w16cid:durableId="505247775">
-    <w:abstractNumId w:val="58"/>
+    <w:abstractNumId w:val="59"/>
   </w:num>
   <w:num w:numId="52" w16cid:durableId="570849920">
-    <w:abstractNumId w:val="16"/>
+    <w:abstractNumId w:val="17"/>
   </w:num>
   <w:num w:numId="53" w16cid:durableId="780032554">
-    <w:abstractNumId w:val="54"/>
+    <w:abstractNumId w:val="55"/>
   </w:num>
   <w:num w:numId="54" w16cid:durableId="1408576291">
-    <w:abstractNumId w:val="18"/>
+    <w:abstractNumId w:val="19"/>
   </w:num>
   <w:num w:numId="55" w16cid:durableId="1030645221">
     <w:abstractNumId w:val="0"/>
   </w:num>
   <w:num w:numId="56" w16cid:durableId="1601915789">
+    <w:abstractNumId w:val="41"/>
+  </w:num>
+  <w:num w:numId="57" w16cid:durableId="1179587790">
+    <w:abstractNumId w:val="82"/>
+  </w:num>
+  <w:num w:numId="58" w16cid:durableId="793863055">
+    <w:abstractNumId w:val="44"/>
+  </w:num>
+  <w:num w:numId="59" w16cid:durableId="442575375">
+    <w:abstractNumId w:val="47"/>
+  </w:num>
+  <w:num w:numId="60" w16cid:durableId="838349421">
     <w:abstractNumId w:val="40"/>
   </w:num>
-  <w:num w:numId="57" w16cid:durableId="1179587790">
-    <w:abstractNumId w:val="81"/>
-  </w:num>
-  <w:num w:numId="58" w16cid:durableId="793863055">
-    <w:abstractNumId w:val="43"/>
-  </w:num>
-  <w:num w:numId="59" w16cid:durableId="442575375">
-    <w:abstractNumId w:val="46"/>
-  </w:num>
-  <w:num w:numId="60" w16cid:durableId="838349421">
-    <w:abstractNumId w:val="39"/>
-  </w:num>
   <w:num w:numId="61" w16cid:durableId="1044521879">
-    <w:abstractNumId w:val="17"/>
+    <w:abstractNumId w:val="18"/>
   </w:num>
   <w:num w:numId="62" w16cid:durableId="329606202">
-    <w:abstractNumId w:val="78"/>
+    <w:abstractNumId w:val="79"/>
   </w:num>
   <w:num w:numId="63" w16cid:durableId="1524972607">
-    <w:abstractNumId w:val="8"/>
+    <w:abstractNumId w:val="9"/>
   </w:num>
   <w:num w:numId="64" w16cid:durableId="867793490">
     <w:abstractNumId w:val="5"/>
   </w:num>
   <w:num w:numId="65" w16cid:durableId="1274895810">
-    <w:abstractNumId w:val="80"/>
+    <w:abstractNumId w:val="81"/>
   </w:num>
   <w:num w:numId="66" w16cid:durableId="1296791055">
-    <w:abstractNumId w:val="31"/>
+    <w:abstractNumId w:val="32"/>
   </w:num>
   <w:num w:numId="67" w16cid:durableId="13578010">
-    <w:abstractNumId w:val="19"/>
+    <w:abstractNumId w:val="20"/>
   </w:num>
   <w:num w:numId="68" w16cid:durableId="860432324">
+    <w:abstractNumId w:val="37"/>
+  </w:num>
+  <w:num w:numId="69" w16cid:durableId="1097825801">
+    <w:abstractNumId w:val="69"/>
+  </w:num>
+  <w:num w:numId="70" w16cid:durableId="955411808">
+    <w:abstractNumId w:val="88"/>
+  </w:num>
+  <w:num w:numId="71" w16cid:durableId="402794744">
+    <w:abstractNumId w:val="62"/>
+  </w:num>
+  <w:num w:numId="72" w16cid:durableId="1677031838">
+    <w:abstractNumId w:val="71"/>
+  </w:num>
+  <w:num w:numId="73" w16cid:durableId="346252225">
+    <w:abstractNumId w:val="87"/>
+  </w:num>
+  <w:num w:numId="74" w16cid:durableId="1463229704">
+    <w:abstractNumId w:val="38"/>
+  </w:num>
+  <w:num w:numId="75" w16cid:durableId="1743328576">
+    <w:abstractNumId w:val="92"/>
+  </w:num>
+  <w:num w:numId="76" w16cid:durableId="1627354021">
+    <w:abstractNumId w:val="77"/>
+  </w:num>
+  <w:num w:numId="77" w16cid:durableId="282083147">
+    <w:abstractNumId w:val="78"/>
+  </w:num>
+  <w:num w:numId="78" w16cid:durableId="1427186738">
+    <w:abstractNumId w:val="66"/>
+  </w:num>
+  <w:num w:numId="79" w16cid:durableId="447970939">
+    <w:abstractNumId w:val="95"/>
+  </w:num>
+  <w:num w:numId="80" w16cid:durableId="1599870864">
+    <w:abstractNumId w:val="16"/>
+  </w:num>
+  <w:num w:numId="81" w16cid:durableId="573780807">
+    <w:abstractNumId w:val="58"/>
+  </w:num>
+  <w:num w:numId="82" w16cid:durableId="1269660058">
+    <w:abstractNumId w:val="68"/>
+  </w:num>
+  <w:num w:numId="83" w16cid:durableId="595015539">
+    <w:abstractNumId w:val="64"/>
+  </w:num>
+  <w:num w:numId="84" w16cid:durableId="37627830">
+    <w:abstractNumId w:val="84"/>
+  </w:num>
+  <w:num w:numId="85" w16cid:durableId="44762155">
     <w:abstractNumId w:val="36"/>
   </w:num>
-  <w:num w:numId="69" w16cid:durableId="1097825801">
-    <w:abstractNumId w:val="68"/>
-  </w:num>
-  <w:num w:numId="70" w16cid:durableId="955411808">
-    <w:abstractNumId w:val="87"/>
-  </w:num>
-  <w:num w:numId="71" w16cid:durableId="402794744">
-    <w:abstractNumId w:val="61"/>
-  </w:num>
-  <w:num w:numId="72" w16cid:durableId="1677031838">
-    <w:abstractNumId w:val="70"/>
-  </w:num>
-  <w:num w:numId="73" w16cid:durableId="346252225">
-    <w:abstractNumId w:val="86"/>
-  </w:num>
-  <w:num w:numId="74" w16cid:durableId="1463229704">
-    <w:abstractNumId w:val="37"/>
-  </w:num>
-  <w:num w:numId="75" w16cid:durableId="1743328576">
-    <w:abstractNumId w:val="91"/>
-  </w:num>
-  <w:num w:numId="76" w16cid:durableId="1627354021">
-    <w:abstractNumId w:val="76"/>
-  </w:num>
-  <w:num w:numId="77" w16cid:durableId="282083147">
-    <w:abstractNumId w:val="77"/>
-  </w:num>
-  <w:num w:numId="78" w16cid:durableId="1427186738">
-    <w:abstractNumId w:val="65"/>
-  </w:num>
-  <w:num w:numId="79" w16cid:durableId="447970939">
-    <w:abstractNumId w:val="94"/>
-  </w:num>
-  <w:num w:numId="80" w16cid:durableId="1599870864">
-    <w:abstractNumId w:val="15"/>
-  </w:num>
-  <w:num w:numId="81" w16cid:durableId="573780807">
-    <w:abstractNumId w:val="57"/>
-  </w:num>
-  <w:num w:numId="82" w16cid:durableId="1269660058">
-    <w:abstractNumId w:val="67"/>
-  </w:num>
-  <w:num w:numId="83" w16cid:durableId="595015539">
-    <w:abstractNumId w:val="63"/>
-  </w:num>
-  <w:num w:numId="84" w16cid:durableId="37627830">
-    <w:abstractNumId w:val="83"/>
-  </w:num>
-  <w:num w:numId="85" w16cid:durableId="44762155">
-    <w:abstractNumId w:val="35"/>
-  </w:num>
   <w:num w:numId="86" w16cid:durableId="1950701014">
-    <w:abstractNumId w:val="22"/>
+    <w:abstractNumId w:val="23"/>
   </w:num>
   <w:num w:numId="87" w16cid:durableId="618682983">
-    <w:abstractNumId w:val="44"/>
+    <w:abstractNumId w:val="45"/>
   </w:num>
   <w:num w:numId="88" w16cid:durableId="1577663702">
     <w:abstractNumId w:val="7"/>
   </w:num>
   <w:num w:numId="89" w16cid:durableId="1184831246">
-    <w:abstractNumId w:val="30"/>
+    <w:abstractNumId w:val="31"/>
   </w:num>
   <w:num w:numId="90" w16cid:durableId="2034916126">
-    <w:abstractNumId w:val="33"/>
+    <w:abstractNumId w:val="34"/>
   </w:num>
   <w:num w:numId="91" w16cid:durableId="1834956134">
-    <w:abstractNumId w:val="62"/>
+    <w:abstractNumId w:val="63"/>
   </w:num>
   <w:num w:numId="92" w16cid:durableId="1188518067">
-    <w:abstractNumId w:val="45"/>
+    <w:abstractNumId w:val="46"/>
   </w:num>
   <w:num w:numId="93" w16cid:durableId="1037580135">
-    <w:abstractNumId w:val="11"/>
+    <w:abstractNumId w:val="12"/>
   </w:num>
   <w:num w:numId="94" w16cid:durableId="1060324996">
-    <w:abstractNumId w:val="27"/>
+    <w:abstractNumId w:val="28"/>
   </w:num>
   <w:num w:numId="95" w16cid:durableId="1850899956">
-    <w:abstractNumId w:val="84"/>
+    <w:abstractNumId w:val="85"/>
   </w:num>
   <w:num w:numId="96" w16cid:durableId="132448740">
-    <w:abstractNumId w:val="55"/>
+    <w:abstractNumId w:val="56"/>
   </w:num>
   <w:num w:numId="97" w16cid:durableId="793327397">
-    <w:abstractNumId w:val="48"/>
+    <w:abstractNumId w:val="49"/>
+  </w:num>
+  <w:num w:numId="98" w16cid:durableId="206576007">
+    <w:abstractNumId w:val="8"/>
   </w:num>
 </w:numbering>
 </file>

</xml_diff>